<commit_message>
update Tue Nov  7 14:24:43 EST 2017
</commit_message>
<xml_diff>
--- a/Precalculation strategy.docx
+++ b/Precalculation strategy.docx
@@ -51,48 +51,28 @@
         <w:outlineLvl w:val="0"/>
         <w:rPr>
           <w:rFonts w:asciiTheme="minorHAnsi" w:hAnsiTheme="minorHAnsi"/>
-          <w:b/>
-          <w:sz w:val="32"/>
-        </w:rPr>
-      </w:pPr>
-      <w:r>
-        <w:rPr>
-          <w:rFonts w:asciiTheme="minorHAnsi" w:hAnsiTheme="minorHAnsi"/>
-          <w:b/>
-          <w:sz w:val="32"/>
-        </w:rPr>
-        <w:t>First program</w:t>
-      </w:r>
-    </w:p>
-    <w:p>
-      <w:pPr>
-        <w:outlineLvl w:val="0"/>
-        <w:rPr>
-          <w:rFonts w:asciiTheme="minorHAnsi" w:hAnsiTheme="minorHAnsi"/>
-        </w:rPr>
-      </w:pPr>
-      <w:r>
-        <w:rPr>
-          <w:rFonts w:asciiTheme="minorHAnsi" w:hAnsiTheme="minorHAnsi"/>
+          <w:sz w:val="28"/>
+        </w:rPr>
+      </w:pPr>
+      <w:r>
+        <w:rPr>
+          <w:rFonts w:asciiTheme="minorHAnsi" w:hAnsiTheme="minorHAnsi"/>
+          <w:sz w:val="28"/>
         </w:rPr>
         <w:t>Input: One variant, VCF format</w:t>
       </w:r>
-      <w:r>
-        <w:rPr>
-          <w:rFonts w:asciiTheme="minorHAnsi" w:hAnsiTheme="minorHAnsi"/>
-        </w:rPr>
-        <w:t xml:space="preserve"> </w:t>
-      </w:r>
-    </w:p>
-    <w:p>
-      <w:pPr>
-        <w:rPr>
-          <w:rFonts w:asciiTheme="minorHAnsi" w:hAnsiTheme="minorHAnsi"/>
-        </w:rPr>
-      </w:pPr>
-      <w:r>
-        <w:rPr>
-          <w:rFonts w:asciiTheme="minorHAnsi" w:hAnsiTheme="minorHAnsi"/>
+    </w:p>
+    <w:p>
+      <w:pPr>
+        <w:rPr>
+          <w:rFonts w:asciiTheme="minorHAnsi" w:hAnsiTheme="minorHAnsi"/>
+          <w:sz w:val="28"/>
+        </w:rPr>
+      </w:pPr>
+      <w:r>
+        <w:rPr>
+          <w:rFonts w:asciiTheme="minorHAnsi" w:hAnsiTheme="minorHAnsi"/>
+          <w:sz w:val="28"/>
         </w:rPr>
         <w:t xml:space="preserve">Output: </w:t>
       </w:r>
@@ -100,6 +80,7 @@
       <w:r>
         <w:rPr>
           <w:rFonts w:asciiTheme="minorHAnsi" w:hAnsiTheme="minorHAnsi"/>
+          <w:sz w:val="28"/>
         </w:rPr>
         <w:t>Precalculatable</w:t>
       </w:r>
@@ -107,58 +88,9 @@
       <w:r>
         <w:rPr>
           <w:rFonts w:asciiTheme="minorHAnsi" w:hAnsiTheme="minorHAnsi"/>
+          <w:sz w:val="28"/>
         </w:rPr>
         <w:t xml:space="preserve"> ACMG evidence scores with reason for score assignment</w:t>
-      </w:r>
-    </w:p>
-    <w:p>
-      <w:pPr>
-        <w:rPr>
-          <w:rFonts w:asciiTheme="minorHAnsi" w:hAnsiTheme="minorHAnsi"/>
-        </w:rPr>
-      </w:pPr>
-    </w:p>
-    <w:p>
-      <w:pPr>
-        <w:rPr>
-          <w:rFonts w:asciiTheme="minorHAnsi" w:hAnsiTheme="minorHAnsi"/>
-          <w:b/>
-          <w:sz w:val="32"/>
-        </w:rPr>
-      </w:pPr>
-      <w:r>
-        <w:rPr>
-          <w:rFonts w:asciiTheme="minorHAnsi" w:hAnsiTheme="minorHAnsi"/>
-          <w:b/>
-          <w:sz w:val="32"/>
-        </w:rPr>
-        <w:t>Second program</w:t>
-      </w:r>
-    </w:p>
-    <w:p>
-      <w:pPr>
-        <w:rPr>
-          <w:rFonts w:asciiTheme="minorHAnsi" w:hAnsiTheme="minorHAnsi"/>
-        </w:rPr>
-      </w:pPr>
-      <w:r>
-        <w:rPr>
-          <w:rFonts w:asciiTheme="minorHAnsi" w:hAnsiTheme="minorHAnsi"/>
-        </w:rPr>
-        <w:t>Input: All ACMG evidence scores (including those manually determined from literature sources)</w:t>
-      </w:r>
-    </w:p>
-    <w:p>
-      <w:pPr>
-        <w:rPr>
-          <w:rFonts w:asciiTheme="minorHAnsi" w:hAnsiTheme="minorHAnsi"/>
-        </w:rPr>
-      </w:pPr>
-      <w:r>
-        <w:rPr>
-          <w:rFonts w:asciiTheme="minorHAnsi" w:hAnsiTheme="minorHAnsi"/>
-        </w:rPr>
-        <w:t>Output: Final classification (Benign, Likely Benign, VOUS, Likely Pathogenic, Pathogenic)</w:t>
       </w:r>
     </w:p>
     <w:p>
@@ -198,25 +130,7 @@
         <w:rPr>
           <w:rFonts w:asciiTheme="minorHAnsi" w:hAnsiTheme="minorHAnsi"/>
         </w:rPr>
-        <w:t xml:space="preserve">Ensure input variant is left normalized VCF format.  </w:t>
-      </w:r>
-      <w:r>
-        <w:rPr>
-          <w:rFonts w:asciiTheme="minorHAnsi" w:hAnsiTheme="minorHAnsi"/>
-        </w:rPr>
-        <w:t xml:space="preserve">If </w:t>
-      </w:r>
-      <w:r>
-        <w:rPr>
-          <w:rFonts w:asciiTheme="minorHAnsi" w:hAnsiTheme="minorHAnsi"/>
-        </w:rPr>
-        <w:t xml:space="preserve">variant is </w:t>
-      </w:r>
-      <w:r>
-        <w:rPr>
-          <w:rFonts w:asciiTheme="minorHAnsi" w:hAnsiTheme="minorHAnsi"/>
-        </w:rPr>
-        <w:t xml:space="preserve">entered as HGVS c., convert to VCF with </w:t>
+        <w:t xml:space="preserve">Ensure input variant is left normalized VCF format.  If variant is entered as HGVS c., convert to VCF with </w:t>
       </w:r>
       <w:proofErr w:type="spellStart"/>
       <w:r>
@@ -239,7 +153,6 @@
           <w:rFonts w:asciiTheme="minorHAnsi" w:hAnsiTheme="minorHAnsi"/>
         </w:rPr>
       </w:pPr>
-      <w:bookmarkStart w:id="0" w:name="_GoBack"/>
       <w:r>
         <w:rPr>
           <w:rFonts w:asciiTheme="minorHAnsi" w:hAnsiTheme="minorHAnsi"/>
@@ -270,7 +183,6 @@
         </w:rPr>
         <w:t xml:space="preserve">: </w:t>
       </w:r>
-      <w:bookmarkEnd w:id="0"/>
       <w:proofErr w:type="spellStart"/>
       <w:r>
         <w:rPr>
@@ -320,7 +232,21 @@
           <w:rFonts w:asciiTheme="minorHAnsi" w:hAnsiTheme="minorHAnsi"/>
           <w:color w:val="7030A0"/>
         </w:rPr>
-        <w:t xml:space="preserve">(verify these produce HGVS format, consider, and test possible differences on MVL for: VEP, </w:t>
+        <w:t>V</w:t>
+      </w:r>
+      <w:r>
+        <w:rPr>
+          <w:rFonts w:asciiTheme="minorHAnsi" w:hAnsiTheme="minorHAnsi"/>
+          <w:color w:val="7030A0"/>
+        </w:rPr>
+        <w:t xml:space="preserve">erify </w:t>
+      </w:r>
+      <w:r>
+        <w:rPr>
+          <w:rFonts w:asciiTheme="minorHAnsi" w:hAnsiTheme="minorHAnsi"/>
+          <w:color w:val="7030A0"/>
+        </w:rPr>
+        <w:t>(</w:t>
       </w:r>
       <w:proofErr w:type="spellStart"/>
       <w:r>
@@ -328,6 +254,75 @@
           <w:rFonts w:asciiTheme="minorHAnsi" w:hAnsiTheme="minorHAnsi"/>
           <w:color w:val="7030A0"/>
         </w:rPr>
+        <w:t>cartagenia</w:t>
+      </w:r>
+      <w:proofErr w:type="spellEnd"/>
+      <w:r>
+        <w:rPr>
+          <w:rFonts w:asciiTheme="minorHAnsi" w:hAnsiTheme="minorHAnsi"/>
+          <w:color w:val="7030A0"/>
+        </w:rPr>
+        <w:t xml:space="preserve">, </w:t>
+      </w:r>
+      <w:proofErr w:type="spellStart"/>
+      <w:r>
+        <w:rPr>
+          <w:rFonts w:asciiTheme="minorHAnsi" w:hAnsiTheme="minorHAnsi"/>
+          <w:color w:val="7030A0"/>
+        </w:rPr>
+        <w:t>snpeff</w:t>
+      </w:r>
+      <w:proofErr w:type="spellEnd"/>
+      <w:r>
+        <w:rPr>
+          <w:rFonts w:asciiTheme="minorHAnsi" w:hAnsiTheme="minorHAnsi"/>
+          <w:color w:val="7030A0"/>
+        </w:rPr>
+        <w:t xml:space="preserve">, </w:t>
+      </w:r>
+      <w:proofErr w:type="spellStart"/>
+      <w:r>
+        <w:rPr>
+          <w:rFonts w:asciiTheme="minorHAnsi" w:hAnsiTheme="minorHAnsi"/>
+          <w:color w:val="7030A0"/>
+        </w:rPr>
+        <w:t>pyhgvs</w:t>
+      </w:r>
+      <w:proofErr w:type="spellEnd"/>
+      <w:r>
+        <w:rPr>
+          <w:rFonts w:asciiTheme="minorHAnsi" w:hAnsiTheme="minorHAnsi"/>
+          <w:color w:val="7030A0"/>
+        </w:rPr>
+        <w:t>)</w:t>
+      </w:r>
+      <w:r>
+        <w:rPr>
+          <w:rFonts w:asciiTheme="minorHAnsi" w:hAnsiTheme="minorHAnsi"/>
+          <w:color w:val="7030A0"/>
+        </w:rPr>
+        <w:t xml:space="preserve"> </w:t>
+      </w:r>
+      <w:r>
+        <w:rPr>
+          <w:rFonts w:asciiTheme="minorHAnsi" w:hAnsiTheme="minorHAnsi"/>
+          <w:color w:val="7030A0"/>
+        </w:rPr>
+        <w:t>produce HGVS format, consider, and test possible difference</w:t>
+      </w:r>
+      <w:r>
+        <w:rPr>
+          <w:rFonts w:asciiTheme="minorHAnsi" w:hAnsiTheme="minorHAnsi"/>
+          <w:color w:val="7030A0"/>
+        </w:rPr>
+        <w:t xml:space="preserve">s on MVL for: VEP, </w:t>
+      </w:r>
+      <w:proofErr w:type="spellStart"/>
+      <w:r>
+        <w:rPr>
+          <w:rFonts w:asciiTheme="minorHAnsi" w:hAnsiTheme="minorHAnsi"/>
+          <w:color w:val="7030A0"/>
+        </w:rPr>
         <w:t>annovar</w:t>
       </w:r>
       <w:proofErr w:type="spellEnd"/>
@@ -336,7 +331,7 @@
           <w:rFonts w:asciiTheme="minorHAnsi" w:hAnsiTheme="minorHAnsi"/>
           <w:color w:val="7030A0"/>
         </w:rPr>
-        <w:t>, VAT)</w:t>
+        <w:t>, VAT</w:t>
       </w:r>
     </w:p>
     <w:p>
@@ -510,13 +505,7 @@
         <w:rPr>
           <w:rFonts w:asciiTheme="minorHAnsi" w:hAnsiTheme="minorHAnsi"/>
         </w:rPr>
-        <w:t xml:space="preserve"> </w:t>
-      </w:r>
-      <w:r>
-        <w:rPr>
-          <w:rFonts w:asciiTheme="minorHAnsi" w:hAnsiTheme="minorHAnsi"/>
-        </w:rPr>
-        <w:t>with AC &gt; 2000</w:t>
+        <w:t xml:space="preserve"> with AC &gt; 2000</w:t>
       </w:r>
     </w:p>
     <w:p>
@@ -799,131 +788,124 @@
         <w:rPr>
           <w:rFonts w:asciiTheme="minorHAnsi" w:hAnsiTheme="minorHAnsi"/>
         </w:rPr>
+        <w:t xml:space="preserve">&gt; 10x </w:t>
+      </w:r>
+      <w:r>
+        <w:rPr>
+          <w:rFonts w:asciiTheme="minorHAnsi" w:hAnsiTheme="minorHAnsi"/>
+        </w:rPr>
+        <w:t xml:space="preserve">higher than disease allele frequency: </w:t>
+      </w:r>
+      <w:r>
+        <w:rPr>
+          <w:rFonts w:asciiTheme="minorHAnsi" w:hAnsiTheme="minorHAnsi"/>
+          <w:color w:val="00B050"/>
+        </w:rPr>
+        <w:t>BA1</w:t>
+      </w:r>
+    </w:p>
+    <w:p>
+      <w:pPr>
+        <w:rPr>
+          <w:rFonts w:asciiTheme="minorHAnsi" w:hAnsiTheme="minorHAnsi"/>
+        </w:rPr>
+      </w:pPr>
+      <w:r>
+        <w:rPr>
+          <w:rFonts w:asciiTheme="minorHAnsi" w:hAnsiTheme="minorHAnsi"/>
+        </w:rPr>
+        <w:t>H</w:t>
+      </w:r>
+      <w:r>
+        <w:rPr>
+          <w:rFonts w:asciiTheme="minorHAnsi" w:hAnsiTheme="minorHAnsi"/>
+        </w:rPr>
+        <w:t xml:space="preserve">igher than disease allele frequency: </w:t>
+      </w:r>
+      <w:r>
+        <w:rPr>
+          <w:rFonts w:asciiTheme="minorHAnsi" w:hAnsiTheme="minorHAnsi"/>
+          <w:color w:val="00B050"/>
+        </w:rPr>
+        <w:t>BS1</w:t>
+      </w:r>
+    </w:p>
+    <w:p>
+      <w:pPr>
+        <w:rPr>
+          <w:rFonts w:asciiTheme="minorHAnsi" w:hAnsiTheme="minorHAnsi"/>
+          <w:color w:val="FF0000"/>
+        </w:rPr>
+      </w:pPr>
+      <w:r>
+        <w:rPr>
+          <w:rFonts w:asciiTheme="minorHAnsi" w:hAnsiTheme="minorHAnsi"/>
+        </w:rPr>
+        <w:t>D</w:t>
+      </w:r>
+      <w:r>
+        <w:rPr>
+          <w:rFonts w:asciiTheme="minorHAnsi" w:hAnsiTheme="minorHAnsi"/>
+        </w:rPr>
+        <w:t>isease allele f</w:t>
+      </w:r>
+      <w:r>
+        <w:rPr>
+          <w:rFonts w:asciiTheme="minorHAnsi" w:hAnsiTheme="minorHAnsi"/>
+        </w:rPr>
+        <w:t xml:space="preserve">requency is consistent with a plausible pathogenic variant: </w:t>
+      </w:r>
+      <w:r>
+        <w:rPr>
+          <w:rFonts w:asciiTheme="minorHAnsi" w:hAnsiTheme="minorHAnsi"/>
+          <w:color w:val="FF0000"/>
+        </w:rPr>
+        <w:t>PM2</w:t>
+      </w:r>
+    </w:p>
+    <w:p>
+      <w:pPr>
+        <w:rPr>
+          <w:rFonts w:asciiTheme="minorHAnsi" w:hAnsiTheme="minorHAnsi"/>
+          <w:color w:val="7030A0"/>
+        </w:rPr>
+      </w:pPr>
+      <w:r>
+        <w:rPr>
+          <w:rFonts w:asciiTheme="minorHAnsi" w:hAnsiTheme="minorHAnsi"/>
+          <w:color w:val="7030A0"/>
+        </w:rPr>
+        <w:t xml:space="preserve">Which phenotypes should be blacklisted from having BS2 applied from </w:t>
+      </w:r>
+      <w:proofErr w:type="spellStart"/>
+      <w:r>
+        <w:rPr>
+          <w:rFonts w:asciiTheme="minorHAnsi" w:hAnsiTheme="minorHAnsi"/>
+          <w:color w:val="7030A0"/>
+        </w:rPr>
+        <w:t>gnomAD</w:t>
+      </w:r>
+      <w:proofErr w:type="spellEnd"/>
+      <w:r>
+        <w:rPr>
+          <w:rFonts w:asciiTheme="minorHAnsi" w:hAnsiTheme="minorHAnsi"/>
+          <w:color w:val="7030A0"/>
+        </w:rPr>
+        <w:t>?</w:t>
+      </w:r>
+    </w:p>
+    <w:p>
+      <w:pPr>
+        <w:rPr>
+          <w:rFonts w:asciiTheme="minorHAnsi" w:hAnsiTheme="minorHAnsi"/>
+          <w:color w:val="00B050"/>
+        </w:rPr>
+      </w:pPr>
+      <w:r>
+        <w:rPr>
+          <w:rFonts w:asciiTheme="minorHAnsi" w:hAnsiTheme="minorHAnsi"/>
+        </w:rPr>
         <w:lastRenderedPageBreak/>
-        <w:t xml:space="preserve">&gt; 10x </w:t>
-      </w:r>
-      <w:r>
-        <w:rPr>
-          <w:rFonts w:asciiTheme="minorHAnsi" w:hAnsiTheme="minorHAnsi"/>
-        </w:rPr>
-        <w:t xml:space="preserve">higher than disease allele frequency: </w:t>
-      </w:r>
-      <w:r>
-        <w:rPr>
-          <w:rFonts w:asciiTheme="minorHAnsi" w:hAnsiTheme="minorHAnsi"/>
-          <w:color w:val="00B050"/>
-        </w:rPr>
-        <w:t>BA1</w:t>
-      </w:r>
-    </w:p>
-    <w:p>
-      <w:pPr>
-        <w:rPr>
-          <w:rFonts w:asciiTheme="minorHAnsi" w:hAnsiTheme="minorHAnsi"/>
-        </w:rPr>
-      </w:pPr>
-      <w:r>
-        <w:rPr>
-          <w:rFonts w:asciiTheme="minorHAnsi" w:hAnsiTheme="minorHAnsi"/>
-        </w:rPr>
-        <w:t>H</w:t>
-      </w:r>
-      <w:r>
-        <w:rPr>
-          <w:rFonts w:asciiTheme="minorHAnsi" w:hAnsiTheme="minorHAnsi"/>
-        </w:rPr>
-        <w:t xml:space="preserve">igher than disease allele frequency: </w:t>
-      </w:r>
-      <w:r>
-        <w:rPr>
-          <w:rFonts w:asciiTheme="minorHAnsi" w:hAnsiTheme="minorHAnsi"/>
-          <w:color w:val="00B050"/>
-        </w:rPr>
-        <w:t>BS1</w:t>
-      </w:r>
-    </w:p>
-    <w:p>
-      <w:pPr>
-        <w:rPr>
-          <w:rFonts w:asciiTheme="minorHAnsi" w:hAnsiTheme="minorHAnsi"/>
-          <w:color w:val="FF0000"/>
-        </w:rPr>
-      </w:pPr>
-      <w:r>
-        <w:rPr>
-          <w:rFonts w:asciiTheme="minorHAnsi" w:hAnsiTheme="minorHAnsi"/>
-        </w:rPr>
-        <w:t>D</w:t>
-      </w:r>
-      <w:r>
-        <w:rPr>
-          <w:rFonts w:asciiTheme="minorHAnsi" w:hAnsiTheme="minorHAnsi"/>
-        </w:rPr>
-        <w:t>isease allele f</w:t>
-      </w:r>
-      <w:r>
-        <w:rPr>
-          <w:rFonts w:asciiTheme="minorHAnsi" w:hAnsiTheme="minorHAnsi"/>
-        </w:rPr>
-        <w:t xml:space="preserve">requency is consistent with a plausible pathogenic variant: </w:t>
-      </w:r>
-      <w:r>
-        <w:rPr>
-          <w:rFonts w:asciiTheme="minorHAnsi" w:hAnsiTheme="minorHAnsi"/>
-          <w:color w:val="FF0000"/>
-        </w:rPr>
-        <w:t>PM2</w:t>
-      </w:r>
-    </w:p>
-    <w:p>
-      <w:pPr>
-        <w:rPr>
-          <w:rFonts w:asciiTheme="minorHAnsi" w:hAnsiTheme="minorHAnsi"/>
-        </w:rPr>
-      </w:pPr>
-    </w:p>
-    <w:p>
-      <w:pPr>
-        <w:rPr>
-          <w:rFonts w:asciiTheme="minorHAnsi" w:hAnsiTheme="minorHAnsi"/>
-          <w:color w:val="7030A0"/>
-        </w:rPr>
-      </w:pPr>
-      <w:r>
-        <w:rPr>
-          <w:rFonts w:asciiTheme="minorHAnsi" w:hAnsiTheme="minorHAnsi"/>
-          <w:color w:val="7030A0"/>
-        </w:rPr>
-        <w:t xml:space="preserve">Which phenotypes should be blacklisted from having BS2 applied from </w:t>
-      </w:r>
-      <w:proofErr w:type="spellStart"/>
-      <w:r>
-        <w:rPr>
-          <w:rFonts w:asciiTheme="minorHAnsi" w:hAnsiTheme="minorHAnsi"/>
-          <w:color w:val="7030A0"/>
-        </w:rPr>
-        <w:t>gnomAD</w:t>
-      </w:r>
-      <w:proofErr w:type="spellEnd"/>
-      <w:r>
-        <w:rPr>
-          <w:rFonts w:asciiTheme="minorHAnsi" w:hAnsiTheme="minorHAnsi"/>
-          <w:color w:val="7030A0"/>
-        </w:rPr>
-        <w:t>?</w:t>
-      </w:r>
-    </w:p>
-    <w:p>
-      <w:pPr>
-        <w:rPr>
-          <w:rFonts w:asciiTheme="minorHAnsi" w:hAnsiTheme="minorHAnsi"/>
-          <w:color w:val="00B050"/>
-        </w:rPr>
-      </w:pPr>
-      <w:r>
-        <w:rPr>
-          <w:rFonts w:asciiTheme="minorHAnsi" w:hAnsiTheme="minorHAnsi"/>
-        </w:rPr>
         <w:t xml:space="preserve">Observed in </w:t>
       </w:r>
       <w:proofErr w:type="spellStart"/>
@@ -1013,7 +995,7 @@
           <w:sz w:val="32"/>
           <w:u w:val="single"/>
         </w:rPr>
-        <w:t>Other variant database</w:t>
+        <w:t>V</w:t>
       </w:r>
       <w:r>
         <w:rPr>
@@ -1022,345 +1004,8 @@
           <w:sz w:val="32"/>
           <w:u w:val="single"/>
         </w:rPr>
-        <w:t xml:space="preserve"> with pathogenicity assertion</w:t>
-      </w:r>
-    </w:p>
-    <w:p>
-      <w:pPr>
-        <w:rPr>
-          <w:rFonts w:asciiTheme="minorHAnsi" w:hAnsiTheme="minorHAnsi"/>
-          <w:b/>
-        </w:rPr>
-      </w:pPr>
-    </w:p>
-    <w:p>
-      <w:pPr>
-        <w:rPr>
-          <w:rFonts w:asciiTheme="minorHAnsi" w:hAnsiTheme="minorHAnsi"/>
-        </w:rPr>
-      </w:pPr>
-      <w:r>
-        <w:rPr>
-          <w:rFonts w:asciiTheme="minorHAnsi" w:hAnsiTheme="minorHAnsi"/>
-          <w:b/>
-        </w:rPr>
-        <w:t>Data sources:</w:t>
-      </w:r>
-      <w:r>
-        <w:rPr>
-          <w:rFonts w:asciiTheme="minorHAnsi" w:hAnsiTheme="minorHAnsi"/>
-        </w:rPr>
-        <w:t xml:space="preserve"> </w:t>
-      </w:r>
-    </w:p>
-    <w:p>
-      <w:pPr>
-        <w:rPr>
-          <w:rFonts w:asciiTheme="minorHAnsi" w:hAnsiTheme="minorHAnsi"/>
-        </w:rPr>
-      </w:pPr>
-      <w:r>
-        <w:rPr>
-          <w:rFonts w:asciiTheme="minorHAnsi" w:hAnsiTheme="minorHAnsi"/>
-        </w:rPr>
-        <w:t>Pathogenic variant database</w:t>
-      </w:r>
-    </w:p>
-    <w:p>
-      <w:pPr>
-        <w:rPr>
-          <w:rFonts w:asciiTheme="minorHAnsi" w:hAnsiTheme="minorHAnsi"/>
-        </w:rPr>
-      </w:pPr>
-    </w:p>
-    <w:p>
-      <w:pPr>
-        <w:rPr>
-          <w:rFonts w:asciiTheme="minorHAnsi" w:hAnsiTheme="minorHAnsi"/>
-        </w:rPr>
-      </w:pPr>
-      <w:r>
-        <w:rPr>
-          <w:rFonts w:asciiTheme="minorHAnsi" w:hAnsiTheme="minorHAnsi"/>
-          <w:b/>
-        </w:rPr>
-        <w:t>Algorithm:</w:t>
-      </w:r>
-    </w:p>
-    <w:p>
-      <w:pPr>
-        <w:rPr>
-          <w:rFonts w:asciiTheme="minorHAnsi" w:hAnsiTheme="minorHAnsi"/>
-        </w:rPr>
-      </w:pPr>
-      <w:r>
-        <w:rPr>
-          <w:rFonts w:asciiTheme="minorHAnsi" w:hAnsiTheme="minorHAnsi"/>
-        </w:rPr>
-        <w:t>Non-MVL pathogenic variant reports from diagnostic cases (affected patients) without literature evidence</w:t>
-      </w:r>
-    </w:p>
-    <w:p>
-      <w:pPr>
-        <w:rPr>
-          <w:rFonts w:asciiTheme="minorHAnsi" w:hAnsiTheme="minorHAnsi"/>
-        </w:rPr>
-      </w:pPr>
-      <w:r>
-        <w:rPr>
-          <w:rFonts w:asciiTheme="minorHAnsi" w:hAnsiTheme="minorHAnsi"/>
-        </w:rPr>
-        <w:t>All reports must be consistent (B/LB, V, LP/P)</w:t>
-      </w:r>
-    </w:p>
-    <w:p>
-      <w:pPr>
-        <w:outlineLvl w:val="0"/>
-        <w:rPr>
-          <w:rFonts w:asciiTheme="minorHAnsi" w:hAnsiTheme="minorHAnsi"/>
-        </w:rPr>
-      </w:pPr>
-      <w:r>
-        <w:rPr>
-          <w:rFonts w:asciiTheme="minorHAnsi" w:hAnsiTheme="minorHAnsi"/>
-        </w:rPr>
-        <w:t xml:space="preserve">Pathogenic: </w:t>
-      </w:r>
-      <w:r>
-        <w:rPr>
-          <w:rFonts w:asciiTheme="minorHAnsi" w:hAnsiTheme="minorHAnsi"/>
-          <w:color w:val="FF0000"/>
-        </w:rPr>
-        <w:t>PP5</w:t>
-      </w:r>
-    </w:p>
-    <w:p>
-      <w:pPr>
-        <w:rPr>
-          <w:rFonts w:asciiTheme="minorHAnsi" w:hAnsiTheme="minorHAnsi"/>
-        </w:rPr>
-      </w:pPr>
-      <w:r>
-        <w:rPr>
-          <w:rFonts w:asciiTheme="minorHAnsi" w:hAnsiTheme="minorHAnsi"/>
-        </w:rPr>
-        <w:t xml:space="preserve">Benign: </w:t>
-      </w:r>
-      <w:r>
-        <w:rPr>
-          <w:rFonts w:asciiTheme="minorHAnsi" w:hAnsiTheme="minorHAnsi"/>
-          <w:color w:val="00B050"/>
-        </w:rPr>
-        <w:t>BP6</w:t>
-      </w:r>
-    </w:p>
-    <w:p>
-      <w:pPr>
-        <w:rPr>
-          <w:rFonts w:asciiTheme="minorHAnsi" w:hAnsiTheme="minorHAnsi"/>
-        </w:rPr>
-      </w:pPr>
-    </w:p>
-    <w:p>
-      <w:pPr>
-        <w:rPr>
-          <w:rFonts w:asciiTheme="minorHAnsi" w:hAnsiTheme="minorHAnsi"/>
-          <w:color w:val="0070C0"/>
-        </w:rPr>
-      </w:pPr>
-      <w:r>
-        <w:rPr>
-          <w:rFonts w:asciiTheme="minorHAnsi" w:hAnsiTheme="minorHAnsi"/>
-          <w:color w:val="0070C0"/>
-        </w:rPr>
-        <w:t>ACMG: “</w:t>
-      </w:r>
-      <w:r>
-        <w:rPr>
-          <w:rFonts w:asciiTheme="minorHAnsi" w:hAnsiTheme="minorHAnsi"/>
-          <w:color w:val="0070C0"/>
-        </w:rPr>
-        <w:t xml:space="preserve">[For PS4:] </w:t>
-      </w:r>
-      <w:r>
-        <w:rPr>
-          <w:rFonts w:asciiTheme="minorHAnsi" w:hAnsiTheme="minorHAnsi"/>
-          <w:color w:val="0070C0"/>
-        </w:rPr>
-        <w:t>T</w:t>
-      </w:r>
-      <w:r>
-        <w:rPr>
-          <w:rFonts w:asciiTheme="minorHAnsi" w:hAnsiTheme="minorHAnsi"/>
-          <w:color w:val="0070C0"/>
-        </w:rPr>
-        <w:t>he</w:t>
-      </w:r>
-      <w:r>
-        <w:rPr>
-          <w:rFonts w:asciiTheme="minorHAnsi" w:hAnsiTheme="minorHAnsi"/>
-          <w:color w:val="0070C0"/>
-        </w:rPr>
-        <w:t xml:space="preserve"> </w:t>
-      </w:r>
-      <w:r>
-        <w:rPr>
-          <w:rFonts w:asciiTheme="minorHAnsi" w:hAnsiTheme="minorHAnsi"/>
-          <w:color w:val="0070C0"/>
-        </w:rPr>
-        <w:t>prior observation of the variant in multiple unrelated patients with the same phenotype, and its absence in</w:t>
-      </w:r>
-      <w:r>
-        <w:rPr>
-          <w:rFonts w:asciiTheme="minorHAnsi" w:hAnsiTheme="minorHAnsi"/>
-          <w:color w:val="0070C0"/>
-        </w:rPr>
-        <w:t xml:space="preserve"> </w:t>
-      </w:r>
-      <w:r>
-        <w:rPr>
-          <w:rFonts w:asciiTheme="minorHAnsi" w:hAnsiTheme="minorHAnsi"/>
-          <w:color w:val="0070C0"/>
-        </w:rPr>
-        <w:t>controls</w:t>
-      </w:r>
-      <w:r>
-        <w:rPr>
-          <w:rFonts w:asciiTheme="minorHAnsi" w:hAnsiTheme="minorHAnsi"/>
-          <w:color w:val="0070C0"/>
-        </w:rPr>
-        <w:t xml:space="preserve"> </w:t>
-      </w:r>
-      <w:r>
-        <w:rPr>
-          <w:rFonts w:asciiTheme="minorHAnsi" w:hAnsiTheme="minorHAnsi"/>
-          <w:color w:val="0070C0"/>
-        </w:rPr>
-        <w:t>[or presence at a disease appropriate frequency]</w:t>
-      </w:r>
-      <w:r>
-        <w:rPr>
-          <w:rFonts w:asciiTheme="minorHAnsi" w:hAnsiTheme="minorHAnsi"/>
-          <w:color w:val="0070C0"/>
-        </w:rPr>
-        <w:t>, may be used as moderate level of evidence</w:t>
-      </w:r>
-      <w:r>
-        <w:rPr>
-          <w:rFonts w:asciiTheme="minorHAnsi" w:hAnsiTheme="minorHAnsi"/>
-          <w:color w:val="0070C0"/>
-        </w:rPr>
-        <w:t>”</w:t>
-      </w:r>
-    </w:p>
-    <w:p>
-      <w:pPr>
-        <w:rPr>
-          <w:rFonts w:asciiTheme="minorHAnsi" w:hAnsiTheme="minorHAnsi"/>
-          <w:color w:val="FF0000"/>
-        </w:rPr>
-      </w:pPr>
-      <w:r>
-        <w:rPr>
-          <w:rFonts w:asciiTheme="minorHAnsi" w:hAnsiTheme="minorHAnsi"/>
-        </w:rPr>
-        <w:t xml:space="preserve">If </w:t>
-      </w:r>
-      <w:r>
-        <w:rPr>
-          <w:rFonts w:asciiTheme="minorHAnsi" w:hAnsiTheme="minorHAnsi"/>
-          <w:color w:val="FF0000"/>
-        </w:rPr>
-        <w:t>PM2</w:t>
-      </w:r>
-      <w:r>
-        <w:rPr>
-          <w:rFonts w:asciiTheme="minorHAnsi" w:hAnsiTheme="minorHAnsi"/>
-        </w:rPr>
-        <w:t xml:space="preserve"> and </w:t>
-      </w:r>
-      <w:r>
-        <w:rPr>
-          <w:rFonts w:asciiTheme="minorHAnsi" w:hAnsiTheme="minorHAnsi"/>
-        </w:rPr>
-        <w:t xml:space="preserve">number of unrelated </w:t>
-      </w:r>
-      <w:r>
-        <w:rPr>
-          <w:rFonts w:asciiTheme="minorHAnsi" w:hAnsiTheme="minorHAnsi"/>
-        </w:rPr>
-        <w:t xml:space="preserve">affected </w:t>
-      </w:r>
-      <w:r>
-        <w:rPr>
-          <w:rFonts w:asciiTheme="minorHAnsi" w:hAnsiTheme="minorHAnsi"/>
-        </w:rPr>
-        <w:t>patients</w:t>
-      </w:r>
-      <w:r>
-        <w:rPr>
-          <w:rFonts w:asciiTheme="minorHAnsi" w:hAnsiTheme="minorHAnsi"/>
-        </w:rPr>
-        <w:t xml:space="preserve"> &gt; 1</w:t>
-      </w:r>
-      <w:r>
-        <w:rPr>
-          <w:rFonts w:asciiTheme="minorHAnsi" w:hAnsiTheme="minorHAnsi"/>
-        </w:rPr>
-        <w:t xml:space="preserve">: </w:t>
-      </w:r>
-      <w:r>
-        <w:rPr>
-          <w:rFonts w:asciiTheme="minorHAnsi" w:hAnsiTheme="minorHAnsi"/>
-          <w:color w:val="FF0000"/>
-        </w:rPr>
-        <w:t>P</w:t>
-      </w:r>
-      <w:r>
-        <w:rPr>
-          <w:rFonts w:asciiTheme="minorHAnsi" w:hAnsiTheme="minorHAnsi"/>
-          <w:color w:val="FF0000"/>
-        </w:rPr>
-        <w:t>S4-M</w:t>
-      </w:r>
-    </w:p>
-    <w:p>
-      <w:pPr>
-        <w:rPr>
-          <w:rFonts w:asciiTheme="minorHAnsi" w:hAnsiTheme="minorHAnsi"/>
-          <w:color w:val="FF0000"/>
-        </w:rPr>
-      </w:pPr>
-      <w:r>
-        <w:rPr>
-          <w:rFonts w:asciiTheme="minorHAnsi" w:hAnsiTheme="minorHAnsi"/>
-          <w:color w:val="7030A0"/>
-        </w:rPr>
-        <w:t>[Uncertain criteria but ACMG usage excel shows as option]</w:t>
-      </w:r>
-      <w:r>
-        <w:rPr>
-          <w:rFonts w:asciiTheme="minorHAnsi" w:hAnsiTheme="minorHAnsi"/>
-          <w:color w:val="FF0000"/>
-        </w:rPr>
-        <w:t>: PS4-P</w:t>
-      </w:r>
-    </w:p>
-    <w:p>
-      <w:pPr>
-        <w:rPr>
-          <w:rFonts w:asciiTheme="minorHAnsi" w:hAnsiTheme="minorHAnsi"/>
-        </w:rPr>
-      </w:pPr>
-    </w:p>
-    <w:p>
-      <w:pPr>
-        <w:rPr>
-          <w:rFonts w:asciiTheme="minorHAnsi" w:hAnsiTheme="minorHAnsi"/>
-          <w:b/>
-          <w:sz w:val="32"/>
-        </w:rPr>
-      </w:pPr>
+        <w:t>ariant database</w:t>
+      </w:r>
       <w:r>
         <w:rPr>
           <w:rFonts w:asciiTheme="minorHAnsi" w:hAnsiTheme="minorHAnsi"/>
@@ -1368,8 +1013,310 @@
           <w:sz w:val="32"/>
           <w:u w:val="single"/>
         </w:rPr>
-        <w:t>Prediction</w:t>
-      </w:r>
+        <w:t xml:space="preserve"> with pathogenicity assertion</w:t>
+      </w:r>
+    </w:p>
+    <w:p>
+      <w:pPr>
+        <w:rPr>
+          <w:rFonts w:asciiTheme="minorHAnsi" w:hAnsiTheme="minorHAnsi"/>
+          <w:b/>
+        </w:rPr>
+      </w:pPr>
+    </w:p>
+    <w:p>
+      <w:pPr>
+        <w:rPr>
+          <w:rFonts w:asciiTheme="minorHAnsi" w:hAnsiTheme="minorHAnsi"/>
+        </w:rPr>
+      </w:pPr>
+      <w:r>
+        <w:rPr>
+          <w:rFonts w:asciiTheme="minorHAnsi" w:hAnsiTheme="minorHAnsi"/>
+          <w:b/>
+        </w:rPr>
+        <w:t>Data sources:</w:t>
+      </w:r>
+      <w:r>
+        <w:rPr>
+          <w:rFonts w:asciiTheme="minorHAnsi" w:hAnsiTheme="minorHAnsi"/>
+        </w:rPr>
+        <w:t xml:space="preserve"> </w:t>
+      </w:r>
+    </w:p>
+    <w:p>
+      <w:pPr>
+        <w:rPr>
+          <w:rFonts w:asciiTheme="minorHAnsi" w:hAnsiTheme="minorHAnsi"/>
+        </w:rPr>
+      </w:pPr>
+      <w:r>
+        <w:rPr>
+          <w:rFonts w:asciiTheme="minorHAnsi" w:hAnsiTheme="minorHAnsi"/>
+        </w:rPr>
+        <w:t>Pathogenic variant database</w:t>
+      </w:r>
+    </w:p>
+    <w:p>
+      <w:pPr>
+        <w:rPr>
+          <w:rFonts w:asciiTheme="minorHAnsi" w:hAnsiTheme="minorHAnsi"/>
+        </w:rPr>
+      </w:pPr>
+    </w:p>
+    <w:p>
+      <w:pPr>
+        <w:rPr>
+          <w:rFonts w:asciiTheme="minorHAnsi" w:hAnsiTheme="minorHAnsi"/>
+        </w:rPr>
+      </w:pPr>
+      <w:r>
+        <w:rPr>
+          <w:rFonts w:asciiTheme="minorHAnsi" w:hAnsiTheme="minorHAnsi"/>
+          <w:b/>
+        </w:rPr>
+        <w:t>Algorithm:</w:t>
+      </w:r>
+    </w:p>
+    <w:p>
+      <w:pPr>
+        <w:rPr>
+          <w:rFonts w:asciiTheme="minorHAnsi" w:hAnsiTheme="minorHAnsi"/>
+        </w:rPr>
+      </w:pPr>
+      <w:r>
+        <w:rPr>
+          <w:rFonts w:asciiTheme="minorHAnsi" w:hAnsiTheme="minorHAnsi"/>
+        </w:rPr>
+        <w:t>Non-MVL pathogenic variant reports from diagnostic cases (affected patients) without literature evidence</w:t>
+      </w:r>
+    </w:p>
+    <w:p>
+      <w:pPr>
+        <w:rPr>
+          <w:rFonts w:asciiTheme="minorHAnsi" w:hAnsiTheme="minorHAnsi"/>
+        </w:rPr>
+      </w:pPr>
+      <w:r>
+        <w:rPr>
+          <w:rFonts w:asciiTheme="minorHAnsi" w:hAnsiTheme="minorHAnsi"/>
+        </w:rPr>
+        <w:t>All reports must be consistent (B/LB, V, LP/P)</w:t>
+      </w:r>
+    </w:p>
+    <w:p>
+      <w:pPr>
+        <w:outlineLvl w:val="0"/>
+        <w:rPr>
+          <w:rFonts w:asciiTheme="minorHAnsi" w:hAnsiTheme="minorHAnsi"/>
+        </w:rPr>
+      </w:pPr>
+      <w:r>
+        <w:rPr>
+          <w:rFonts w:asciiTheme="minorHAnsi" w:hAnsiTheme="minorHAnsi"/>
+        </w:rPr>
+        <w:t xml:space="preserve">Pathogenic: </w:t>
+      </w:r>
+      <w:r>
+        <w:rPr>
+          <w:rFonts w:asciiTheme="minorHAnsi" w:hAnsiTheme="minorHAnsi"/>
+          <w:color w:val="FF0000"/>
+        </w:rPr>
+        <w:t>PP5</w:t>
+      </w:r>
+    </w:p>
+    <w:p>
+      <w:pPr>
+        <w:rPr>
+          <w:rFonts w:asciiTheme="minorHAnsi" w:hAnsiTheme="minorHAnsi"/>
+        </w:rPr>
+      </w:pPr>
+      <w:r>
+        <w:rPr>
+          <w:rFonts w:asciiTheme="minorHAnsi" w:hAnsiTheme="minorHAnsi"/>
+        </w:rPr>
+        <w:t xml:space="preserve">Benign: </w:t>
+      </w:r>
+      <w:r>
+        <w:rPr>
+          <w:rFonts w:asciiTheme="minorHAnsi" w:hAnsiTheme="minorHAnsi"/>
+          <w:color w:val="00B050"/>
+        </w:rPr>
+        <w:t>BP6</w:t>
+      </w:r>
+    </w:p>
+    <w:p>
+      <w:pPr>
+        <w:rPr>
+          <w:rFonts w:asciiTheme="minorHAnsi" w:hAnsiTheme="minorHAnsi"/>
+        </w:rPr>
+      </w:pPr>
+    </w:p>
+    <w:p>
+      <w:pPr>
+        <w:rPr>
+          <w:rFonts w:asciiTheme="minorHAnsi" w:hAnsiTheme="minorHAnsi"/>
+          <w:color w:val="0070C0"/>
+        </w:rPr>
+      </w:pPr>
+      <w:r>
+        <w:rPr>
+          <w:rFonts w:asciiTheme="minorHAnsi" w:hAnsiTheme="minorHAnsi"/>
+          <w:color w:val="0070C0"/>
+        </w:rPr>
+        <w:t>ACMG: “</w:t>
+      </w:r>
+      <w:r>
+        <w:rPr>
+          <w:rFonts w:asciiTheme="minorHAnsi" w:hAnsiTheme="minorHAnsi"/>
+          <w:color w:val="0070C0"/>
+        </w:rPr>
+        <w:t xml:space="preserve">[For PS4:] </w:t>
+      </w:r>
+      <w:r>
+        <w:rPr>
+          <w:rFonts w:asciiTheme="minorHAnsi" w:hAnsiTheme="minorHAnsi"/>
+          <w:color w:val="0070C0"/>
+        </w:rPr>
+        <w:t>The prior observation of the variant in multiple unrelated patients with the same phenotype, and its absence in controls</w:t>
+      </w:r>
+      <w:r>
+        <w:rPr>
+          <w:rFonts w:asciiTheme="minorHAnsi" w:hAnsiTheme="minorHAnsi"/>
+          <w:color w:val="0070C0"/>
+        </w:rPr>
+        <w:t xml:space="preserve"> </w:t>
+      </w:r>
+      <w:r>
+        <w:rPr>
+          <w:rFonts w:asciiTheme="minorHAnsi" w:hAnsiTheme="minorHAnsi"/>
+          <w:color w:val="0070C0"/>
+        </w:rPr>
+        <w:t>[or presence at a disease appropriate frequency]</w:t>
+      </w:r>
+      <w:r>
+        <w:rPr>
+          <w:rFonts w:asciiTheme="minorHAnsi" w:hAnsiTheme="minorHAnsi"/>
+          <w:color w:val="0070C0"/>
+        </w:rPr>
+        <w:t>, may be used as moderate level of evidence</w:t>
+      </w:r>
+      <w:r>
+        <w:rPr>
+          <w:rFonts w:asciiTheme="minorHAnsi" w:hAnsiTheme="minorHAnsi"/>
+          <w:color w:val="0070C0"/>
+        </w:rPr>
+        <w:t>”</w:t>
+      </w:r>
+    </w:p>
+    <w:p>
+      <w:pPr>
+        <w:rPr>
+          <w:rFonts w:asciiTheme="minorHAnsi" w:hAnsiTheme="minorHAnsi"/>
+          <w:color w:val="FF0000"/>
+        </w:rPr>
+      </w:pPr>
+      <w:r>
+        <w:rPr>
+          <w:rFonts w:asciiTheme="minorHAnsi" w:hAnsiTheme="minorHAnsi"/>
+        </w:rPr>
+        <w:t xml:space="preserve">If </w:t>
+      </w:r>
+      <w:r>
+        <w:rPr>
+          <w:rFonts w:asciiTheme="minorHAnsi" w:hAnsiTheme="minorHAnsi"/>
+          <w:color w:val="FF0000"/>
+        </w:rPr>
+        <w:t>PM2</w:t>
+      </w:r>
+      <w:r>
+        <w:rPr>
+          <w:rFonts w:asciiTheme="minorHAnsi" w:hAnsiTheme="minorHAnsi"/>
+        </w:rPr>
+        <w:t xml:space="preserve"> and </w:t>
+      </w:r>
+      <w:r>
+        <w:rPr>
+          <w:rFonts w:asciiTheme="minorHAnsi" w:hAnsiTheme="minorHAnsi"/>
+        </w:rPr>
+        <w:t xml:space="preserve">number of unrelated </w:t>
+      </w:r>
+      <w:r>
+        <w:rPr>
+          <w:rFonts w:asciiTheme="minorHAnsi" w:hAnsiTheme="minorHAnsi"/>
+        </w:rPr>
+        <w:t xml:space="preserve">affected </w:t>
+      </w:r>
+      <w:r>
+        <w:rPr>
+          <w:rFonts w:asciiTheme="minorHAnsi" w:hAnsiTheme="minorHAnsi"/>
+        </w:rPr>
+        <w:t>patients</w:t>
+      </w:r>
+      <w:r>
+        <w:rPr>
+          <w:rFonts w:asciiTheme="minorHAnsi" w:hAnsiTheme="minorHAnsi"/>
+        </w:rPr>
+        <w:t xml:space="preserve"> &gt; 1</w:t>
+      </w:r>
+      <w:r>
+        <w:rPr>
+          <w:rFonts w:asciiTheme="minorHAnsi" w:hAnsiTheme="minorHAnsi"/>
+        </w:rPr>
+        <w:t xml:space="preserve">: </w:t>
+      </w:r>
+      <w:r>
+        <w:rPr>
+          <w:rFonts w:asciiTheme="minorHAnsi" w:hAnsiTheme="minorHAnsi"/>
+          <w:color w:val="FF0000"/>
+        </w:rPr>
+        <w:t>P</w:t>
+      </w:r>
+      <w:r>
+        <w:rPr>
+          <w:rFonts w:asciiTheme="minorHAnsi" w:hAnsiTheme="minorHAnsi"/>
+          <w:color w:val="FF0000"/>
+        </w:rPr>
+        <w:t>S4-M</w:t>
+      </w:r>
+    </w:p>
+    <w:p>
+      <w:pPr>
+        <w:rPr>
+          <w:rFonts w:asciiTheme="minorHAnsi" w:hAnsiTheme="minorHAnsi"/>
+          <w:color w:val="FF0000"/>
+        </w:rPr>
+      </w:pPr>
+      <w:r>
+        <w:rPr>
+          <w:rFonts w:asciiTheme="minorHAnsi" w:hAnsiTheme="minorHAnsi"/>
+          <w:color w:val="7030A0"/>
+        </w:rPr>
+        <w:t>[Uncertain criteria but ACMG usage excel shows as option]</w:t>
+      </w:r>
+      <w:r>
+        <w:rPr>
+          <w:rFonts w:asciiTheme="minorHAnsi" w:hAnsiTheme="minorHAnsi"/>
+          <w:color w:val="FF0000"/>
+        </w:rPr>
+        <w:t>: PS4-P</w:t>
+      </w:r>
+    </w:p>
+    <w:p>
+      <w:pPr>
+        <w:rPr>
+          <w:rFonts w:asciiTheme="minorHAnsi" w:hAnsiTheme="minorHAnsi"/>
+        </w:rPr>
+      </w:pPr>
+    </w:p>
+    <w:p>
+      <w:pPr>
+        <w:rPr>
+          <w:rFonts w:asciiTheme="minorHAnsi" w:hAnsiTheme="minorHAnsi"/>
+          <w:b/>
+          <w:sz w:val="32"/>
+        </w:rPr>
+      </w:pPr>
       <w:r>
         <w:rPr>
           <w:rFonts w:asciiTheme="minorHAnsi" w:hAnsiTheme="minorHAnsi"/>
@@ -1377,6 +1324,15 @@
           <w:sz w:val="32"/>
           <w:u w:val="single"/>
         </w:rPr>
+        <w:t>Prediction</w:t>
+      </w:r>
+      <w:r>
+        <w:rPr>
+          <w:rFonts w:asciiTheme="minorHAnsi" w:hAnsiTheme="minorHAnsi"/>
+          <w:b/>
+          <w:sz w:val="32"/>
+          <w:u w:val="single"/>
+        </w:rPr>
         <w:t>s and computational evidence for deleteriousness/splicing</w:t>
       </w:r>
     </w:p>
@@ -1809,7 +1765,6 @@
           <w:i/>
           <w:color w:val="0070C0"/>
         </w:rPr>
-        <w:lastRenderedPageBreak/>
         <w:t>“</w:t>
       </w:r>
       <w:r>
@@ -1961,20 +1916,34 @@
       <w:r>
         <w:rPr>
           <w:rFonts w:asciiTheme="minorHAnsi" w:hAnsiTheme="minorHAnsi"/>
+        </w:rPr>
+        <w:t>LOF disease mechanism</w:t>
+      </w:r>
+    </w:p>
+    <w:p>
+      <w:pPr>
+        <w:rPr>
+          <w:rFonts w:asciiTheme="minorHAnsi" w:hAnsiTheme="minorHAnsi"/>
+        </w:rPr>
+      </w:pPr>
+      <w:r>
+        <w:rPr>
+          <w:rFonts w:asciiTheme="minorHAnsi" w:hAnsiTheme="minorHAnsi"/>
           <w:noProof/>
         </w:rPr>
+        <w:lastRenderedPageBreak/>
         <mc:AlternateContent>
           <mc:Choice Requires="wpg">
             <w:drawing>
-              <wp:anchor distT="0" distB="0" distL="114300" distR="114300" simplePos="0" relativeHeight="251669504" behindDoc="0" locked="0" layoutInCell="1" allowOverlap="1" wp14:anchorId="123246FC" wp14:editId="5F6F9BD4">
+              <wp:anchor distT="0" distB="0" distL="114300" distR="114300" simplePos="0" relativeHeight="251669504" behindDoc="0" locked="0" layoutInCell="1" allowOverlap="1" wp14:anchorId="123246FC" wp14:editId="0511EC7C">
                 <wp:simplePos x="0" y="0"/>
                 <wp:positionH relativeFrom="column">
-                  <wp:posOffset>-474133</wp:posOffset>
+                  <wp:posOffset>-474345</wp:posOffset>
                 </wp:positionH>
                 <wp:positionV relativeFrom="paragraph">
-                  <wp:posOffset>203623</wp:posOffset>
+                  <wp:posOffset>20955</wp:posOffset>
                 </wp:positionV>
-                <wp:extent cx="452120" cy="734907"/>
+                <wp:extent cx="452120" cy="734695"/>
                 <wp:effectExtent l="0" t="0" r="5080" b="1905"/>
                 <wp:wrapNone/>
                 <wp:docPr id="11" name="Group 11"/>
@@ -1986,7 +1955,7 @@
                       <wpg:grpSpPr>
                         <a:xfrm>
                           <a:off x="0" y="0"/>
-                          <a:ext cx="452120" cy="734907"/>
+                          <a:ext cx="452120" cy="734695"/>
                           <a:chOff x="0" y="0"/>
                           <a:chExt cx="454025" cy="589749"/>
                         </a:xfrm>
@@ -2093,7 +2062,7 @@
           </mc:Choice>
           <mc:Fallback>
             <w:pict>
-              <v:group w14:anchorId="123246FC" id="Group 11" o:spid="_x0000_s1026" style="position:absolute;margin-left:-37.35pt;margin-top:16.05pt;width:35.6pt;height:57.85pt;z-index:251669504;mso-width-relative:margin;mso-height-relative:margin" coordsize="454025,589749" o:gfxdata="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">
+              <v:group w14:anchorId="123246FC" id="Group 11" o:spid="_x0000_s1026" style="position:absolute;margin-left:-37.35pt;margin-top:1.65pt;width:35.6pt;height:57.85pt;z-index:251669504;mso-width-relative:margin;mso-height-relative:margin" coordsize="454025,589749" o:gfxdata="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">
                 <v:shapetype id="_x0000_t87" coordsize="21600,21600" o:spt="87" adj="1800,10800" path="m21600,0qx10800@0l10800@2qy0@11,10800@3l10800@1qy21600,21600e" filled="f">
                   <v:formulas>
                     <v:f eqn="val #0"/>
@@ -2145,24 +2114,338 @@
         <w:rPr>
           <w:rFonts w:asciiTheme="minorHAnsi" w:hAnsiTheme="minorHAnsi"/>
         </w:rPr>
+        <w:t>NMD (New stop codon NOT in last exon, or 55bp at 3’ end of penultimate exon)</w:t>
+      </w:r>
+    </w:p>
+    <w:p>
+      <w:pPr>
+        <w:outlineLvl w:val="0"/>
+        <w:rPr>
+          <w:rFonts w:asciiTheme="minorHAnsi" w:hAnsiTheme="minorHAnsi"/>
+        </w:rPr>
+      </w:pPr>
+      <w:r>
+        <w:rPr>
+          <w:rFonts w:asciiTheme="minorHAnsi" w:hAnsiTheme="minorHAnsi"/>
+        </w:rPr>
+        <w:t xml:space="preserve">&gt;= 2 pathogenic variants with PTC same codon (encompasses </w:t>
+      </w:r>
+      <w:r>
+        <w:rPr>
+          <w:rFonts w:asciiTheme="minorHAnsi" w:hAnsiTheme="minorHAnsi"/>
+          <w:color w:val="FF0000"/>
+        </w:rPr>
+        <w:t>PS1</w:t>
+      </w:r>
+      <w:r>
+        <w:rPr>
+          <w:rFonts w:asciiTheme="minorHAnsi" w:hAnsiTheme="minorHAnsi"/>
+        </w:rPr>
+        <w:t>), 3’, or 2% of transcript length 5’</w:t>
+      </w:r>
+    </w:p>
+    <w:p>
+      <w:pPr>
+        <w:outlineLvl w:val="0"/>
+        <w:rPr>
+          <w:rFonts w:asciiTheme="minorHAnsi" w:hAnsiTheme="minorHAnsi"/>
+        </w:rPr>
+      </w:pPr>
+      <w:r>
+        <w:rPr>
+          <w:rFonts w:asciiTheme="minorHAnsi" w:hAnsiTheme="minorHAnsi"/>
+        </w:rPr>
+        <w:t>&gt; 10% of transcript is missing/frameshifted</w:t>
+      </w:r>
+    </w:p>
+    <w:p>
+      <w:pPr>
+        <w:outlineLvl w:val="0"/>
+        <w:rPr>
+          <w:rFonts w:asciiTheme="minorHAnsi" w:hAnsiTheme="minorHAnsi"/>
+        </w:rPr>
+      </w:pPr>
+      <w:r>
+        <w:rPr>
+          <w:rFonts w:asciiTheme="minorHAnsi" w:hAnsiTheme="minorHAnsi"/>
+        </w:rPr>
+        <w:t>&gt; 5% extension of protein length</w:t>
+      </w:r>
+    </w:p>
+    <w:p>
+      <w:pPr>
+        <w:outlineLvl w:val="0"/>
+        <w:rPr>
+          <w:rFonts w:asciiTheme="minorHAnsi" w:hAnsiTheme="minorHAnsi"/>
+        </w:rPr>
+      </w:pPr>
+      <w:r>
+        <w:rPr>
+          <w:rFonts w:asciiTheme="minorHAnsi" w:hAnsiTheme="minorHAnsi"/>
+        </w:rPr>
+        <w:t xml:space="preserve">: </w:t>
+      </w:r>
+      <w:r>
+        <w:rPr>
+          <w:rFonts w:asciiTheme="minorHAnsi" w:hAnsiTheme="minorHAnsi"/>
+          <w:color w:val="FF0000"/>
+        </w:rPr>
+        <w:t>PVS1</w:t>
+      </w:r>
+    </w:p>
+    <w:p>
+      <w:pPr>
+        <w:outlineLvl w:val="0"/>
+        <w:rPr>
+          <w:rFonts w:asciiTheme="minorHAnsi" w:hAnsiTheme="minorHAnsi"/>
+        </w:rPr>
+      </w:pPr>
+      <w:r>
+        <w:rPr>
+          <w:rFonts w:asciiTheme="minorHAnsi" w:hAnsiTheme="minorHAnsi"/>
+        </w:rPr>
+        <w:t>ELSE:</w:t>
+      </w:r>
+    </w:p>
+    <w:p>
+      <w:pPr>
+        <w:outlineLvl w:val="0"/>
+        <w:rPr>
+          <w:rFonts w:asciiTheme="minorHAnsi" w:hAnsiTheme="minorHAnsi"/>
+          <w:color w:val="FF0000"/>
+        </w:rPr>
+      </w:pPr>
+      <w:r>
+        <w:rPr>
+          <w:rFonts w:asciiTheme="minorHAnsi" w:hAnsiTheme="minorHAnsi"/>
+          <w:color w:val="FF0000"/>
+        </w:rPr>
+        <w:t>PM4</w:t>
+      </w:r>
+    </w:p>
+    <w:p>
+      <w:pPr>
+        <w:outlineLvl w:val="0"/>
+        <w:rPr>
+          <w:rFonts w:asciiTheme="minorHAnsi" w:hAnsiTheme="minorHAnsi"/>
+          <w:b/>
+          <w:sz w:val="28"/>
+        </w:rPr>
+      </w:pPr>
+    </w:p>
+    <w:p>
+      <w:pPr>
+        <w:outlineLvl w:val="0"/>
+        <w:rPr>
+          <w:rFonts w:asciiTheme="minorHAnsi" w:hAnsiTheme="minorHAnsi"/>
+          <w:sz w:val="28"/>
+        </w:rPr>
+      </w:pPr>
+      <w:r>
+        <w:rPr>
+          <w:rFonts w:asciiTheme="minorHAnsi" w:hAnsiTheme="minorHAnsi"/>
+          <w:b/>
+          <w:sz w:val="28"/>
+        </w:rPr>
+        <w:t xml:space="preserve">Canonical </w:t>
+      </w:r>
+      <w:r>
+        <w:rPr>
+          <w:rFonts w:asciiTheme="minorHAnsi" w:hAnsiTheme="minorHAnsi"/>
+          <w:b/>
+          <w:sz w:val="28"/>
+        </w:rPr>
+        <w:t>Splice Site (CSS)</w:t>
+      </w:r>
+    </w:p>
+    <w:p>
+      <w:pPr>
+        <w:rPr>
+          <w:rFonts w:asciiTheme="minorHAnsi" w:hAnsiTheme="minorHAnsi"/>
+        </w:rPr>
+      </w:pPr>
+    </w:p>
+    <w:p>
+      <w:pPr>
+        <w:rPr>
+          <w:rFonts w:asciiTheme="minorHAnsi" w:hAnsiTheme="minorHAnsi"/>
+        </w:rPr>
+      </w:pPr>
+      <w:r>
+        <w:rPr>
+          <w:rFonts w:asciiTheme="minorHAnsi" w:hAnsiTheme="minorHAnsi"/>
+          <w:b/>
+        </w:rPr>
+        <w:t>Algorithm:</w:t>
+      </w:r>
+      <w:r>
+        <w:rPr>
+          <w:rFonts w:asciiTheme="minorHAnsi" w:hAnsiTheme="minorHAnsi"/>
+        </w:rPr>
+        <w:t xml:space="preserve"> </w:t>
+      </w:r>
+      <w:r>
+        <w:rPr>
+          <w:rFonts w:asciiTheme="minorHAnsi" w:hAnsiTheme="minorHAnsi"/>
+        </w:rPr>
+        <w:t>Assumes exon-skipping consequence</w:t>
+      </w:r>
+    </w:p>
+    <w:p>
+      <w:pPr>
+        <w:rPr>
+          <w:rFonts w:asciiTheme="minorHAnsi" w:hAnsiTheme="minorHAnsi"/>
+        </w:rPr>
+      </w:pPr>
+    </w:p>
+    <w:p>
+      <w:pPr>
+        <w:outlineLvl w:val="0"/>
+        <w:rPr>
+          <w:rFonts w:asciiTheme="minorHAnsi" w:hAnsiTheme="minorHAnsi"/>
+          <w:color w:val="0070C0"/>
+        </w:rPr>
+      </w:pPr>
+      <w:r>
+        <w:rPr>
+          <w:rFonts w:asciiTheme="minorHAnsi" w:hAnsiTheme="minorHAnsi"/>
+          <w:color w:val="0070C0"/>
+        </w:rPr>
+        <w:t>SOP:</w:t>
+      </w:r>
+      <w:r>
+        <w:rPr>
+          <w:rFonts w:asciiTheme="minorHAnsi" w:hAnsiTheme="minorHAnsi"/>
+          <w:color w:val="0070C0"/>
+        </w:rPr>
+        <w:t xml:space="preserve"> rather simple</w:t>
+      </w:r>
+      <w:r>
+        <w:rPr>
+          <w:rFonts w:asciiTheme="minorHAnsi" w:hAnsiTheme="minorHAnsi"/>
+          <w:color w:val="0070C0"/>
+        </w:rPr>
+        <w:t xml:space="preserve"> since they use single-exon deletion = PVS1 which is the minimal expected consequence</w:t>
+      </w:r>
+    </w:p>
+    <w:p>
+      <w:pPr>
+        <w:outlineLvl w:val="0"/>
+        <w:rPr>
+          <w:rFonts w:asciiTheme="minorHAnsi" w:hAnsiTheme="minorHAnsi"/>
+          <w:i/>
+          <w:color w:val="0070C0"/>
+        </w:rPr>
+      </w:pPr>
+      <w:r>
+        <w:rPr>
+          <w:rFonts w:asciiTheme="minorHAnsi" w:hAnsiTheme="minorHAnsi"/>
+          <w:i/>
+          <w:color w:val="0070C0"/>
+        </w:rPr>
+        <w:t>“For canonical splice variants, do not use the 10% rule or 2% rule</w:t>
+      </w:r>
+      <w:r>
+        <w:rPr>
+          <w:rFonts w:asciiTheme="minorHAnsi" w:hAnsiTheme="minorHAnsi"/>
+          <w:i/>
+          <w:color w:val="0070C0"/>
+        </w:rPr>
+        <w:t>… these variants have protein effects that may be difficult to predict</w:t>
+      </w:r>
+      <w:r>
+        <w:rPr>
+          <w:rFonts w:asciiTheme="minorHAnsi" w:hAnsiTheme="minorHAnsi"/>
+          <w:i/>
+          <w:color w:val="0070C0"/>
+        </w:rPr>
+        <w:t xml:space="preserve"> (</w:t>
+      </w:r>
+      <w:proofErr w:type="spellStart"/>
+      <w:r>
+        <w:rPr>
+          <w:rFonts w:asciiTheme="minorHAnsi" w:hAnsiTheme="minorHAnsi"/>
+          <w:i/>
+          <w:color w:val="0070C0"/>
+        </w:rPr>
+        <w:t>ie</w:t>
+      </w:r>
+      <w:proofErr w:type="spellEnd"/>
+      <w:r>
+        <w:rPr>
+          <w:rFonts w:asciiTheme="minorHAnsi" w:hAnsiTheme="minorHAnsi"/>
+          <w:i/>
+          <w:color w:val="0070C0"/>
+        </w:rPr>
+        <w:t>, entire exon skipping)</w:t>
+      </w:r>
+      <w:r>
+        <w:rPr>
+          <w:rFonts w:asciiTheme="minorHAnsi" w:hAnsiTheme="minorHAnsi"/>
+          <w:i/>
+          <w:color w:val="0070C0"/>
+        </w:rPr>
+        <w:t>”</w:t>
+      </w:r>
+    </w:p>
+    <w:p>
+      <w:pPr>
+        <w:outlineLvl w:val="0"/>
+        <w:rPr>
+          <w:rFonts w:asciiTheme="minorHAnsi" w:hAnsiTheme="minorHAnsi"/>
+          <w:i/>
+          <w:color w:val="0070C0"/>
+        </w:rPr>
+      </w:pPr>
+      <w:r>
+        <w:rPr>
+          <w:rFonts w:asciiTheme="minorHAnsi" w:hAnsiTheme="minorHAnsi"/>
+          <w:i/>
+          <w:color w:val="0070C0"/>
+        </w:rPr>
+        <w:t>“PVS1 (…single or multi-exon deletion…)”</w:t>
+      </w:r>
+    </w:p>
+    <w:p>
+      <w:pPr>
+        <w:outlineLvl w:val="0"/>
+        <w:rPr>
+          <w:rFonts w:asciiTheme="minorHAnsi" w:hAnsiTheme="minorHAnsi"/>
+        </w:rPr>
+      </w:pPr>
+    </w:p>
+    <w:p>
+      <w:pPr>
+        <w:outlineLvl w:val="0"/>
+        <w:rPr>
+          <w:rFonts w:asciiTheme="minorHAnsi" w:hAnsiTheme="minorHAnsi"/>
+        </w:rPr>
+      </w:pPr>
+      <w:r>
+        <w:rPr>
+          <w:rFonts w:asciiTheme="minorHAnsi" w:hAnsiTheme="minorHAnsi"/>
+        </w:rPr>
+        <w:t>Zach:</w:t>
+      </w:r>
+      <w:bookmarkStart w:id="0" w:name="_GoBack"/>
+      <w:bookmarkEnd w:id="0"/>
+    </w:p>
+    <w:p>
+      <w:pPr>
+        <w:outlineLvl w:val="0"/>
+        <w:rPr>
+          <w:rFonts w:asciiTheme="minorHAnsi" w:hAnsiTheme="minorHAnsi"/>
+        </w:rPr>
+      </w:pPr>
+      <w:r>
+        <w:rPr>
+          <w:rFonts w:asciiTheme="minorHAnsi" w:hAnsiTheme="minorHAnsi"/>
+        </w:rPr>
         <w:t>LOF disease mechanism</w:t>
       </w:r>
     </w:p>
     <w:p>
       <w:pPr>
-        <w:rPr>
-          <w:rFonts w:asciiTheme="minorHAnsi" w:hAnsiTheme="minorHAnsi"/>
-        </w:rPr>
-      </w:pPr>
-      <w:r>
-        <w:rPr>
-          <w:rFonts w:asciiTheme="minorHAnsi" w:hAnsiTheme="minorHAnsi"/>
-        </w:rPr>
-        <w:t>NMD (New stop codon NOT in last exon, or 55bp at 3’ end of penultimate exon)</w:t>
-      </w:r>
-    </w:p>
-    <w:p>
-      <w:pPr>
         <w:outlineLvl w:val="0"/>
         <w:rPr>
           <w:rFonts w:asciiTheme="minorHAnsi" w:hAnsiTheme="minorHAnsi"/>
@@ -2172,21 +2455,107 @@
         <w:rPr>
           <w:rFonts w:asciiTheme="minorHAnsi" w:hAnsiTheme="minorHAnsi"/>
         </w:rPr>
-        <w:t xml:space="preserve">&gt;= 2 pathogenic variants with PTC same codon (encompasses </w:t>
+        <w:t>Not dispensable exon from gene information table</w:t>
+      </w:r>
+    </w:p>
+    <w:p>
+      <w:pPr>
+        <w:outlineLvl w:val="0"/>
+        <w:rPr>
+          <w:rFonts w:asciiTheme="minorHAnsi" w:hAnsiTheme="minorHAnsi"/>
+          <w:color w:val="7030A0"/>
+        </w:rPr>
+      </w:pPr>
+      <w:r>
+        <w:rPr>
+          <w:rFonts w:asciiTheme="minorHAnsi" w:hAnsiTheme="minorHAnsi"/>
+          <w:color w:val="7030A0"/>
+        </w:rPr>
+        <w:t xml:space="preserve">: </w:t>
       </w:r>
       <w:r>
         <w:rPr>
           <w:rFonts w:asciiTheme="minorHAnsi" w:hAnsiTheme="minorHAnsi"/>
           <w:color w:val="FF0000"/>
         </w:rPr>
-        <w:t>PS1</w:t>
-      </w:r>
-      <w:r>
-        <w:rPr>
-          <w:rFonts w:asciiTheme="minorHAnsi" w:hAnsiTheme="minorHAnsi"/>
-        </w:rPr>
-        <w:t>), 3’, or 2% of transcript length 5’</w:t>
-      </w:r>
+        <w:t>PVS1</w:t>
+      </w:r>
+    </w:p>
+    <w:p>
+      <w:pPr>
+        <w:rPr>
+          <w:rFonts w:asciiTheme="minorHAnsi" w:hAnsiTheme="minorHAnsi"/>
+          <w:b/>
+          <w:sz w:val="28"/>
+        </w:rPr>
+      </w:pPr>
+    </w:p>
+    <w:p>
+      <w:pPr>
+        <w:rPr>
+          <w:rFonts w:asciiTheme="minorHAnsi" w:hAnsiTheme="minorHAnsi"/>
+          <w:b/>
+          <w:sz w:val="28"/>
+        </w:rPr>
+      </w:pPr>
+      <w:r>
+        <w:rPr>
+          <w:rFonts w:asciiTheme="minorHAnsi" w:hAnsiTheme="minorHAnsi"/>
+          <w:b/>
+          <w:sz w:val="28"/>
+        </w:rPr>
+        <w:t>Start</w:t>
+      </w:r>
+      <w:r>
+        <w:rPr>
+          <w:rFonts w:asciiTheme="minorHAnsi" w:hAnsiTheme="minorHAnsi"/>
+          <w:b/>
+          <w:sz w:val="28"/>
+        </w:rPr>
+        <w:t>-</w:t>
+      </w:r>
+      <w:r>
+        <w:rPr>
+          <w:rFonts w:asciiTheme="minorHAnsi" w:hAnsiTheme="minorHAnsi"/>
+          <w:b/>
+          <w:sz w:val="28"/>
+        </w:rPr>
+        <w:t>loss</w:t>
+      </w:r>
+    </w:p>
+    <w:p>
+      <w:pPr>
+        <w:rPr>
+          <w:rFonts w:asciiTheme="minorHAnsi" w:hAnsiTheme="minorHAnsi"/>
+        </w:rPr>
+      </w:pPr>
+    </w:p>
+    <w:p>
+      <w:pPr>
+        <w:rPr>
+          <w:rFonts w:asciiTheme="minorHAnsi" w:hAnsiTheme="minorHAnsi"/>
+        </w:rPr>
+      </w:pPr>
+      <w:r>
+        <w:rPr>
+          <w:rFonts w:asciiTheme="minorHAnsi" w:hAnsiTheme="minorHAnsi"/>
+          <w:b/>
+        </w:rPr>
+        <w:t>Algorithm:</w:t>
+      </w:r>
+      <w:r>
+        <w:rPr>
+          <w:rFonts w:asciiTheme="minorHAnsi" w:hAnsiTheme="minorHAnsi"/>
+        </w:rPr>
+        <w:t xml:space="preserve"> </w:t>
+      </w:r>
+    </w:p>
+    <w:p>
+      <w:pPr>
+        <w:rPr>
+          <w:rFonts w:asciiTheme="minorHAnsi" w:hAnsiTheme="minorHAnsi"/>
+        </w:rPr>
+      </w:pPr>
     </w:p>
     <w:p>
       <w:pPr>
@@ -2199,7 +2568,20 @@
         <w:rPr>
           <w:rFonts w:asciiTheme="minorHAnsi" w:hAnsiTheme="minorHAnsi"/>
         </w:rPr>
-        <w:t>&gt; 10% of transcript is missing/frameshifted</w:t>
+        <w:t>LOF disease mechanism</w:t>
+      </w:r>
+      <w:r>
+        <w:rPr>
+          <w:rFonts w:asciiTheme="minorHAnsi" w:hAnsiTheme="minorHAnsi"/>
+        </w:rPr>
+        <w:t xml:space="preserve">: </w:t>
+      </w:r>
+      <w:r>
+        <w:rPr>
+          <w:rFonts w:asciiTheme="minorHAnsi" w:hAnsiTheme="minorHAnsi"/>
+          <w:color w:val="FF0000"/>
+        </w:rPr>
+        <w:t>PVS1</w:t>
       </w:r>
     </w:p>
     <w:p>
@@ -2213,7 +2595,7 @@
         <w:rPr>
           <w:rFonts w:asciiTheme="minorHAnsi" w:hAnsiTheme="minorHAnsi"/>
         </w:rPr>
-        <w:t>&gt; 5% extension of protein length</w:t>
+        <w:t xml:space="preserve"> </w:t>
       </w:r>
     </w:p>
     <w:p>
@@ -2227,15 +2609,157 @@
         <w:rPr>
           <w:rFonts w:asciiTheme="minorHAnsi" w:hAnsiTheme="minorHAnsi"/>
         </w:rPr>
-        <w:t xml:space="preserve">: </w:t>
+        <w:t>Other start-loss variants in the same codon reported as pathogenic:</w:t>
       </w:r>
       <w:r>
         <w:rPr>
           <w:rFonts w:asciiTheme="minorHAnsi" w:hAnsiTheme="minorHAnsi"/>
           <w:color w:val="FF0000"/>
         </w:rPr>
-        <w:t>PVS1</w:t>
-      </w:r>
+        <w:t xml:space="preserve"> PS1</w:t>
+      </w:r>
+    </w:p>
+    <w:p>
+      <w:pPr>
+        <w:rPr>
+          <w:rFonts w:asciiTheme="minorHAnsi" w:hAnsiTheme="minorHAnsi"/>
+          <w:b/>
+        </w:rPr>
+      </w:pPr>
+    </w:p>
+    <w:p>
+      <w:pPr>
+        <w:rPr>
+          <w:rFonts w:asciiTheme="minorHAnsi" w:hAnsiTheme="minorHAnsi"/>
+          <w:b/>
+          <w:sz w:val="28"/>
+        </w:rPr>
+      </w:pPr>
+      <w:r>
+        <w:rPr>
+          <w:rFonts w:asciiTheme="minorHAnsi" w:hAnsiTheme="minorHAnsi"/>
+          <w:b/>
+          <w:sz w:val="28"/>
+        </w:rPr>
+        <w:t>Stop</w:t>
+      </w:r>
+      <w:r>
+        <w:rPr>
+          <w:rFonts w:asciiTheme="minorHAnsi" w:hAnsiTheme="minorHAnsi"/>
+          <w:b/>
+          <w:sz w:val="28"/>
+        </w:rPr>
+        <w:t>-</w:t>
+      </w:r>
+      <w:r>
+        <w:rPr>
+          <w:rFonts w:asciiTheme="minorHAnsi" w:hAnsiTheme="minorHAnsi"/>
+          <w:b/>
+          <w:sz w:val="28"/>
+        </w:rPr>
+        <w:t>loss</w:t>
+      </w:r>
+    </w:p>
+    <w:p>
+      <w:pPr>
+        <w:rPr>
+          <w:rFonts w:asciiTheme="minorHAnsi" w:hAnsiTheme="minorHAnsi"/>
+        </w:rPr>
+      </w:pPr>
+    </w:p>
+    <w:p>
+      <w:pPr>
+        <w:rPr>
+          <w:rFonts w:asciiTheme="minorHAnsi" w:hAnsiTheme="minorHAnsi"/>
+        </w:rPr>
+      </w:pPr>
+      <w:r>
+        <w:rPr>
+          <w:rFonts w:asciiTheme="minorHAnsi" w:hAnsiTheme="minorHAnsi"/>
+          <w:b/>
+        </w:rPr>
+        <w:t>Algorithm:</w:t>
+      </w:r>
+    </w:p>
+    <w:p>
+      <w:pPr>
+        <w:rPr>
+          <w:rFonts w:asciiTheme="minorHAnsi" w:hAnsiTheme="minorHAnsi"/>
+        </w:rPr>
+      </w:pPr>
+    </w:p>
+    <w:p>
+      <w:pPr>
+        <w:rPr>
+          <w:rFonts w:asciiTheme="minorHAnsi" w:hAnsiTheme="minorHAnsi"/>
+        </w:rPr>
+      </w:pPr>
+      <w:r>
+        <w:rPr>
+          <w:rFonts w:asciiTheme="minorHAnsi" w:hAnsiTheme="minorHAnsi"/>
+          <w:color w:val="FF0000"/>
+        </w:rPr>
+        <w:t>PM4</w:t>
+      </w:r>
+    </w:p>
+    <w:p>
+      <w:pPr>
+        <w:rPr>
+          <w:rFonts w:asciiTheme="minorHAnsi" w:hAnsiTheme="minorHAnsi"/>
+          <w:color w:val="FF0000"/>
+        </w:rPr>
+      </w:pPr>
+      <w:r>
+        <w:rPr>
+          <w:rFonts w:asciiTheme="minorHAnsi" w:hAnsiTheme="minorHAnsi"/>
+          <w:color w:val="7030A0"/>
+        </w:rPr>
+        <w:t>[Uncertain criteria but ACMG usage excel shows as option]</w:t>
+      </w:r>
+      <w:r>
+        <w:rPr>
+          <w:rFonts w:asciiTheme="minorHAnsi" w:hAnsiTheme="minorHAnsi"/>
+          <w:color w:val="FF0000"/>
+        </w:rPr>
+        <w:t>:</w:t>
+      </w:r>
+      <w:r>
+        <w:rPr>
+          <w:rFonts w:asciiTheme="minorHAnsi" w:hAnsiTheme="minorHAnsi"/>
+          <w:color w:val="FF0000"/>
+        </w:rPr>
+        <w:t xml:space="preserve"> PM4-S</w:t>
+      </w:r>
+    </w:p>
+    <w:p>
+      <w:pPr>
+        <w:rPr>
+          <w:rFonts w:asciiTheme="minorHAnsi" w:hAnsiTheme="minorHAnsi"/>
+          <w:color w:val="FF0000"/>
+        </w:rPr>
+      </w:pPr>
+      <w:r>
+        <w:rPr>
+          <w:rFonts w:asciiTheme="minorHAnsi" w:hAnsiTheme="minorHAnsi"/>
+          <w:color w:val="7030A0"/>
+        </w:rPr>
+        <w:t>[Uncertain criteria but ACMG usage excel shows as option]</w:t>
+      </w:r>
+      <w:r>
+        <w:rPr>
+          <w:rFonts w:asciiTheme="minorHAnsi" w:hAnsiTheme="minorHAnsi"/>
+          <w:color w:val="FF0000"/>
+        </w:rPr>
+        <w:t>: PM4-VS</w:t>
+      </w:r>
+    </w:p>
+    <w:p>
+      <w:pPr>
+        <w:rPr>
+          <w:rFonts w:asciiTheme="minorHAnsi" w:hAnsiTheme="minorHAnsi"/>
+          <w:color w:val="FF0000"/>
+        </w:rPr>
+      </w:pPr>
     </w:p>
     <w:p>
       <w:pPr>
@@ -2248,28 +2772,18 @@
         <w:rPr>
           <w:rFonts w:asciiTheme="minorHAnsi" w:hAnsiTheme="minorHAnsi"/>
         </w:rPr>
-        <w:t>ELSE:</w:t>
-      </w:r>
-    </w:p>
-    <w:p>
-      <w:pPr>
-        <w:outlineLvl w:val="0"/>
+        <w:t>Other stop-loss variants in the same codon reported as pathogenic:</w:t>
+      </w:r>
+      <w:r>
         <w:rPr>
           <w:rFonts w:asciiTheme="minorHAnsi" w:hAnsiTheme="minorHAnsi"/>
           <w:color w:val="FF0000"/>
         </w:rPr>
-      </w:pPr>
-      <w:r>
-        <w:rPr>
-          <w:rFonts w:asciiTheme="minorHAnsi" w:hAnsiTheme="minorHAnsi"/>
-          <w:color w:val="FF0000"/>
-        </w:rPr>
-        <w:t>PM4</w:t>
-      </w:r>
-    </w:p>
-    <w:p>
-      <w:pPr>
-        <w:outlineLvl w:val="0"/>
+        <w:t xml:space="preserve"> PS1</w:t>
+      </w:r>
+    </w:p>
+    <w:p>
+      <w:pPr>
         <w:rPr>
           <w:rFonts w:asciiTheme="minorHAnsi" w:hAnsiTheme="minorHAnsi"/>
           <w:b/>
@@ -2279,9 +2793,9 @@
     </w:p>
     <w:p>
       <w:pPr>
-        <w:outlineLvl w:val="0"/>
-        <w:rPr>
-          <w:rFonts w:asciiTheme="minorHAnsi" w:hAnsiTheme="minorHAnsi"/>
+        <w:rPr>
+          <w:rFonts w:asciiTheme="minorHAnsi" w:hAnsiTheme="minorHAnsi"/>
+          <w:b/>
           <w:sz w:val="28"/>
         </w:rPr>
       </w:pPr>
@@ -2291,601 +2805,37 @@
           <w:b/>
           <w:sz w:val="28"/>
         </w:rPr>
-        <w:t xml:space="preserve">Canonical </w:t>
-      </w:r>
+        <w:t xml:space="preserve">In-frame </w:t>
+      </w:r>
+      <w:proofErr w:type="spellStart"/>
       <w:r>
         <w:rPr>
           <w:rFonts w:asciiTheme="minorHAnsi" w:hAnsiTheme="minorHAnsi"/>
           <w:b/>
           <w:sz w:val="28"/>
         </w:rPr>
-        <w:t>Splice Site (CSS)</w:t>
-      </w:r>
-    </w:p>
-    <w:p>
-      <w:pPr>
-        <w:rPr>
-          <w:rFonts w:asciiTheme="minorHAnsi" w:hAnsiTheme="minorHAnsi"/>
-        </w:rPr>
-      </w:pPr>
-    </w:p>
-    <w:p>
-      <w:pPr>
-        <w:rPr>
-          <w:rFonts w:asciiTheme="minorHAnsi" w:hAnsiTheme="minorHAnsi"/>
-        </w:rPr>
-      </w:pPr>
-      <w:r>
-        <w:rPr>
-          <w:rFonts w:asciiTheme="minorHAnsi" w:hAnsiTheme="minorHAnsi"/>
-          <w:b/>
-        </w:rPr>
-        <w:t>Algorithm:</w:t>
-      </w:r>
-      <w:r>
-        <w:rPr>
-          <w:rFonts w:asciiTheme="minorHAnsi" w:hAnsiTheme="minorHAnsi"/>
-        </w:rPr>
-        <w:t xml:space="preserve"> </w:t>
-      </w:r>
-      <w:r>
-        <w:rPr>
-          <w:rFonts w:asciiTheme="minorHAnsi" w:hAnsiTheme="minorHAnsi"/>
-        </w:rPr>
-        <w:t>Assumes exon-skipping consequence</w:t>
-      </w:r>
-    </w:p>
-    <w:p>
-      <w:pPr>
-        <w:rPr>
-          <w:rFonts w:asciiTheme="minorHAnsi" w:hAnsiTheme="minorHAnsi"/>
-        </w:rPr>
-      </w:pPr>
-    </w:p>
-    <w:p>
-      <w:pPr>
-        <w:outlineLvl w:val="0"/>
-        <w:rPr>
-          <w:rFonts w:asciiTheme="minorHAnsi" w:hAnsiTheme="minorHAnsi"/>
-          <w:color w:val="0070C0"/>
-        </w:rPr>
-      </w:pPr>
-      <w:r>
-        <w:rPr>
-          <w:rFonts w:asciiTheme="minorHAnsi" w:hAnsiTheme="minorHAnsi"/>
-          <w:color w:val="0070C0"/>
-        </w:rPr>
-        <w:t>SOP:</w:t>
-      </w:r>
-      <w:r>
-        <w:rPr>
-          <w:rFonts w:asciiTheme="minorHAnsi" w:hAnsiTheme="minorHAnsi"/>
-          <w:color w:val="0070C0"/>
-        </w:rPr>
-        <w:t xml:space="preserve"> rather simple</w:t>
-      </w:r>
-      <w:r>
-        <w:rPr>
-          <w:rFonts w:asciiTheme="minorHAnsi" w:hAnsiTheme="minorHAnsi"/>
-          <w:color w:val="0070C0"/>
-        </w:rPr>
-        <w:t xml:space="preserve"> since they use single-exon deletion = PVS1 which is the minimal expected consequence</w:t>
-      </w:r>
-    </w:p>
-    <w:p>
-      <w:pPr>
-        <w:outlineLvl w:val="0"/>
-        <w:rPr>
-          <w:rFonts w:asciiTheme="minorHAnsi" w:hAnsiTheme="minorHAnsi"/>
-          <w:i/>
-          <w:color w:val="0070C0"/>
-        </w:rPr>
-      </w:pPr>
-      <w:r>
-        <w:rPr>
-          <w:rFonts w:asciiTheme="minorHAnsi" w:hAnsiTheme="minorHAnsi"/>
-          <w:i/>
-          <w:color w:val="0070C0"/>
-        </w:rPr>
-        <w:t>“For canonical splice variants, do not use the 10% rule or 2% rule</w:t>
-      </w:r>
-      <w:r>
-        <w:rPr>
-          <w:rFonts w:asciiTheme="minorHAnsi" w:hAnsiTheme="minorHAnsi"/>
-          <w:i/>
-          <w:color w:val="0070C0"/>
-        </w:rPr>
-        <w:t>… these variants have protein effects that may be difficult to predict</w:t>
-      </w:r>
-      <w:r>
-        <w:rPr>
-          <w:rFonts w:asciiTheme="minorHAnsi" w:hAnsiTheme="minorHAnsi"/>
-          <w:i/>
-          <w:color w:val="0070C0"/>
-        </w:rPr>
-        <w:t xml:space="preserve"> (</w:t>
-      </w:r>
-      <w:proofErr w:type="spellStart"/>
-      <w:r>
-        <w:rPr>
-          <w:rFonts w:asciiTheme="minorHAnsi" w:hAnsiTheme="minorHAnsi"/>
-          <w:i/>
-          <w:color w:val="0070C0"/>
-        </w:rPr>
-        <w:t>ie</w:t>
+        <w:t>InDel</w:t>
       </w:r>
       <w:proofErr w:type="spellEnd"/>
-      <w:r>
-        <w:rPr>
-          <w:rFonts w:asciiTheme="minorHAnsi" w:hAnsiTheme="minorHAnsi"/>
-          <w:i/>
-          <w:color w:val="0070C0"/>
-        </w:rPr>
-        <w:t>, entire exon skipping)</w:t>
-      </w:r>
-      <w:r>
-        <w:rPr>
-          <w:rFonts w:asciiTheme="minorHAnsi" w:hAnsiTheme="minorHAnsi"/>
-          <w:i/>
-          <w:color w:val="0070C0"/>
-        </w:rPr>
-        <w:t>”</w:t>
-      </w:r>
-    </w:p>
-    <w:p>
-      <w:pPr>
-        <w:outlineLvl w:val="0"/>
-        <w:rPr>
-          <w:rFonts w:asciiTheme="minorHAnsi" w:hAnsiTheme="minorHAnsi"/>
-          <w:i/>
-          <w:color w:val="0070C0"/>
-        </w:rPr>
-      </w:pPr>
-      <w:r>
-        <w:rPr>
-          <w:rFonts w:asciiTheme="minorHAnsi" w:hAnsiTheme="minorHAnsi"/>
-          <w:i/>
-          <w:color w:val="0070C0"/>
-        </w:rPr>
-        <w:t>“PVS1 (…single or multi-exon deletion…)”</w:t>
-      </w:r>
-    </w:p>
-    <w:p>
-      <w:pPr>
-        <w:outlineLvl w:val="0"/>
-        <w:rPr>
-          <w:rFonts w:asciiTheme="minorHAnsi" w:hAnsiTheme="minorHAnsi"/>
-        </w:rPr>
-      </w:pPr>
-    </w:p>
-    <w:p>
-      <w:pPr>
-        <w:outlineLvl w:val="0"/>
-        <w:rPr>
-          <w:rFonts w:asciiTheme="minorHAnsi" w:hAnsiTheme="minorHAnsi"/>
-        </w:rPr>
-      </w:pPr>
-      <w:r>
-        <w:rPr>
-          <w:rFonts w:asciiTheme="minorHAnsi" w:hAnsiTheme="minorHAnsi"/>
-        </w:rPr>
-        <w:t>Zach:</w:t>
-      </w:r>
-    </w:p>
-    <w:p>
-      <w:pPr>
-        <w:outlineLvl w:val="0"/>
-        <w:rPr>
-          <w:rFonts w:asciiTheme="minorHAnsi" w:hAnsiTheme="minorHAnsi"/>
-        </w:rPr>
-      </w:pPr>
-      <w:r>
-        <w:rPr>
-          <w:rFonts w:asciiTheme="minorHAnsi" w:hAnsiTheme="minorHAnsi"/>
-        </w:rPr>
-        <w:t>LOF disease mechanism</w:t>
-      </w:r>
-    </w:p>
-    <w:p>
-      <w:pPr>
-        <w:outlineLvl w:val="0"/>
-        <w:rPr>
-          <w:rFonts w:asciiTheme="minorHAnsi" w:hAnsiTheme="minorHAnsi"/>
-        </w:rPr>
-      </w:pPr>
-      <w:r>
-        <w:rPr>
-          <w:rFonts w:asciiTheme="minorHAnsi" w:hAnsiTheme="minorHAnsi"/>
-        </w:rPr>
-        <w:t>Not dispensable exon from gene information table</w:t>
-      </w:r>
-    </w:p>
-    <w:p>
-      <w:pPr>
-        <w:outlineLvl w:val="0"/>
-        <w:rPr>
-          <w:rFonts w:asciiTheme="minorHAnsi" w:hAnsiTheme="minorHAnsi"/>
-          <w:color w:val="7030A0"/>
-        </w:rPr>
-      </w:pPr>
-      <w:r>
-        <w:rPr>
-          <w:rFonts w:asciiTheme="minorHAnsi" w:hAnsiTheme="minorHAnsi"/>
-          <w:color w:val="7030A0"/>
-        </w:rPr>
-        <w:t xml:space="preserve">: </w:t>
-      </w:r>
-      <w:r>
-        <w:rPr>
-          <w:rFonts w:asciiTheme="minorHAnsi" w:hAnsiTheme="minorHAnsi"/>
-          <w:color w:val="FF0000"/>
-        </w:rPr>
-        <w:t>PVS1</w:t>
-      </w:r>
-    </w:p>
-    <w:p>
-      <w:pPr>
-        <w:rPr>
-          <w:rFonts w:asciiTheme="minorHAnsi" w:hAnsiTheme="minorHAnsi"/>
-          <w:b/>
-          <w:sz w:val="28"/>
-        </w:rPr>
-      </w:pPr>
-    </w:p>
-    <w:p>
-      <w:pPr>
-        <w:rPr>
-          <w:rFonts w:asciiTheme="minorHAnsi" w:hAnsiTheme="minorHAnsi"/>
-          <w:b/>
-          <w:sz w:val="28"/>
-        </w:rPr>
-      </w:pPr>
-      <w:r>
-        <w:rPr>
-          <w:rFonts w:asciiTheme="minorHAnsi" w:hAnsiTheme="minorHAnsi"/>
-          <w:b/>
-          <w:sz w:val="28"/>
-        </w:rPr>
-        <w:t>Start</w:t>
-      </w:r>
-      <w:r>
-        <w:rPr>
-          <w:rFonts w:asciiTheme="minorHAnsi" w:hAnsiTheme="minorHAnsi"/>
-          <w:b/>
-          <w:sz w:val="28"/>
-        </w:rPr>
-        <w:t>-</w:t>
-      </w:r>
-      <w:r>
-        <w:rPr>
-          <w:rFonts w:asciiTheme="minorHAnsi" w:hAnsiTheme="minorHAnsi"/>
-          <w:b/>
-          <w:sz w:val="28"/>
-        </w:rPr>
-        <w:t>loss</w:t>
-      </w:r>
-    </w:p>
-    <w:p>
-      <w:pPr>
-        <w:rPr>
-          <w:rFonts w:asciiTheme="minorHAnsi" w:hAnsiTheme="minorHAnsi"/>
-        </w:rPr>
-      </w:pPr>
-    </w:p>
-    <w:p>
-      <w:pPr>
-        <w:rPr>
-          <w:rFonts w:asciiTheme="minorHAnsi" w:hAnsiTheme="minorHAnsi"/>
-        </w:rPr>
-      </w:pPr>
-      <w:r>
-        <w:rPr>
-          <w:rFonts w:asciiTheme="minorHAnsi" w:hAnsiTheme="minorHAnsi"/>
-          <w:b/>
-        </w:rPr>
-        <w:t>Algorithm:</w:t>
-      </w:r>
-      <w:r>
-        <w:rPr>
-          <w:rFonts w:asciiTheme="minorHAnsi" w:hAnsiTheme="minorHAnsi"/>
-        </w:rPr>
-        <w:t xml:space="preserve"> </w:t>
-      </w:r>
-    </w:p>
-    <w:p>
-      <w:pPr>
-        <w:rPr>
-          <w:rFonts w:asciiTheme="minorHAnsi" w:hAnsiTheme="minorHAnsi"/>
-        </w:rPr>
-      </w:pPr>
-    </w:p>
-    <w:p>
-      <w:pPr>
-        <w:outlineLvl w:val="0"/>
-        <w:rPr>
-          <w:rFonts w:asciiTheme="minorHAnsi" w:hAnsiTheme="minorHAnsi"/>
-        </w:rPr>
-      </w:pPr>
-      <w:r>
-        <w:rPr>
-          <w:rFonts w:asciiTheme="minorHAnsi" w:hAnsiTheme="minorHAnsi"/>
-        </w:rPr>
-        <w:t>LOF disease mechanism</w:t>
-      </w:r>
-      <w:r>
-        <w:rPr>
-          <w:rFonts w:asciiTheme="minorHAnsi" w:hAnsiTheme="minorHAnsi"/>
-        </w:rPr>
-        <w:t xml:space="preserve">: </w:t>
-      </w:r>
-      <w:r>
-        <w:rPr>
-          <w:rFonts w:asciiTheme="minorHAnsi" w:hAnsiTheme="minorHAnsi"/>
-          <w:color w:val="FF0000"/>
-        </w:rPr>
-        <w:t>PVS1</w:t>
-      </w:r>
-    </w:p>
-    <w:p>
-      <w:pPr>
-        <w:outlineLvl w:val="0"/>
-        <w:rPr>
-          <w:rFonts w:asciiTheme="minorHAnsi" w:hAnsiTheme="minorHAnsi"/>
-        </w:rPr>
-      </w:pPr>
-      <w:r>
-        <w:rPr>
-          <w:rFonts w:asciiTheme="minorHAnsi" w:hAnsiTheme="minorHAnsi"/>
-        </w:rPr>
-        <w:t xml:space="preserve"> </w:t>
-      </w:r>
-    </w:p>
-    <w:p>
-      <w:pPr>
-        <w:outlineLvl w:val="0"/>
-        <w:rPr>
-          <w:rFonts w:asciiTheme="minorHAnsi" w:hAnsiTheme="minorHAnsi"/>
-        </w:rPr>
-      </w:pPr>
-      <w:r>
-        <w:rPr>
-          <w:rFonts w:asciiTheme="minorHAnsi" w:hAnsiTheme="minorHAnsi"/>
-        </w:rPr>
-        <w:t>Other start-loss variants in the same codon reported as pathogenic:</w:t>
-      </w:r>
-      <w:r>
-        <w:rPr>
-          <w:rFonts w:asciiTheme="minorHAnsi" w:hAnsiTheme="minorHAnsi"/>
-          <w:color w:val="FF0000"/>
-        </w:rPr>
-        <w:t xml:space="preserve"> PS1</w:t>
-      </w:r>
-    </w:p>
-    <w:p>
-      <w:pPr>
-        <w:rPr>
-          <w:rFonts w:asciiTheme="minorHAnsi" w:hAnsiTheme="minorHAnsi"/>
-          <w:b/>
-        </w:rPr>
-      </w:pPr>
-    </w:p>
-    <w:p>
-      <w:pPr>
-        <w:rPr>
-          <w:rFonts w:asciiTheme="minorHAnsi" w:hAnsiTheme="minorHAnsi"/>
-          <w:b/>
-          <w:sz w:val="28"/>
-        </w:rPr>
-      </w:pPr>
-      <w:r>
-        <w:rPr>
-          <w:rFonts w:asciiTheme="minorHAnsi" w:hAnsiTheme="minorHAnsi"/>
-          <w:b/>
-          <w:sz w:val="28"/>
-        </w:rPr>
-        <w:t>Stop</w:t>
-      </w:r>
-      <w:r>
-        <w:rPr>
-          <w:rFonts w:asciiTheme="minorHAnsi" w:hAnsiTheme="minorHAnsi"/>
-          <w:b/>
-          <w:sz w:val="28"/>
-        </w:rPr>
-        <w:t>-</w:t>
-      </w:r>
-      <w:r>
-        <w:rPr>
-          <w:rFonts w:asciiTheme="minorHAnsi" w:hAnsiTheme="minorHAnsi"/>
-          <w:b/>
-          <w:sz w:val="28"/>
-        </w:rPr>
-        <w:t>loss</w:t>
-      </w:r>
-    </w:p>
-    <w:p>
-      <w:pPr>
-        <w:rPr>
-          <w:rFonts w:asciiTheme="minorHAnsi" w:hAnsiTheme="minorHAnsi"/>
-        </w:rPr>
-      </w:pPr>
-    </w:p>
-    <w:p>
-      <w:pPr>
-        <w:rPr>
-          <w:rFonts w:asciiTheme="minorHAnsi" w:hAnsiTheme="minorHAnsi"/>
-        </w:rPr>
-      </w:pPr>
-      <w:r>
-        <w:rPr>
-          <w:rFonts w:asciiTheme="minorHAnsi" w:hAnsiTheme="minorHAnsi"/>
-          <w:b/>
-        </w:rPr>
-        <w:t>Algorithm:</w:t>
-      </w:r>
-    </w:p>
-    <w:p>
-      <w:pPr>
-        <w:rPr>
-          <w:rFonts w:asciiTheme="minorHAnsi" w:hAnsiTheme="minorHAnsi"/>
-        </w:rPr>
-      </w:pPr>
-    </w:p>
-    <w:p>
-      <w:pPr>
-        <w:rPr>
-          <w:rFonts w:asciiTheme="minorHAnsi" w:hAnsiTheme="minorHAnsi"/>
-        </w:rPr>
-      </w:pPr>
-      <w:r>
-        <w:rPr>
-          <w:rFonts w:asciiTheme="minorHAnsi" w:hAnsiTheme="minorHAnsi"/>
-          <w:color w:val="FF0000"/>
-        </w:rPr>
-        <w:t>PM4</w:t>
-      </w:r>
-    </w:p>
-    <w:p>
-      <w:pPr>
-        <w:rPr>
-          <w:rFonts w:asciiTheme="minorHAnsi" w:hAnsiTheme="minorHAnsi"/>
-          <w:color w:val="FF0000"/>
-        </w:rPr>
-      </w:pPr>
-      <w:r>
-        <w:rPr>
-          <w:rFonts w:asciiTheme="minorHAnsi" w:hAnsiTheme="minorHAnsi"/>
-          <w:color w:val="7030A0"/>
-        </w:rPr>
-        <w:t>[Uncertain criteria but ACMG usage excel shows as option]</w:t>
-      </w:r>
-      <w:r>
-        <w:rPr>
-          <w:rFonts w:asciiTheme="minorHAnsi" w:hAnsiTheme="minorHAnsi"/>
-          <w:color w:val="FF0000"/>
-        </w:rPr>
-        <w:t>:</w:t>
-      </w:r>
-      <w:r>
-        <w:rPr>
-          <w:rFonts w:asciiTheme="minorHAnsi" w:hAnsiTheme="minorHAnsi"/>
-          <w:color w:val="FF0000"/>
-        </w:rPr>
-        <w:t xml:space="preserve"> PM4-S</w:t>
-      </w:r>
-    </w:p>
-    <w:p>
-      <w:pPr>
-        <w:rPr>
-          <w:rFonts w:asciiTheme="minorHAnsi" w:hAnsiTheme="minorHAnsi"/>
-          <w:color w:val="FF0000"/>
-        </w:rPr>
-      </w:pPr>
-      <w:r>
-        <w:rPr>
-          <w:rFonts w:asciiTheme="minorHAnsi" w:hAnsiTheme="minorHAnsi"/>
-          <w:color w:val="7030A0"/>
-        </w:rPr>
-        <w:t>[Uncertain criteria but ACMG usage excel shows as option]</w:t>
-      </w:r>
-      <w:r>
-        <w:rPr>
-          <w:rFonts w:asciiTheme="minorHAnsi" w:hAnsiTheme="minorHAnsi"/>
-          <w:color w:val="FF0000"/>
-        </w:rPr>
-        <w:t>:</w:t>
-      </w:r>
-      <w:r>
-        <w:rPr>
-          <w:rFonts w:asciiTheme="minorHAnsi" w:hAnsiTheme="minorHAnsi"/>
-          <w:color w:val="FF0000"/>
-        </w:rPr>
-        <w:t xml:space="preserve"> PM4-VS</w:t>
-      </w:r>
-    </w:p>
-    <w:p>
-      <w:pPr>
-        <w:rPr>
-          <w:rFonts w:asciiTheme="minorHAnsi" w:hAnsiTheme="minorHAnsi"/>
-          <w:color w:val="FF0000"/>
-        </w:rPr>
-      </w:pPr>
-    </w:p>
-    <w:p>
-      <w:pPr>
-        <w:outlineLvl w:val="0"/>
-        <w:rPr>
-          <w:rFonts w:asciiTheme="minorHAnsi" w:hAnsiTheme="minorHAnsi"/>
-        </w:rPr>
-      </w:pPr>
-      <w:r>
-        <w:rPr>
-          <w:rFonts w:asciiTheme="minorHAnsi" w:hAnsiTheme="minorHAnsi"/>
-        </w:rPr>
-        <w:t>Other stop-loss variants in the same codon reported as pathogenic:</w:t>
-      </w:r>
-      <w:r>
-        <w:rPr>
-          <w:rFonts w:asciiTheme="minorHAnsi" w:hAnsiTheme="minorHAnsi"/>
-          <w:color w:val="FF0000"/>
-        </w:rPr>
-        <w:t xml:space="preserve"> PS1</w:t>
-      </w:r>
-    </w:p>
-    <w:p>
-      <w:pPr>
-        <w:rPr>
-          <w:rFonts w:asciiTheme="minorHAnsi" w:hAnsiTheme="minorHAnsi"/>
-          <w:b/>
-          <w:sz w:val="28"/>
-        </w:rPr>
-      </w:pPr>
-    </w:p>
-    <w:p>
-      <w:pPr>
-        <w:rPr>
-          <w:rFonts w:asciiTheme="minorHAnsi" w:hAnsiTheme="minorHAnsi"/>
-          <w:b/>
-          <w:sz w:val="28"/>
-        </w:rPr>
-      </w:pPr>
-      <w:r>
-        <w:rPr>
-          <w:rFonts w:asciiTheme="minorHAnsi" w:hAnsiTheme="minorHAnsi"/>
-          <w:b/>
-          <w:sz w:val="28"/>
-        </w:rPr>
-        <w:t xml:space="preserve">In-frame </w:t>
-      </w:r>
-      <w:proofErr w:type="spellStart"/>
-      <w:r>
-        <w:rPr>
-          <w:rFonts w:asciiTheme="minorHAnsi" w:hAnsiTheme="minorHAnsi"/>
-          <w:b/>
-          <w:sz w:val="28"/>
-        </w:rPr>
-        <w:t>InDel</w:t>
-      </w:r>
-      <w:proofErr w:type="spellEnd"/>
-    </w:p>
-    <w:p>
-      <w:pPr>
-        <w:rPr>
-          <w:rFonts w:asciiTheme="minorHAnsi" w:hAnsiTheme="minorHAnsi"/>
-        </w:rPr>
-      </w:pPr>
-    </w:p>
-    <w:p>
-      <w:pPr>
-        <w:rPr>
-          <w:rFonts w:asciiTheme="minorHAnsi" w:hAnsiTheme="minorHAnsi"/>
-        </w:rPr>
-      </w:pPr>
-      <w:r>
-        <w:rPr>
-          <w:rFonts w:asciiTheme="minorHAnsi" w:hAnsiTheme="minorHAnsi"/>
-          <w:b/>
-        </w:rPr>
-        <w:lastRenderedPageBreak/>
+    </w:p>
+    <w:p>
+      <w:pPr>
+        <w:rPr>
+          <w:rFonts w:asciiTheme="minorHAnsi" w:hAnsiTheme="minorHAnsi"/>
+        </w:rPr>
+      </w:pPr>
+    </w:p>
+    <w:p>
+      <w:pPr>
+        <w:rPr>
+          <w:rFonts w:asciiTheme="minorHAnsi" w:hAnsiTheme="minorHAnsi"/>
+        </w:rPr>
+      </w:pPr>
+      <w:r>
+        <w:rPr>
+          <w:rFonts w:asciiTheme="minorHAnsi" w:hAnsiTheme="minorHAnsi"/>
+          <w:b/>
+        </w:rPr>
         <w:t>Algorithm:</w:t>
       </w:r>
     </w:p>
@@ -3911,6 +3861,7 @@
       <w:pPr>
         <w:rPr>
           <w:rFonts w:asciiTheme="minorHAnsi" w:hAnsiTheme="minorHAnsi"/>
+          <w:color w:val="00B050"/>
         </w:rPr>
       </w:pPr>
       <w:r>
@@ -3937,6 +3888,104 @@
       <w:pPr>
         <w:rPr>
           <w:rFonts w:asciiTheme="minorHAnsi" w:hAnsiTheme="minorHAnsi"/>
+          <w:color w:val="7030A0"/>
+        </w:rPr>
+      </w:pPr>
+      <w:r>
+        <w:rPr>
+          <w:rFonts w:asciiTheme="minorHAnsi" w:hAnsiTheme="minorHAnsi"/>
+          <w:color w:val="7030A0"/>
+        </w:rPr>
+        <w:t xml:space="preserve">Clarify </w:t>
+      </w:r>
+      <w:r>
+        <w:rPr>
+          <w:rFonts w:asciiTheme="minorHAnsi" w:hAnsiTheme="minorHAnsi"/>
+          <w:color w:val="7030A0"/>
+        </w:rPr>
+        <w:t>satisfactory variants</w:t>
+      </w:r>
+      <w:r>
+        <w:rPr>
+          <w:rFonts w:asciiTheme="minorHAnsi" w:hAnsiTheme="minorHAnsi"/>
+          <w:color w:val="7030A0"/>
+        </w:rPr>
+        <w:t xml:space="preserve"> for </w:t>
+      </w:r>
+      <w:r>
+        <w:rPr>
+          <w:rFonts w:asciiTheme="minorHAnsi" w:hAnsiTheme="minorHAnsi"/>
+          <w:color w:val="00B050"/>
+        </w:rPr>
+        <w:t>BP1</w:t>
+      </w:r>
+      <w:r>
+        <w:rPr>
+          <w:rFonts w:asciiTheme="minorHAnsi" w:hAnsiTheme="minorHAnsi"/>
+          <w:color w:val="7030A0"/>
+        </w:rPr>
+        <w:t>, LOF-only = (</w:t>
+      </w:r>
+      <w:r>
+        <w:rPr>
+          <w:rFonts w:asciiTheme="minorHAnsi" w:hAnsiTheme="minorHAnsi"/>
+          <w:color w:val="7030A0"/>
+        </w:rPr>
+        <w:t xml:space="preserve">From usage probably </w:t>
+      </w:r>
+      <w:proofErr w:type="spellStart"/>
+      <w:r>
+        <w:rPr>
+          <w:rFonts w:asciiTheme="minorHAnsi" w:hAnsiTheme="minorHAnsi"/>
+          <w:color w:val="7030A0"/>
+        </w:rPr>
+        <w:t>stopgain</w:t>
+      </w:r>
+      <w:proofErr w:type="spellEnd"/>
+      <w:r>
+        <w:rPr>
+          <w:rFonts w:asciiTheme="minorHAnsi" w:hAnsiTheme="minorHAnsi"/>
+          <w:color w:val="7030A0"/>
+        </w:rPr>
+        <w:t xml:space="preserve">, CSS, </w:t>
+      </w:r>
+      <w:proofErr w:type="spellStart"/>
+      <w:r>
+        <w:rPr>
+          <w:rFonts w:asciiTheme="minorHAnsi" w:hAnsiTheme="minorHAnsi"/>
+          <w:color w:val="7030A0"/>
+        </w:rPr>
+        <w:t>startloss</w:t>
+      </w:r>
+      <w:proofErr w:type="spellEnd"/>
+      <w:r>
+        <w:rPr>
+          <w:rFonts w:asciiTheme="minorHAnsi" w:hAnsiTheme="minorHAnsi"/>
+          <w:color w:val="7030A0"/>
+        </w:rPr>
+        <w:t xml:space="preserve">, but require PVS1 for </w:t>
+      </w:r>
+      <w:proofErr w:type="spellStart"/>
+      <w:r>
+        <w:rPr>
+          <w:rFonts w:asciiTheme="minorHAnsi" w:hAnsiTheme="minorHAnsi"/>
+          <w:color w:val="7030A0"/>
+        </w:rPr>
+        <w:t>stopgain</w:t>
+      </w:r>
+      <w:proofErr w:type="spellEnd"/>
+      <w:r>
+        <w:rPr>
+          <w:rFonts w:asciiTheme="minorHAnsi" w:hAnsiTheme="minorHAnsi"/>
+          <w:color w:val="7030A0"/>
+        </w:rPr>
+        <w:t>)</w:t>
+      </w:r>
+    </w:p>
+    <w:p>
+      <w:pPr>
+        <w:rPr>
+          <w:rFonts w:asciiTheme="minorHAnsi" w:hAnsiTheme="minorHAnsi"/>
         </w:rPr>
       </w:pPr>
     </w:p>
@@ -4136,6 +4185,645 @@
           <w:rFonts w:asciiTheme="minorHAnsi" w:hAnsiTheme="minorHAnsi"/>
         </w:rPr>
       </w:pPr>
+    </w:p>
+    <w:p>
+      <w:pPr>
+        <w:rPr>
+          <w:rFonts w:asciiTheme="minorHAnsi" w:hAnsiTheme="minorHAnsi"/>
+          <w:b/>
+          <w:sz w:val="28"/>
+        </w:rPr>
+      </w:pPr>
+      <w:r>
+        <w:rPr>
+          <w:rFonts w:asciiTheme="minorHAnsi" w:hAnsiTheme="minorHAnsi"/>
+          <w:b/>
+          <w:sz w:val="28"/>
+        </w:rPr>
+        <w:t>Remaining purple:</w:t>
+      </w:r>
+    </w:p>
+    <w:p>
+      <w:pPr>
+        <w:rPr>
+          <w:rFonts w:asciiTheme="minorHAnsi" w:hAnsiTheme="minorHAnsi"/>
+          <w:color w:val="7030A0"/>
+        </w:rPr>
+      </w:pPr>
+      <w:r>
+        <w:rPr>
+          <w:rFonts w:asciiTheme="minorHAnsi" w:hAnsiTheme="minorHAnsi"/>
+          <w:color w:val="7030A0"/>
+        </w:rPr>
+        <w:t>V</w:t>
+      </w:r>
+      <w:r>
+        <w:rPr>
+          <w:rFonts w:asciiTheme="minorHAnsi" w:hAnsiTheme="minorHAnsi"/>
+          <w:color w:val="7030A0"/>
+        </w:rPr>
+        <w:t xml:space="preserve">erify </w:t>
+      </w:r>
+      <w:r>
+        <w:rPr>
+          <w:rFonts w:asciiTheme="minorHAnsi" w:hAnsiTheme="minorHAnsi"/>
+          <w:color w:val="7030A0"/>
+        </w:rPr>
+        <w:t>(</w:t>
+      </w:r>
+      <w:proofErr w:type="spellStart"/>
+      <w:r>
+        <w:rPr>
+          <w:rFonts w:asciiTheme="minorHAnsi" w:hAnsiTheme="minorHAnsi"/>
+          <w:color w:val="7030A0"/>
+        </w:rPr>
+        <w:t>cartagenia</w:t>
+      </w:r>
+      <w:proofErr w:type="spellEnd"/>
+      <w:r>
+        <w:rPr>
+          <w:rFonts w:asciiTheme="minorHAnsi" w:hAnsiTheme="minorHAnsi"/>
+          <w:color w:val="7030A0"/>
+        </w:rPr>
+        <w:t xml:space="preserve">, </w:t>
+      </w:r>
+      <w:proofErr w:type="spellStart"/>
+      <w:r>
+        <w:rPr>
+          <w:rFonts w:asciiTheme="minorHAnsi" w:hAnsiTheme="minorHAnsi"/>
+          <w:color w:val="7030A0"/>
+        </w:rPr>
+        <w:t>snpeff</w:t>
+      </w:r>
+      <w:proofErr w:type="spellEnd"/>
+      <w:r>
+        <w:rPr>
+          <w:rFonts w:asciiTheme="minorHAnsi" w:hAnsiTheme="minorHAnsi"/>
+          <w:color w:val="7030A0"/>
+        </w:rPr>
+        <w:t xml:space="preserve">, </w:t>
+      </w:r>
+      <w:proofErr w:type="spellStart"/>
+      <w:r>
+        <w:rPr>
+          <w:rFonts w:asciiTheme="minorHAnsi" w:hAnsiTheme="minorHAnsi"/>
+          <w:color w:val="7030A0"/>
+        </w:rPr>
+        <w:t>pyhgvs</w:t>
+      </w:r>
+      <w:proofErr w:type="spellEnd"/>
+      <w:r>
+        <w:rPr>
+          <w:rFonts w:asciiTheme="minorHAnsi" w:hAnsiTheme="minorHAnsi"/>
+          <w:color w:val="7030A0"/>
+        </w:rPr>
+        <w:t>)</w:t>
+      </w:r>
+      <w:r>
+        <w:rPr>
+          <w:rFonts w:asciiTheme="minorHAnsi" w:hAnsiTheme="minorHAnsi"/>
+          <w:color w:val="7030A0"/>
+        </w:rPr>
+        <w:t xml:space="preserve"> produce HGVS format, consider, and test possible difference</w:t>
+      </w:r>
+      <w:r>
+        <w:rPr>
+          <w:rFonts w:asciiTheme="minorHAnsi" w:hAnsiTheme="minorHAnsi"/>
+          <w:color w:val="7030A0"/>
+        </w:rPr>
+        <w:t xml:space="preserve">s on MVL for: VEP, </w:t>
+      </w:r>
+      <w:proofErr w:type="spellStart"/>
+      <w:r>
+        <w:rPr>
+          <w:rFonts w:asciiTheme="minorHAnsi" w:hAnsiTheme="minorHAnsi"/>
+          <w:color w:val="7030A0"/>
+        </w:rPr>
+        <w:t>annovar</w:t>
+      </w:r>
+      <w:proofErr w:type="spellEnd"/>
+      <w:r>
+        <w:rPr>
+          <w:rFonts w:asciiTheme="minorHAnsi" w:hAnsiTheme="minorHAnsi"/>
+          <w:color w:val="7030A0"/>
+        </w:rPr>
+        <w:t>, VAT</w:t>
+      </w:r>
+    </w:p>
+    <w:p>
+      <w:pPr>
+        <w:rPr>
+          <w:rFonts w:asciiTheme="minorHAnsi" w:hAnsiTheme="minorHAnsi"/>
+          <w:b/>
+        </w:rPr>
+      </w:pPr>
+    </w:p>
+    <w:p>
+      <w:pPr>
+        <w:rPr>
+          <w:rFonts w:asciiTheme="minorHAnsi" w:hAnsiTheme="minorHAnsi"/>
+          <w:color w:val="7030A0"/>
+        </w:rPr>
+      </w:pPr>
+      <w:r>
+        <w:rPr>
+          <w:rFonts w:asciiTheme="minorHAnsi" w:hAnsiTheme="minorHAnsi"/>
+          <w:color w:val="7030A0"/>
+        </w:rPr>
+        <w:lastRenderedPageBreak/>
+        <w:t>Can we assume a fair disease allele frequency cutoff is ~0.1% more than the most frequent MVL pathogenic variant? (assumes most common disease alleles are already discovered – will require curation of highest AF variants in pathogenic variant database)</w:t>
+      </w:r>
+    </w:p>
+    <w:p>
+      <w:pPr>
+        <w:rPr>
+          <w:rFonts w:asciiTheme="minorHAnsi" w:hAnsiTheme="minorHAnsi"/>
+          <w:color w:val="7030A0"/>
+        </w:rPr>
+      </w:pPr>
+      <w:r>
+        <w:rPr>
+          <w:rFonts w:asciiTheme="minorHAnsi" w:hAnsiTheme="minorHAnsi"/>
+          <w:color w:val="7030A0"/>
+        </w:rPr>
+        <w:t>Or 0.1% more than the assumed carrier AF/RR cutoff?</w:t>
+      </w:r>
+    </w:p>
+    <w:p>
+      <w:pPr>
+        <w:rPr>
+          <w:rFonts w:asciiTheme="minorHAnsi" w:hAnsiTheme="minorHAnsi"/>
+          <w:color w:val="7030A0"/>
+        </w:rPr>
+      </w:pPr>
+      <w:r>
+        <w:rPr>
+          <w:rFonts w:asciiTheme="minorHAnsi" w:hAnsiTheme="minorHAnsi"/>
+          <w:color w:val="7030A0"/>
+        </w:rPr>
+        <w:t xml:space="preserve">Need to compare known </w:t>
+      </w:r>
+      <w:proofErr w:type="spellStart"/>
+      <w:r>
+        <w:rPr>
+          <w:rFonts w:asciiTheme="minorHAnsi" w:hAnsiTheme="minorHAnsi"/>
+          <w:color w:val="7030A0"/>
+        </w:rPr>
+        <w:t>patho</w:t>
+      </w:r>
+      <w:proofErr w:type="spellEnd"/>
+      <w:r>
+        <w:rPr>
+          <w:rFonts w:asciiTheme="minorHAnsi" w:hAnsiTheme="minorHAnsi"/>
+          <w:color w:val="7030A0"/>
+        </w:rPr>
+        <w:t xml:space="preserve"> AF to whatever cutoff is decided based on carrier AF/RR</w:t>
+      </w:r>
+    </w:p>
+    <w:p>
+      <w:pPr>
+        <w:rPr>
+          <w:rFonts w:asciiTheme="minorHAnsi" w:hAnsiTheme="minorHAnsi"/>
+          <w:b/>
+        </w:rPr>
+      </w:pPr>
+    </w:p>
+    <w:p>
+      <w:pPr>
+        <w:rPr>
+          <w:rFonts w:asciiTheme="minorHAnsi" w:hAnsiTheme="minorHAnsi"/>
+          <w:color w:val="7030A0"/>
+        </w:rPr>
+      </w:pPr>
+      <w:r>
+        <w:rPr>
+          <w:rFonts w:asciiTheme="minorHAnsi" w:hAnsiTheme="minorHAnsi"/>
+          <w:color w:val="7030A0"/>
+        </w:rPr>
+        <w:t xml:space="preserve">Which phenotypes should be blacklisted from having </w:t>
+      </w:r>
+      <w:r>
+        <w:rPr>
+          <w:rFonts w:asciiTheme="minorHAnsi" w:hAnsiTheme="minorHAnsi"/>
+          <w:color w:val="00B050"/>
+        </w:rPr>
+        <w:t xml:space="preserve">BS2 </w:t>
+      </w:r>
+      <w:r>
+        <w:rPr>
+          <w:rFonts w:asciiTheme="minorHAnsi" w:hAnsiTheme="minorHAnsi"/>
+          <w:color w:val="7030A0"/>
+        </w:rPr>
+        <w:t xml:space="preserve">applied from </w:t>
+      </w:r>
+      <w:proofErr w:type="spellStart"/>
+      <w:r>
+        <w:rPr>
+          <w:rFonts w:asciiTheme="minorHAnsi" w:hAnsiTheme="minorHAnsi"/>
+          <w:color w:val="7030A0"/>
+        </w:rPr>
+        <w:t>gnomAD</w:t>
+      </w:r>
+      <w:proofErr w:type="spellEnd"/>
+      <w:r>
+        <w:rPr>
+          <w:rFonts w:asciiTheme="minorHAnsi" w:hAnsiTheme="minorHAnsi"/>
+          <w:color w:val="7030A0"/>
+        </w:rPr>
+        <w:t>?</w:t>
+      </w:r>
+    </w:p>
+    <w:p>
+      <w:pPr>
+        <w:rPr>
+          <w:rFonts w:asciiTheme="minorHAnsi" w:hAnsiTheme="minorHAnsi"/>
+          <w:color w:val="7030A0"/>
+        </w:rPr>
+      </w:pPr>
+      <w:r>
+        <w:rPr>
+          <w:rFonts w:asciiTheme="minorHAnsi" w:hAnsiTheme="minorHAnsi"/>
+          <w:color w:val="7030A0"/>
+        </w:rPr>
+        <w:tab/>
+      </w:r>
+      <w:r>
+        <w:rPr>
+          <w:rFonts w:asciiTheme="minorHAnsi" w:hAnsiTheme="minorHAnsi"/>
+          <w:color w:val="7030A0"/>
+        </w:rPr>
+        <w:t>Because</w:t>
+      </w:r>
+      <w:r>
+        <w:rPr>
+          <w:rFonts w:asciiTheme="minorHAnsi" w:hAnsiTheme="minorHAnsi"/>
+          <w:color w:val="7030A0"/>
+        </w:rPr>
+        <w:t xml:space="preserve"> of the inclusion of affected individuals i</w:t>
+      </w:r>
+      <w:r>
+        <w:rPr>
+          <w:rFonts w:asciiTheme="minorHAnsi" w:hAnsiTheme="minorHAnsi"/>
+          <w:color w:val="7030A0"/>
+        </w:rPr>
+        <w:t xml:space="preserve">n </w:t>
+      </w:r>
+      <w:proofErr w:type="spellStart"/>
+      <w:r>
+        <w:rPr>
+          <w:rFonts w:asciiTheme="minorHAnsi" w:hAnsiTheme="minorHAnsi"/>
+          <w:color w:val="7030A0"/>
+        </w:rPr>
+        <w:t>gnomAD</w:t>
+      </w:r>
+      <w:proofErr w:type="spellEnd"/>
+    </w:p>
+    <w:p>
+      <w:pPr>
+        <w:rPr>
+          <w:rFonts w:asciiTheme="minorHAnsi" w:hAnsiTheme="minorHAnsi"/>
+          <w:color w:val="7030A0"/>
+        </w:rPr>
+      </w:pPr>
+      <w:r>
+        <w:rPr>
+          <w:rFonts w:asciiTheme="minorHAnsi" w:hAnsiTheme="minorHAnsi"/>
+          <w:color w:val="7030A0"/>
+        </w:rPr>
+        <w:tab/>
+        <w:t>Because of inappropriate age of onset or penetrance</w:t>
+      </w:r>
+    </w:p>
+    <w:p>
+      <w:pPr>
+        <w:rPr>
+          <w:rFonts w:asciiTheme="minorHAnsi" w:hAnsiTheme="minorHAnsi"/>
+          <w:b/>
+        </w:rPr>
+      </w:pPr>
+    </w:p>
+    <w:p>
+      <w:pPr>
+        <w:rPr>
+          <w:rFonts w:asciiTheme="minorHAnsi" w:hAnsiTheme="minorHAnsi"/>
+          <w:color w:val="FF0000"/>
+        </w:rPr>
+      </w:pPr>
+      <w:r>
+        <w:rPr>
+          <w:rFonts w:asciiTheme="minorHAnsi" w:hAnsiTheme="minorHAnsi"/>
+          <w:color w:val="7030A0"/>
+        </w:rPr>
+        <w:t>[Uncertain criteria but ACMG usage excel shows as option]</w:t>
+      </w:r>
+      <w:r>
+        <w:rPr>
+          <w:rFonts w:asciiTheme="minorHAnsi" w:hAnsiTheme="minorHAnsi"/>
+          <w:color w:val="FF0000"/>
+        </w:rPr>
+        <w:t>: PS4-P</w:t>
+      </w:r>
+    </w:p>
+    <w:p>
+      <w:pPr>
+        <w:rPr>
+          <w:rFonts w:asciiTheme="minorHAnsi" w:hAnsiTheme="minorHAnsi"/>
+          <w:b/>
+        </w:rPr>
+      </w:pPr>
+    </w:p>
+    <w:p>
+      <w:pPr>
+        <w:rPr>
+          <w:rFonts w:asciiTheme="minorHAnsi" w:hAnsiTheme="minorHAnsi"/>
+          <w:color w:val="FF0000"/>
+        </w:rPr>
+      </w:pPr>
+      <w:r>
+        <w:rPr>
+          <w:rFonts w:asciiTheme="minorHAnsi" w:hAnsiTheme="minorHAnsi"/>
+          <w:color w:val="7030A0"/>
+        </w:rPr>
+        <w:t>[Uncertain criteria but ACMG usage excel shows as option]</w:t>
+      </w:r>
+      <w:r>
+        <w:rPr>
+          <w:rFonts w:asciiTheme="minorHAnsi" w:hAnsiTheme="minorHAnsi"/>
+          <w:color w:val="FF0000"/>
+        </w:rPr>
+        <w:t>: PM4-S</w:t>
+      </w:r>
+    </w:p>
+    <w:p>
+      <w:pPr>
+        <w:rPr>
+          <w:rFonts w:asciiTheme="minorHAnsi" w:hAnsiTheme="minorHAnsi"/>
+          <w:color w:val="FF0000"/>
+        </w:rPr>
+      </w:pPr>
+      <w:r>
+        <w:rPr>
+          <w:rFonts w:asciiTheme="minorHAnsi" w:hAnsiTheme="minorHAnsi"/>
+          <w:color w:val="7030A0"/>
+        </w:rPr>
+        <w:t>[Uncertain criteria but ACMG usage excel shows as option]</w:t>
+      </w:r>
+      <w:r>
+        <w:rPr>
+          <w:rFonts w:asciiTheme="minorHAnsi" w:hAnsiTheme="minorHAnsi"/>
+          <w:color w:val="FF0000"/>
+        </w:rPr>
+        <w:t>: PM4-VS</w:t>
+      </w:r>
+    </w:p>
+    <w:p>
+      <w:pPr>
+        <w:rPr>
+          <w:rFonts w:asciiTheme="minorHAnsi" w:hAnsiTheme="minorHAnsi"/>
+          <w:b/>
+        </w:rPr>
+      </w:pPr>
+    </w:p>
+    <w:p>
+      <w:pPr>
+        <w:rPr>
+          <w:rFonts w:asciiTheme="minorHAnsi" w:hAnsiTheme="minorHAnsi"/>
+          <w:color w:val="7030A0"/>
+        </w:rPr>
+      </w:pPr>
+      <w:r>
+        <w:rPr>
+          <w:rFonts w:asciiTheme="minorHAnsi" w:hAnsiTheme="minorHAnsi"/>
+          <w:color w:val="7030A0"/>
+        </w:rPr>
+        <w:t xml:space="preserve">Use SIFT, PolyPhen2, </w:t>
+      </w:r>
+      <w:proofErr w:type="spellStart"/>
+      <w:r>
+        <w:rPr>
+          <w:rFonts w:asciiTheme="minorHAnsi" w:hAnsiTheme="minorHAnsi"/>
+          <w:color w:val="7030A0"/>
+        </w:rPr>
+        <w:t>MutationTaster</w:t>
+      </w:r>
+      <w:proofErr w:type="spellEnd"/>
+      <w:r>
+        <w:rPr>
+          <w:rFonts w:asciiTheme="minorHAnsi" w:hAnsiTheme="minorHAnsi"/>
+          <w:color w:val="7030A0"/>
+        </w:rPr>
+        <w:t xml:space="preserve"> for v1 </w:t>
+      </w:r>
+      <w:proofErr w:type="spellStart"/>
+      <w:r>
+        <w:rPr>
+          <w:rFonts w:asciiTheme="minorHAnsi" w:hAnsiTheme="minorHAnsi"/>
+          <w:color w:val="7030A0"/>
+        </w:rPr>
+        <w:t>preds</w:t>
+      </w:r>
+      <w:proofErr w:type="spellEnd"/>
+      <w:r>
+        <w:rPr>
+          <w:rFonts w:asciiTheme="minorHAnsi" w:hAnsiTheme="minorHAnsi"/>
+          <w:color w:val="7030A0"/>
+        </w:rPr>
+        <w:t xml:space="preserve">, </w:t>
+      </w:r>
+      <w:r>
+        <w:rPr>
+          <w:rFonts w:asciiTheme="minorHAnsi" w:hAnsiTheme="minorHAnsi"/>
+          <w:color w:val="7030A0"/>
+        </w:rPr>
+        <w:t xml:space="preserve">recommend update </w:t>
+      </w:r>
+      <w:r>
+        <w:rPr>
+          <w:rFonts w:asciiTheme="minorHAnsi" w:hAnsiTheme="minorHAnsi"/>
+          <w:color w:val="7030A0"/>
+        </w:rPr>
+        <w:t>after performance assessment</w:t>
+      </w:r>
+      <w:r>
+        <w:rPr>
+          <w:rFonts w:asciiTheme="minorHAnsi" w:hAnsiTheme="minorHAnsi"/>
+          <w:color w:val="7030A0"/>
+        </w:rPr>
+        <w:t xml:space="preserve"> of REVEL, </w:t>
+      </w:r>
+      <w:proofErr w:type="spellStart"/>
+      <w:r>
+        <w:rPr>
+          <w:rFonts w:asciiTheme="minorHAnsi" w:hAnsiTheme="minorHAnsi"/>
+          <w:color w:val="7030A0"/>
+        </w:rPr>
+        <w:t>metaSVM</w:t>
+      </w:r>
+      <w:proofErr w:type="spellEnd"/>
+      <w:r>
+        <w:rPr>
+          <w:rFonts w:asciiTheme="minorHAnsi" w:hAnsiTheme="minorHAnsi"/>
+          <w:color w:val="7030A0"/>
+        </w:rPr>
+        <w:t>, CADD.</w:t>
+      </w:r>
+      <w:r>
+        <w:rPr>
+          <w:rFonts w:asciiTheme="minorHAnsi" w:hAnsiTheme="minorHAnsi"/>
+          <w:color w:val="7030A0"/>
+        </w:rPr>
+        <w:t xml:space="preserve"> </w:t>
+      </w:r>
+    </w:p>
+    <w:p>
+      <w:pPr>
+        <w:rPr>
+          <w:rFonts w:asciiTheme="minorHAnsi" w:hAnsiTheme="minorHAnsi"/>
+          <w:b/>
+        </w:rPr>
+      </w:pPr>
+    </w:p>
+    <w:p>
+      <w:pPr>
+        <w:rPr>
+          <w:rFonts w:asciiTheme="minorHAnsi" w:hAnsiTheme="minorHAnsi"/>
+          <w:color w:val="FF0000"/>
+        </w:rPr>
+      </w:pPr>
+      <w:r>
+        <w:rPr>
+          <w:rFonts w:asciiTheme="minorHAnsi" w:hAnsiTheme="minorHAnsi"/>
+          <w:color w:val="7030A0"/>
+        </w:rPr>
+        <w:t>[Uncertain criteria but ACMG usage excel shows as option]</w:t>
+      </w:r>
+      <w:r>
+        <w:rPr>
+          <w:rFonts w:asciiTheme="minorHAnsi" w:hAnsiTheme="minorHAnsi"/>
+          <w:color w:val="FF0000"/>
+        </w:rPr>
+        <w:t>:</w:t>
+      </w:r>
+      <w:r>
+        <w:rPr>
+          <w:rFonts w:asciiTheme="minorHAnsi" w:hAnsiTheme="minorHAnsi"/>
+          <w:color w:val="FF0000"/>
+        </w:rPr>
+        <w:t xml:space="preserve"> PM1-</w:t>
+      </w:r>
+      <w:r>
+        <w:rPr>
+          <w:rFonts w:asciiTheme="minorHAnsi" w:hAnsiTheme="minorHAnsi"/>
+          <w:color w:val="FF0000"/>
+        </w:rPr>
+        <w:t>S</w:t>
+      </w:r>
+    </w:p>
+    <w:p>
+      <w:pPr>
+        <w:rPr>
+          <w:rFonts w:asciiTheme="minorHAnsi" w:hAnsiTheme="minorHAnsi"/>
+          <w:b/>
+        </w:rPr>
+      </w:pPr>
+    </w:p>
+    <w:p>
+      <w:pPr>
+        <w:rPr>
+          <w:rFonts w:asciiTheme="minorHAnsi" w:hAnsiTheme="minorHAnsi"/>
+          <w:color w:val="7030A0"/>
+        </w:rPr>
+      </w:pPr>
+      <w:r>
+        <w:rPr>
+          <w:rFonts w:asciiTheme="minorHAnsi" w:hAnsiTheme="minorHAnsi"/>
+          <w:color w:val="7030A0"/>
+        </w:rPr>
+        <w:t xml:space="preserve">Clarify </w:t>
+      </w:r>
+      <w:r>
+        <w:rPr>
+          <w:rFonts w:asciiTheme="minorHAnsi" w:hAnsiTheme="minorHAnsi"/>
+          <w:color w:val="7030A0"/>
+        </w:rPr>
+        <w:t>satisfactory variants</w:t>
+      </w:r>
+      <w:r>
+        <w:rPr>
+          <w:rFonts w:asciiTheme="minorHAnsi" w:hAnsiTheme="minorHAnsi"/>
+          <w:color w:val="7030A0"/>
+        </w:rPr>
+        <w:t xml:space="preserve"> for </w:t>
+      </w:r>
+      <w:r>
+        <w:rPr>
+          <w:rFonts w:asciiTheme="minorHAnsi" w:hAnsiTheme="minorHAnsi"/>
+          <w:color w:val="00B050"/>
+        </w:rPr>
+        <w:t>BP1</w:t>
+      </w:r>
+      <w:r>
+        <w:rPr>
+          <w:rFonts w:asciiTheme="minorHAnsi" w:hAnsiTheme="minorHAnsi"/>
+          <w:color w:val="7030A0"/>
+        </w:rPr>
+        <w:t>, LOF-only = (</w:t>
+      </w:r>
+      <w:r>
+        <w:rPr>
+          <w:rFonts w:asciiTheme="minorHAnsi" w:hAnsiTheme="minorHAnsi"/>
+          <w:color w:val="7030A0"/>
+        </w:rPr>
+        <w:t xml:space="preserve">From usage probably </w:t>
+      </w:r>
+      <w:proofErr w:type="spellStart"/>
+      <w:r>
+        <w:rPr>
+          <w:rFonts w:asciiTheme="minorHAnsi" w:hAnsiTheme="minorHAnsi"/>
+          <w:color w:val="7030A0"/>
+        </w:rPr>
+        <w:t>stopgain</w:t>
+      </w:r>
+      <w:proofErr w:type="spellEnd"/>
+      <w:r>
+        <w:rPr>
+          <w:rFonts w:asciiTheme="minorHAnsi" w:hAnsiTheme="minorHAnsi"/>
+          <w:color w:val="7030A0"/>
+        </w:rPr>
+        <w:t xml:space="preserve">, CSS, </w:t>
+      </w:r>
+      <w:proofErr w:type="spellStart"/>
+      <w:r>
+        <w:rPr>
+          <w:rFonts w:asciiTheme="minorHAnsi" w:hAnsiTheme="minorHAnsi"/>
+          <w:color w:val="7030A0"/>
+        </w:rPr>
+        <w:t>startloss</w:t>
+      </w:r>
+      <w:proofErr w:type="spellEnd"/>
+      <w:r>
+        <w:rPr>
+          <w:rFonts w:asciiTheme="minorHAnsi" w:hAnsiTheme="minorHAnsi"/>
+          <w:color w:val="7030A0"/>
+        </w:rPr>
+        <w:t xml:space="preserve">, but require PVS1 for </w:t>
+      </w:r>
+      <w:proofErr w:type="spellStart"/>
+      <w:r>
+        <w:rPr>
+          <w:rFonts w:asciiTheme="minorHAnsi" w:hAnsiTheme="minorHAnsi"/>
+          <w:color w:val="7030A0"/>
+        </w:rPr>
+        <w:t>stopgain</w:t>
+      </w:r>
+      <w:proofErr w:type="spellEnd"/>
+      <w:r>
+        <w:rPr>
+          <w:rFonts w:asciiTheme="minorHAnsi" w:hAnsiTheme="minorHAnsi"/>
+          <w:color w:val="7030A0"/>
+        </w:rPr>
+        <w:t>)</w:t>
+      </w:r>
     </w:p>
     <w:p>
       <w:pPr>

</xml_diff>

<commit_message>
update Wed Nov  8 17:42:12 EST 2017
</commit_message>
<xml_diff>
--- a/Precalculation strategy.docx
+++ b/Precalculation strategy.docx
@@ -1297,9 +1297,15 @@
       <w:r>
         <w:rPr>
           <w:rFonts w:asciiTheme="minorHAnsi" w:hAnsiTheme="minorHAnsi"/>
+        </w:rPr>
+        <w:t>:</w:t>
+      </w:r>
+      <w:r>
+        <w:rPr>
+          <w:rFonts w:asciiTheme="minorHAnsi" w:hAnsiTheme="minorHAnsi"/>
           <w:color w:val="FF0000"/>
         </w:rPr>
-        <w:t>: PS4-P</w:t>
+        <w:t xml:space="preserve"> PS4-P</w:t>
       </w:r>
     </w:p>
     <w:p>
@@ -2427,2411 +2433,2466 @@
         </w:rPr>
         <w:t>Zach:</w:t>
       </w:r>
+    </w:p>
+    <w:p>
+      <w:pPr>
+        <w:outlineLvl w:val="0"/>
+        <w:rPr>
+          <w:rFonts w:asciiTheme="minorHAnsi" w:hAnsiTheme="minorHAnsi"/>
+        </w:rPr>
+      </w:pPr>
+      <w:r>
+        <w:rPr>
+          <w:rFonts w:asciiTheme="minorHAnsi" w:hAnsiTheme="minorHAnsi"/>
+        </w:rPr>
+        <w:t>LOF disease mechanism</w:t>
+      </w:r>
+    </w:p>
+    <w:p>
+      <w:pPr>
+        <w:outlineLvl w:val="0"/>
+        <w:rPr>
+          <w:rFonts w:asciiTheme="minorHAnsi" w:hAnsiTheme="minorHAnsi"/>
+        </w:rPr>
+      </w:pPr>
+      <w:r>
+        <w:rPr>
+          <w:rFonts w:asciiTheme="minorHAnsi" w:hAnsiTheme="minorHAnsi"/>
+        </w:rPr>
+        <w:t>Not dispensable exon from gene information table</w:t>
+      </w:r>
+    </w:p>
+    <w:p>
+      <w:pPr>
+        <w:outlineLvl w:val="0"/>
+        <w:rPr>
+          <w:rFonts w:asciiTheme="minorHAnsi" w:hAnsiTheme="minorHAnsi"/>
+          <w:color w:val="7030A0"/>
+        </w:rPr>
+      </w:pPr>
+      <w:r>
+        <w:rPr>
+          <w:rFonts w:asciiTheme="minorHAnsi" w:hAnsiTheme="minorHAnsi"/>
+          <w:color w:val="7030A0"/>
+        </w:rPr>
+        <w:t xml:space="preserve">: </w:t>
+      </w:r>
+      <w:r>
+        <w:rPr>
+          <w:rFonts w:asciiTheme="minorHAnsi" w:hAnsiTheme="minorHAnsi"/>
+          <w:color w:val="FF0000"/>
+        </w:rPr>
+        <w:t>PVS1</w:t>
+      </w:r>
+    </w:p>
+    <w:p>
+      <w:pPr>
+        <w:rPr>
+          <w:rFonts w:asciiTheme="minorHAnsi" w:hAnsiTheme="minorHAnsi"/>
+          <w:b/>
+          <w:sz w:val="28"/>
+        </w:rPr>
+      </w:pPr>
+    </w:p>
+    <w:p>
+      <w:pPr>
+        <w:rPr>
+          <w:rFonts w:asciiTheme="minorHAnsi" w:hAnsiTheme="minorHAnsi"/>
+          <w:b/>
+          <w:sz w:val="28"/>
+        </w:rPr>
+      </w:pPr>
+      <w:r>
+        <w:rPr>
+          <w:rFonts w:asciiTheme="minorHAnsi" w:hAnsiTheme="minorHAnsi"/>
+          <w:b/>
+          <w:sz w:val="28"/>
+        </w:rPr>
+        <w:t>Start</w:t>
+      </w:r>
+      <w:r>
+        <w:rPr>
+          <w:rFonts w:asciiTheme="minorHAnsi" w:hAnsiTheme="minorHAnsi"/>
+          <w:b/>
+          <w:sz w:val="28"/>
+        </w:rPr>
+        <w:t>-</w:t>
+      </w:r>
+      <w:r>
+        <w:rPr>
+          <w:rFonts w:asciiTheme="minorHAnsi" w:hAnsiTheme="minorHAnsi"/>
+          <w:b/>
+          <w:sz w:val="28"/>
+        </w:rPr>
+        <w:t>loss</w:t>
+      </w:r>
+    </w:p>
+    <w:p>
+      <w:pPr>
+        <w:rPr>
+          <w:rFonts w:asciiTheme="minorHAnsi" w:hAnsiTheme="minorHAnsi"/>
+        </w:rPr>
+      </w:pPr>
+    </w:p>
+    <w:p>
+      <w:pPr>
+        <w:rPr>
+          <w:rFonts w:asciiTheme="minorHAnsi" w:hAnsiTheme="minorHAnsi"/>
+        </w:rPr>
+      </w:pPr>
+      <w:r>
+        <w:rPr>
+          <w:rFonts w:asciiTheme="minorHAnsi" w:hAnsiTheme="minorHAnsi"/>
+          <w:b/>
+        </w:rPr>
+        <w:t>Algorithm:</w:t>
+      </w:r>
+      <w:r>
+        <w:rPr>
+          <w:rFonts w:asciiTheme="minorHAnsi" w:hAnsiTheme="minorHAnsi"/>
+        </w:rPr>
+        <w:t xml:space="preserve"> </w:t>
+      </w:r>
+    </w:p>
+    <w:p>
+      <w:pPr>
+        <w:rPr>
+          <w:rFonts w:asciiTheme="minorHAnsi" w:hAnsiTheme="minorHAnsi"/>
+        </w:rPr>
+      </w:pPr>
+    </w:p>
+    <w:p>
+      <w:pPr>
+        <w:outlineLvl w:val="0"/>
+        <w:rPr>
+          <w:rFonts w:asciiTheme="minorHAnsi" w:hAnsiTheme="minorHAnsi"/>
+        </w:rPr>
+      </w:pPr>
+      <w:r>
+        <w:rPr>
+          <w:rFonts w:asciiTheme="minorHAnsi" w:hAnsiTheme="minorHAnsi"/>
+        </w:rPr>
+        <w:t>LOF disease mechanism</w:t>
+      </w:r>
+      <w:r>
+        <w:rPr>
+          <w:rFonts w:asciiTheme="minorHAnsi" w:hAnsiTheme="minorHAnsi"/>
+        </w:rPr>
+        <w:t xml:space="preserve">: </w:t>
+      </w:r>
+      <w:r>
+        <w:rPr>
+          <w:rFonts w:asciiTheme="minorHAnsi" w:hAnsiTheme="minorHAnsi"/>
+          <w:color w:val="FF0000"/>
+        </w:rPr>
+        <w:t>PVS1</w:t>
+      </w:r>
+    </w:p>
+    <w:p>
+      <w:pPr>
+        <w:outlineLvl w:val="0"/>
+        <w:rPr>
+          <w:rFonts w:asciiTheme="minorHAnsi" w:hAnsiTheme="minorHAnsi"/>
+        </w:rPr>
+      </w:pPr>
+      <w:r>
+        <w:rPr>
+          <w:rFonts w:asciiTheme="minorHAnsi" w:hAnsiTheme="minorHAnsi"/>
+        </w:rPr>
+        <w:t xml:space="preserve"> </w:t>
+      </w:r>
+    </w:p>
+    <w:p>
+      <w:pPr>
+        <w:outlineLvl w:val="0"/>
+        <w:rPr>
+          <w:rFonts w:asciiTheme="minorHAnsi" w:hAnsiTheme="minorHAnsi"/>
+        </w:rPr>
+      </w:pPr>
+      <w:r>
+        <w:rPr>
+          <w:rFonts w:asciiTheme="minorHAnsi" w:hAnsiTheme="minorHAnsi"/>
+        </w:rPr>
+        <w:t>Other start-loss variants in the same codon reported as pathogenic:</w:t>
+      </w:r>
+      <w:r>
+        <w:rPr>
+          <w:rFonts w:asciiTheme="minorHAnsi" w:hAnsiTheme="minorHAnsi"/>
+          <w:color w:val="FF0000"/>
+        </w:rPr>
+        <w:t xml:space="preserve"> PS1</w:t>
+      </w:r>
+    </w:p>
+    <w:p>
+      <w:pPr>
+        <w:rPr>
+          <w:rFonts w:asciiTheme="minorHAnsi" w:hAnsiTheme="minorHAnsi"/>
+          <w:b/>
+        </w:rPr>
+      </w:pPr>
+    </w:p>
+    <w:p>
+      <w:pPr>
+        <w:rPr>
+          <w:rFonts w:asciiTheme="minorHAnsi" w:hAnsiTheme="minorHAnsi"/>
+          <w:b/>
+          <w:sz w:val="28"/>
+        </w:rPr>
+      </w:pPr>
+      <w:r>
+        <w:rPr>
+          <w:rFonts w:asciiTheme="minorHAnsi" w:hAnsiTheme="minorHAnsi"/>
+          <w:b/>
+          <w:sz w:val="28"/>
+        </w:rPr>
+        <w:t>Stop</w:t>
+      </w:r>
+      <w:r>
+        <w:rPr>
+          <w:rFonts w:asciiTheme="minorHAnsi" w:hAnsiTheme="minorHAnsi"/>
+          <w:b/>
+          <w:sz w:val="28"/>
+        </w:rPr>
+        <w:t>-</w:t>
+      </w:r>
+      <w:r>
+        <w:rPr>
+          <w:rFonts w:asciiTheme="minorHAnsi" w:hAnsiTheme="minorHAnsi"/>
+          <w:b/>
+          <w:sz w:val="28"/>
+        </w:rPr>
+        <w:t>loss</w:t>
+      </w:r>
+    </w:p>
+    <w:p>
+      <w:pPr>
+        <w:rPr>
+          <w:rFonts w:asciiTheme="minorHAnsi" w:hAnsiTheme="minorHAnsi"/>
+        </w:rPr>
+      </w:pPr>
+    </w:p>
+    <w:p>
+      <w:pPr>
+        <w:rPr>
+          <w:rFonts w:asciiTheme="minorHAnsi" w:hAnsiTheme="minorHAnsi"/>
+        </w:rPr>
+      </w:pPr>
+      <w:r>
+        <w:rPr>
+          <w:rFonts w:asciiTheme="minorHAnsi" w:hAnsiTheme="minorHAnsi"/>
+          <w:b/>
+        </w:rPr>
+        <w:t>Algorithm:</w:t>
+      </w:r>
+    </w:p>
+    <w:p>
+      <w:pPr>
+        <w:rPr>
+          <w:rFonts w:asciiTheme="minorHAnsi" w:hAnsiTheme="minorHAnsi"/>
+        </w:rPr>
+      </w:pPr>
+    </w:p>
+    <w:p>
+      <w:pPr>
+        <w:rPr>
+          <w:rFonts w:asciiTheme="minorHAnsi" w:hAnsiTheme="minorHAnsi"/>
+        </w:rPr>
+      </w:pPr>
+      <w:r>
+        <w:rPr>
+          <w:rFonts w:asciiTheme="minorHAnsi" w:hAnsiTheme="minorHAnsi"/>
+          <w:color w:val="FF0000"/>
+        </w:rPr>
+        <w:t>PM4</w:t>
+      </w:r>
+    </w:p>
+    <w:p>
+      <w:pPr>
+        <w:rPr>
+          <w:rFonts w:asciiTheme="minorHAnsi" w:hAnsiTheme="minorHAnsi"/>
+          <w:color w:val="FF0000"/>
+        </w:rPr>
+      </w:pPr>
+      <w:r>
+        <w:rPr>
+          <w:rFonts w:asciiTheme="minorHAnsi" w:hAnsiTheme="minorHAnsi"/>
+          <w:color w:val="7030A0"/>
+        </w:rPr>
+        <w:t>[Uncertain criteria but ACMG usage excel shows as option]</w:t>
+      </w:r>
+      <w:r>
+        <w:rPr>
+          <w:rFonts w:asciiTheme="minorHAnsi" w:hAnsiTheme="minorHAnsi"/>
+          <w:color w:val="FF0000"/>
+        </w:rPr>
+        <w:t>:</w:t>
+      </w:r>
+      <w:r>
+        <w:rPr>
+          <w:rFonts w:asciiTheme="minorHAnsi" w:hAnsiTheme="minorHAnsi"/>
+          <w:color w:val="FF0000"/>
+        </w:rPr>
+        <w:t xml:space="preserve"> PM4-S</w:t>
+      </w:r>
+    </w:p>
+    <w:p>
+      <w:pPr>
+        <w:rPr>
+          <w:rFonts w:asciiTheme="minorHAnsi" w:hAnsiTheme="minorHAnsi"/>
+          <w:color w:val="FF0000"/>
+        </w:rPr>
+      </w:pPr>
+      <w:r>
+        <w:rPr>
+          <w:rFonts w:asciiTheme="minorHAnsi" w:hAnsiTheme="minorHAnsi"/>
+          <w:color w:val="7030A0"/>
+        </w:rPr>
+        <w:t>[Uncertain criteria but ACMG usage excel shows as option]</w:t>
+      </w:r>
+      <w:r>
+        <w:rPr>
+          <w:rFonts w:asciiTheme="minorHAnsi" w:hAnsiTheme="minorHAnsi"/>
+          <w:color w:val="FF0000"/>
+        </w:rPr>
+        <w:t>: PM4-VS</w:t>
+      </w:r>
+    </w:p>
+    <w:p>
+      <w:pPr>
+        <w:rPr>
+          <w:rFonts w:asciiTheme="minorHAnsi" w:hAnsiTheme="minorHAnsi"/>
+          <w:color w:val="FF0000"/>
+        </w:rPr>
+      </w:pPr>
+    </w:p>
+    <w:p>
+      <w:pPr>
+        <w:outlineLvl w:val="0"/>
+        <w:rPr>
+          <w:rFonts w:asciiTheme="minorHAnsi" w:hAnsiTheme="minorHAnsi"/>
+        </w:rPr>
+      </w:pPr>
+      <w:r>
+        <w:rPr>
+          <w:rFonts w:asciiTheme="minorHAnsi" w:hAnsiTheme="minorHAnsi"/>
+        </w:rPr>
+        <w:t>Other stop-loss variants in the same codon reported as pathogenic:</w:t>
+      </w:r>
+      <w:r>
+        <w:rPr>
+          <w:rFonts w:asciiTheme="minorHAnsi" w:hAnsiTheme="minorHAnsi"/>
+          <w:color w:val="FF0000"/>
+        </w:rPr>
+        <w:t xml:space="preserve"> PS1</w:t>
+      </w:r>
+    </w:p>
+    <w:p>
+      <w:pPr>
+        <w:rPr>
+          <w:rFonts w:asciiTheme="minorHAnsi" w:hAnsiTheme="minorHAnsi"/>
+          <w:b/>
+          <w:sz w:val="28"/>
+        </w:rPr>
+      </w:pPr>
+    </w:p>
+    <w:p>
+      <w:pPr>
+        <w:rPr>
+          <w:rFonts w:asciiTheme="minorHAnsi" w:hAnsiTheme="minorHAnsi"/>
+          <w:b/>
+          <w:sz w:val="28"/>
+        </w:rPr>
+      </w:pPr>
+      <w:r>
+        <w:rPr>
+          <w:rFonts w:asciiTheme="minorHAnsi" w:hAnsiTheme="minorHAnsi"/>
+          <w:b/>
+          <w:sz w:val="28"/>
+        </w:rPr>
+        <w:t xml:space="preserve">In-frame </w:t>
+      </w:r>
+      <w:proofErr w:type="spellStart"/>
+      <w:r>
+        <w:rPr>
+          <w:rFonts w:asciiTheme="minorHAnsi" w:hAnsiTheme="minorHAnsi"/>
+          <w:b/>
+          <w:sz w:val="28"/>
+        </w:rPr>
+        <w:t>InDel</w:t>
+      </w:r>
+      <w:proofErr w:type="spellEnd"/>
+    </w:p>
+    <w:p>
+      <w:pPr>
+        <w:rPr>
+          <w:rFonts w:asciiTheme="minorHAnsi" w:hAnsiTheme="minorHAnsi"/>
+        </w:rPr>
+      </w:pPr>
+    </w:p>
+    <w:p>
+      <w:pPr>
+        <w:rPr>
+          <w:rFonts w:asciiTheme="minorHAnsi" w:hAnsiTheme="minorHAnsi"/>
+        </w:rPr>
+      </w:pPr>
+      <w:r>
+        <w:rPr>
+          <w:rFonts w:asciiTheme="minorHAnsi" w:hAnsiTheme="minorHAnsi"/>
+          <w:b/>
+        </w:rPr>
+        <w:t>Algorithm:</w:t>
+      </w:r>
+    </w:p>
+    <w:p>
+      <w:pPr>
+        <w:rPr>
+          <w:rFonts w:asciiTheme="minorHAnsi" w:hAnsiTheme="minorHAnsi"/>
+        </w:rPr>
+      </w:pPr>
+    </w:p>
+    <w:p>
+      <w:pPr>
+        <w:rPr>
+          <w:rFonts w:asciiTheme="minorHAnsi" w:hAnsiTheme="minorHAnsi"/>
+        </w:rPr>
+      </w:pPr>
+      <w:r>
+        <w:rPr>
+          <w:rFonts w:asciiTheme="minorHAnsi" w:hAnsiTheme="minorHAnsi"/>
+        </w:rPr>
+        <w:t xml:space="preserve">Not in </w:t>
+      </w:r>
+      <w:r>
+        <w:rPr>
+          <w:rFonts w:asciiTheme="minorHAnsi" w:hAnsiTheme="minorHAnsi"/>
+        </w:rPr>
+        <w:t xml:space="preserve">simple </w:t>
+      </w:r>
+      <w:r>
+        <w:rPr>
+          <w:rFonts w:asciiTheme="minorHAnsi" w:hAnsiTheme="minorHAnsi"/>
+        </w:rPr>
+        <w:t xml:space="preserve">repeat by </w:t>
+      </w:r>
+      <w:proofErr w:type="spellStart"/>
+      <w:r>
+        <w:rPr>
+          <w:rFonts w:asciiTheme="minorHAnsi" w:hAnsiTheme="minorHAnsi"/>
+        </w:rPr>
+        <w:t>repeatmasker</w:t>
+      </w:r>
+      <w:proofErr w:type="spellEnd"/>
+      <w:r>
+        <w:rPr>
+          <w:rFonts w:asciiTheme="minorHAnsi" w:hAnsiTheme="minorHAnsi"/>
+        </w:rPr>
+        <w:t xml:space="preserve">: </w:t>
+      </w:r>
+      <w:r>
+        <w:rPr>
+          <w:rFonts w:asciiTheme="minorHAnsi" w:hAnsiTheme="minorHAnsi"/>
+          <w:color w:val="FF0000"/>
+        </w:rPr>
+        <w:t>PM4</w:t>
+      </w:r>
+    </w:p>
+    <w:p>
+      <w:pPr>
+        <w:rPr>
+          <w:rFonts w:asciiTheme="minorHAnsi" w:hAnsiTheme="minorHAnsi"/>
+          <w:color w:val="FF0000"/>
+        </w:rPr>
+      </w:pPr>
+      <w:r>
+        <w:rPr>
+          <w:rFonts w:asciiTheme="minorHAnsi" w:hAnsiTheme="minorHAnsi"/>
+          <w:color w:val="7030A0"/>
+        </w:rPr>
+        <w:t>[Uncertain criteria but ACMG usage excel shows as option]</w:t>
+      </w:r>
+      <w:r>
+        <w:rPr>
+          <w:rFonts w:asciiTheme="minorHAnsi" w:hAnsiTheme="minorHAnsi"/>
+          <w:color w:val="FF0000"/>
+        </w:rPr>
+        <w:t>: PM4-S</w:t>
+      </w:r>
+    </w:p>
+    <w:p>
+      <w:pPr>
+        <w:rPr>
+          <w:rFonts w:asciiTheme="minorHAnsi" w:hAnsiTheme="minorHAnsi"/>
+          <w:color w:val="FF0000"/>
+        </w:rPr>
+      </w:pPr>
+      <w:r>
+        <w:rPr>
+          <w:rFonts w:asciiTheme="minorHAnsi" w:hAnsiTheme="minorHAnsi"/>
+          <w:color w:val="7030A0"/>
+        </w:rPr>
+        <w:t>[Uncertain criteria but ACMG usage excel shows as option]</w:t>
+      </w:r>
+      <w:r>
+        <w:rPr>
+          <w:rFonts w:asciiTheme="minorHAnsi" w:hAnsiTheme="minorHAnsi"/>
+          <w:color w:val="FF0000"/>
+        </w:rPr>
+        <w:t>: PM4-VS</w:t>
+      </w:r>
+    </w:p>
+    <w:p>
+      <w:pPr>
+        <w:rPr>
+          <w:rFonts w:asciiTheme="minorHAnsi" w:hAnsiTheme="minorHAnsi"/>
+          <w:color w:val="FF0000"/>
+        </w:rPr>
+      </w:pPr>
+    </w:p>
+    <w:p>
+      <w:pPr>
+        <w:rPr>
+          <w:rFonts w:asciiTheme="minorHAnsi" w:hAnsiTheme="minorHAnsi"/>
+          <w:color w:val="FF0000"/>
+        </w:rPr>
+      </w:pPr>
+      <w:r>
+        <w:rPr>
+          <w:rFonts w:asciiTheme="minorHAnsi" w:hAnsiTheme="minorHAnsi"/>
+        </w:rPr>
+        <w:t xml:space="preserve">In </w:t>
+      </w:r>
+      <w:r>
+        <w:rPr>
+          <w:rFonts w:asciiTheme="minorHAnsi" w:hAnsiTheme="minorHAnsi"/>
+        </w:rPr>
+        <w:t xml:space="preserve">simple </w:t>
+      </w:r>
+      <w:r>
+        <w:rPr>
+          <w:rFonts w:asciiTheme="minorHAnsi" w:hAnsiTheme="minorHAnsi"/>
+        </w:rPr>
+        <w:t xml:space="preserve">repeat by </w:t>
+      </w:r>
+      <w:proofErr w:type="spellStart"/>
+      <w:r>
+        <w:rPr>
+          <w:rFonts w:asciiTheme="minorHAnsi" w:hAnsiTheme="minorHAnsi"/>
+        </w:rPr>
+        <w:t>repeatmasker</w:t>
+      </w:r>
+      <w:proofErr w:type="spellEnd"/>
+      <w:r>
+        <w:rPr>
+          <w:rFonts w:asciiTheme="minorHAnsi" w:hAnsiTheme="minorHAnsi"/>
+        </w:rPr>
+        <w:t xml:space="preserve">: </w:t>
+      </w:r>
+      <w:r>
+        <w:rPr>
+          <w:rFonts w:asciiTheme="minorHAnsi" w:hAnsiTheme="minorHAnsi"/>
+          <w:color w:val="00B050"/>
+        </w:rPr>
+        <w:t>BP3</w:t>
+      </w:r>
+    </w:p>
+    <w:p>
+      <w:pPr>
+        <w:rPr>
+          <w:rFonts w:asciiTheme="minorHAnsi" w:hAnsiTheme="minorHAnsi"/>
+        </w:rPr>
+      </w:pPr>
+    </w:p>
+    <w:p>
+      <w:pPr>
+        <w:rPr>
+          <w:rFonts w:asciiTheme="minorHAnsi" w:hAnsiTheme="minorHAnsi"/>
+          <w:b/>
+          <w:sz w:val="28"/>
+        </w:rPr>
+      </w:pPr>
+      <w:r>
+        <w:rPr>
+          <w:rFonts w:asciiTheme="minorHAnsi" w:hAnsiTheme="minorHAnsi"/>
+          <w:b/>
+          <w:sz w:val="28"/>
+        </w:rPr>
+        <w:t>Nonsynonymous</w:t>
+      </w:r>
+    </w:p>
+    <w:p>
+      <w:pPr>
+        <w:rPr>
+          <w:rFonts w:asciiTheme="minorHAnsi" w:hAnsiTheme="minorHAnsi"/>
+        </w:rPr>
+      </w:pPr>
+    </w:p>
+    <w:p>
+      <w:pPr>
+        <w:rPr>
+          <w:rFonts w:asciiTheme="minorHAnsi" w:hAnsiTheme="minorHAnsi"/>
+          <w:b/>
+        </w:rPr>
+      </w:pPr>
+      <w:r>
+        <w:rPr>
+          <w:rFonts w:asciiTheme="minorHAnsi" w:hAnsiTheme="minorHAnsi"/>
+          <w:b/>
+        </w:rPr>
+        <w:t>Algorithm:</w:t>
+      </w:r>
+    </w:p>
+    <w:p>
+      <w:pPr>
+        <w:rPr>
+          <w:rFonts w:asciiTheme="minorHAnsi" w:hAnsiTheme="minorHAnsi"/>
+        </w:rPr>
+      </w:pPr>
+    </w:p>
+    <w:p>
+      <w:pPr>
+        <w:rPr>
+          <w:rFonts w:asciiTheme="minorHAnsi" w:eastAsia="Times New Roman" w:hAnsiTheme="minorHAnsi"/>
+          <w:color w:val="0070C0"/>
+        </w:rPr>
+      </w:pPr>
+      <w:r>
+        <w:rPr>
+          <w:rFonts w:asciiTheme="minorHAnsi" w:hAnsiTheme="minorHAnsi"/>
+          <w:i/>
+          <w:color w:val="0070C0"/>
+        </w:rPr>
+        <w:t>ACMG</w:t>
+      </w:r>
+      <w:r>
+        <w:rPr>
+          <w:rFonts w:asciiTheme="minorHAnsi" w:hAnsiTheme="minorHAnsi"/>
+          <w:i/>
+          <w:color w:val="0070C0"/>
+        </w:rPr>
+        <w:t>: “</w:t>
+      </w:r>
+      <w:r>
+        <w:rPr>
+          <w:rFonts w:asciiTheme="minorHAnsi" w:eastAsia="Times New Roman" w:hAnsiTheme="minorHAnsi"/>
+          <w:i/>
+          <w:color w:val="0070C0"/>
+        </w:rPr>
+        <w:t xml:space="preserve">The variant amino acid change being present in multiple nonhuman mammalian species in an otherwise well-conserved region, suggesting the amino acid change would not compromise function, </w:t>
+      </w:r>
+      <w:r>
+        <w:rPr>
+          <w:rFonts w:asciiTheme="minorHAnsi" w:eastAsia="Times New Roman" w:hAnsiTheme="minorHAnsi"/>
+          <w:b/>
+          <w:i/>
+          <w:color w:val="0070C0"/>
+        </w:rPr>
+        <w:t>can be considered strong evidence for a benign interpretation</w:t>
+      </w:r>
+      <w:r>
+        <w:rPr>
+          <w:rFonts w:asciiTheme="minorHAnsi" w:eastAsia="Times New Roman" w:hAnsiTheme="minorHAnsi"/>
+          <w:i/>
+          <w:color w:val="0070C0"/>
+        </w:rPr>
+        <w:t xml:space="preserve">” </w:t>
+      </w:r>
+      <w:r>
+        <w:rPr>
+          <w:rFonts w:asciiTheme="minorHAnsi" w:eastAsia="Times New Roman" w:hAnsiTheme="minorHAnsi"/>
+          <w:color w:val="0070C0"/>
+        </w:rPr>
+        <w:t>clear example where a manual override to benign is recommended which doesn’t necessarily fit into guideline scoring</w:t>
+      </w:r>
+    </w:p>
+    <w:p>
+      <w:pPr>
+        <w:rPr>
+          <w:rFonts w:asciiTheme="minorHAnsi" w:hAnsiTheme="minorHAnsi"/>
+          <w:color w:val="0070C0"/>
+        </w:rPr>
+      </w:pPr>
+      <w:r>
+        <w:rPr>
+          <w:rFonts w:asciiTheme="minorHAnsi" w:hAnsiTheme="minorHAnsi"/>
+          <w:color w:val="0070C0"/>
+        </w:rPr>
+        <w:t xml:space="preserve">PP3 BP4 </w:t>
+      </w:r>
+      <w:r>
+        <w:rPr>
+          <w:rFonts w:asciiTheme="minorHAnsi" w:hAnsiTheme="minorHAnsi"/>
+          <w:i/>
+          <w:color w:val="0070C0"/>
+        </w:rPr>
+        <w:t xml:space="preserve">“Ex: missense/splicing/conservation </w:t>
+      </w:r>
+      <w:proofErr w:type="spellStart"/>
+      <w:r>
+        <w:rPr>
+          <w:rFonts w:asciiTheme="minorHAnsi" w:hAnsiTheme="minorHAnsi"/>
+          <w:i/>
+          <w:color w:val="0070C0"/>
+        </w:rPr>
+        <w:t>preds</w:t>
+      </w:r>
+      <w:proofErr w:type="spellEnd"/>
+      <w:r>
+        <w:rPr>
+          <w:rFonts w:asciiTheme="minorHAnsi" w:hAnsiTheme="minorHAnsi"/>
+          <w:i/>
+          <w:color w:val="0070C0"/>
+        </w:rPr>
+        <w:t xml:space="preserve"> must be 100% concordant”</w:t>
+      </w:r>
+    </w:p>
+    <w:p>
+      <w:pPr>
+        <w:rPr>
+          <w:rFonts w:asciiTheme="minorHAnsi" w:hAnsiTheme="minorHAnsi"/>
+          <w:color w:val="0070C0"/>
+        </w:rPr>
+      </w:pPr>
+      <w:r>
+        <w:rPr>
+          <w:rFonts w:asciiTheme="minorHAnsi" w:hAnsiTheme="minorHAnsi"/>
+          <w:color w:val="0070C0"/>
+        </w:rPr>
+        <w:t xml:space="preserve">PM5 </w:t>
+      </w:r>
+      <w:r>
+        <w:rPr>
+          <w:rFonts w:asciiTheme="minorHAnsi" w:hAnsiTheme="minorHAnsi"/>
+          <w:color w:val="0070C0"/>
+        </w:rPr>
+        <w:t>[</w:t>
+      </w:r>
+      <w:r>
+        <w:rPr>
+          <w:rFonts w:asciiTheme="minorHAnsi" w:hAnsiTheme="minorHAnsi"/>
+          <w:color w:val="0070C0"/>
+        </w:rPr>
+        <w:t xml:space="preserve">missense where </w:t>
+      </w:r>
+      <w:r>
+        <w:rPr>
+          <w:rFonts w:asciiTheme="minorHAnsi" w:hAnsiTheme="minorHAnsi"/>
+          <w:color w:val="0070C0"/>
+        </w:rPr>
+        <w:t xml:space="preserve">same AA affected </w:t>
+      </w:r>
+      <w:r>
+        <w:rPr>
+          <w:rFonts w:asciiTheme="minorHAnsi" w:hAnsiTheme="minorHAnsi"/>
+          <w:color w:val="0070C0"/>
+        </w:rPr>
+        <w:t xml:space="preserve">as </w:t>
+      </w:r>
+      <w:proofErr w:type="spellStart"/>
+      <w:r>
+        <w:rPr>
+          <w:rFonts w:asciiTheme="minorHAnsi" w:hAnsiTheme="minorHAnsi"/>
+          <w:color w:val="0070C0"/>
+        </w:rPr>
+        <w:t>patho</w:t>
+      </w:r>
+      <w:proofErr w:type="spellEnd"/>
+      <w:r>
+        <w:rPr>
+          <w:rFonts w:asciiTheme="minorHAnsi" w:hAnsiTheme="minorHAnsi"/>
+          <w:color w:val="0070C0"/>
+        </w:rPr>
+        <w:t>]</w:t>
+      </w:r>
+    </w:p>
+    <w:p>
+      <w:pPr>
+        <w:rPr>
+          <w:rFonts w:asciiTheme="minorHAnsi" w:hAnsiTheme="minorHAnsi"/>
+          <w:color w:val="0070C0"/>
+        </w:rPr>
+      </w:pPr>
+      <w:r>
+        <w:rPr>
+          <w:rFonts w:asciiTheme="minorHAnsi" w:hAnsiTheme="minorHAnsi"/>
+          <w:color w:val="0070C0"/>
+        </w:rPr>
+        <w:t xml:space="preserve">PS1 </w:t>
+      </w:r>
+      <w:r>
+        <w:rPr>
+          <w:rFonts w:asciiTheme="minorHAnsi" w:hAnsiTheme="minorHAnsi"/>
+          <w:color w:val="0070C0"/>
+        </w:rPr>
+        <w:t>[</w:t>
+      </w:r>
+      <w:r>
+        <w:rPr>
+          <w:rFonts w:asciiTheme="minorHAnsi" w:hAnsiTheme="minorHAnsi"/>
+          <w:color w:val="0070C0"/>
+        </w:rPr>
+        <w:t xml:space="preserve">same </w:t>
+      </w:r>
+      <w:r>
+        <w:rPr>
+          <w:rFonts w:asciiTheme="minorHAnsi" w:hAnsiTheme="minorHAnsi"/>
+          <w:color w:val="0070C0"/>
+        </w:rPr>
+        <w:t>(</w:t>
+      </w:r>
+      <w:r>
+        <w:rPr>
+          <w:rFonts w:asciiTheme="minorHAnsi" w:hAnsiTheme="minorHAnsi"/>
+          <w:color w:val="0070C0"/>
+        </w:rPr>
+        <w:t xml:space="preserve">ex: </w:t>
+      </w:r>
+      <w:r>
+        <w:rPr>
+          <w:rFonts w:asciiTheme="minorHAnsi" w:hAnsiTheme="minorHAnsi"/>
+          <w:color w:val="0070C0"/>
+        </w:rPr>
+        <w:t xml:space="preserve">missense) </w:t>
+      </w:r>
+      <w:r>
+        <w:rPr>
+          <w:rFonts w:asciiTheme="minorHAnsi" w:hAnsiTheme="minorHAnsi"/>
+          <w:color w:val="0070C0"/>
+        </w:rPr>
+        <w:t xml:space="preserve">AA sub as </w:t>
+      </w:r>
+      <w:proofErr w:type="spellStart"/>
+      <w:r>
+        <w:rPr>
+          <w:rFonts w:asciiTheme="minorHAnsi" w:hAnsiTheme="minorHAnsi"/>
+          <w:color w:val="0070C0"/>
+        </w:rPr>
+        <w:t>patho</w:t>
+      </w:r>
+      <w:proofErr w:type="spellEnd"/>
+      <w:r>
+        <w:rPr>
+          <w:rFonts w:asciiTheme="minorHAnsi" w:hAnsiTheme="minorHAnsi"/>
+          <w:color w:val="0070C0"/>
+        </w:rPr>
+        <w:t>]</w:t>
+      </w:r>
+    </w:p>
+    <w:p>
+      <w:pPr>
+        <w:rPr>
+          <w:rFonts w:asciiTheme="minorHAnsi" w:hAnsiTheme="minorHAnsi"/>
+        </w:rPr>
+      </w:pPr>
+    </w:p>
+    <w:p>
+      <w:pPr>
+        <w:rPr>
+          <w:rFonts w:asciiTheme="minorHAnsi" w:hAnsiTheme="minorHAnsi"/>
+          <w:color w:val="FF0000"/>
+        </w:rPr>
+      </w:pPr>
+      <w:proofErr w:type="spellStart"/>
+      <w:r>
+        <w:rPr>
+          <w:rFonts w:asciiTheme="minorHAnsi" w:hAnsiTheme="minorHAnsi"/>
+        </w:rPr>
+        <w:t>dbscSNV</w:t>
+      </w:r>
+      <w:proofErr w:type="spellEnd"/>
+      <w:r>
+        <w:rPr>
+          <w:rFonts w:asciiTheme="minorHAnsi" w:hAnsiTheme="minorHAnsi"/>
+        </w:rPr>
+        <w:t xml:space="preserve"> </w:t>
+      </w:r>
+      <w:proofErr w:type="spellStart"/>
+      <w:r>
+        <w:rPr>
+          <w:rFonts w:asciiTheme="minorHAnsi" w:hAnsiTheme="minorHAnsi"/>
+        </w:rPr>
+        <w:t>ada_score</w:t>
+      </w:r>
+      <w:proofErr w:type="spellEnd"/>
+      <w:r>
+        <w:rPr>
+          <w:rFonts w:asciiTheme="minorHAnsi" w:hAnsiTheme="minorHAnsi"/>
+        </w:rPr>
+        <w:t xml:space="preserve"> &gt; 0.97: </w:t>
+      </w:r>
+      <w:r>
+        <w:rPr>
+          <w:rFonts w:asciiTheme="minorHAnsi" w:hAnsiTheme="minorHAnsi"/>
+          <w:color w:val="FF0000"/>
+        </w:rPr>
+        <w:t>PP3</w:t>
+      </w:r>
+    </w:p>
+    <w:p>
+      <w:pPr>
+        <w:rPr>
+          <w:rFonts w:asciiTheme="minorHAnsi" w:hAnsiTheme="minorHAnsi"/>
+          <w:color w:val="7030A0"/>
+        </w:rPr>
+      </w:pPr>
+      <w:r>
+        <w:rPr>
+          <w:rFonts w:asciiTheme="minorHAnsi" w:hAnsiTheme="minorHAnsi"/>
+          <w:color w:val="7030A0"/>
+        </w:rPr>
+        <w:t xml:space="preserve">Use SIFT, PolyPhen2, </w:t>
+      </w:r>
+      <w:proofErr w:type="spellStart"/>
+      <w:r>
+        <w:rPr>
+          <w:rFonts w:asciiTheme="minorHAnsi" w:hAnsiTheme="minorHAnsi"/>
+          <w:color w:val="7030A0"/>
+        </w:rPr>
+        <w:t>MutationTaster</w:t>
+      </w:r>
+      <w:proofErr w:type="spellEnd"/>
+      <w:r>
+        <w:rPr>
+          <w:rFonts w:asciiTheme="minorHAnsi" w:hAnsiTheme="minorHAnsi"/>
+          <w:color w:val="7030A0"/>
+        </w:rPr>
+        <w:t xml:space="preserve"> for v1 </w:t>
+      </w:r>
+      <w:proofErr w:type="spellStart"/>
+      <w:r>
+        <w:rPr>
+          <w:rFonts w:asciiTheme="minorHAnsi" w:hAnsiTheme="minorHAnsi"/>
+          <w:color w:val="7030A0"/>
+        </w:rPr>
+        <w:t>preds</w:t>
+      </w:r>
+      <w:proofErr w:type="spellEnd"/>
+      <w:r>
+        <w:rPr>
+          <w:rFonts w:asciiTheme="minorHAnsi" w:hAnsiTheme="minorHAnsi"/>
+          <w:color w:val="7030A0"/>
+        </w:rPr>
+        <w:t xml:space="preserve">, </w:t>
+      </w:r>
+      <w:r>
+        <w:rPr>
+          <w:rFonts w:asciiTheme="minorHAnsi" w:hAnsiTheme="minorHAnsi"/>
+          <w:color w:val="7030A0"/>
+        </w:rPr>
+        <w:t xml:space="preserve">recommend update </w:t>
+      </w:r>
+      <w:r>
+        <w:rPr>
+          <w:rFonts w:asciiTheme="minorHAnsi" w:hAnsiTheme="minorHAnsi"/>
+          <w:color w:val="7030A0"/>
+        </w:rPr>
+        <w:t>after performance assessment</w:t>
+      </w:r>
+      <w:r>
+        <w:rPr>
+          <w:rFonts w:asciiTheme="minorHAnsi" w:hAnsiTheme="minorHAnsi"/>
+          <w:color w:val="7030A0"/>
+        </w:rPr>
+        <w:t xml:space="preserve"> of REVEL, </w:t>
+      </w:r>
+      <w:proofErr w:type="spellStart"/>
+      <w:r>
+        <w:rPr>
+          <w:rFonts w:asciiTheme="minorHAnsi" w:hAnsiTheme="minorHAnsi"/>
+          <w:color w:val="7030A0"/>
+        </w:rPr>
+        <w:t>metaSVM</w:t>
+      </w:r>
+      <w:proofErr w:type="spellEnd"/>
+      <w:r>
+        <w:rPr>
+          <w:rFonts w:asciiTheme="minorHAnsi" w:hAnsiTheme="minorHAnsi"/>
+          <w:color w:val="7030A0"/>
+        </w:rPr>
+        <w:t>, CADD.</w:t>
+      </w:r>
+      <w:r>
+        <w:rPr>
+          <w:rFonts w:asciiTheme="minorHAnsi" w:hAnsiTheme="minorHAnsi"/>
+          <w:color w:val="7030A0"/>
+        </w:rPr>
+        <w:t xml:space="preserve"> </w:t>
+      </w:r>
+    </w:p>
+    <w:p>
+      <w:pPr>
+        <w:rPr>
+          <w:rFonts w:asciiTheme="minorHAnsi" w:hAnsiTheme="minorHAnsi"/>
+          <w:color w:val="FF0000"/>
+        </w:rPr>
+      </w:pPr>
+      <w:r>
+        <w:rPr>
+          <w:rFonts w:asciiTheme="minorHAnsi" w:hAnsiTheme="minorHAnsi"/>
+        </w:rPr>
+        <w:t>SIFT AND PolyPhen2 AND</w:t>
+      </w:r>
+      <w:r>
+        <w:rPr>
+          <w:rFonts w:asciiTheme="minorHAnsi" w:hAnsiTheme="minorHAnsi"/>
+        </w:rPr>
+        <w:t xml:space="preserve"> </w:t>
+      </w:r>
+      <w:proofErr w:type="spellStart"/>
+      <w:r>
+        <w:rPr>
+          <w:rFonts w:asciiTheme="minorHAnsi" w:hAnsiTheme="minorHAnsi"/>
+        </w:rPr>
+        <w:t>MutationTaster</w:t>
+      </w:r>
+      <w:proofErr w:type="spellEnd"/>
+      <w:r>
+        <w:rPr>
+          <w:rFonts w:asciiTheme="minorHAnsi" w:hAnsiTheme="minorHAnsi"/>
+        </w:rPr>
+        <w:t xml:space="preserve"> = deleterious</w:t>
+      </w:r>
+      <w:r>
+        <w:rPr>
+          <w:rFonts w:asciiTheme="minorHAnsi" w:hAnsiTheme="minorHAnsi"/>
+        </w:rPr>
+        <w:t>:</w:t>
+      </w:r>
+      <w:r>
+        <w:rPr>
+          <w:rFonts w:asciiTheme="minorHAnsi" w:hAnsiTheme="minorHAnsi"/>
+          <w:color w:val="FF0000"/>
+        </w:rPr>
+        <w:t xml:space="preserve"> PP3</w:t>
+      </w:r>
+      <w:r>
+        <w:rPr>
+          <w:rFonts w:asciiTheme="minorHAnsi" w:hAnsiTheme="minorHAnsi"/>
+        </w:rPr>
+        <w:t xml:space="preserve"> </w:t>
+      </w:r>
+    </w:p>
+    <w:p>
+      <w:pPr>
+        <w:rPr>
+          <w:rFonts w:asciiTheme="minorHAnsi" w:hAnsiTheme="minorHAnsi"/>
+          <w:color w:val="FF0000"/>
+        </w:rPr>
+      </w:pPr>
+      <w:r>
+        <w:rPr>
+          <w:rFonts w:asciiTheme="minorHAnsi" w:hAnsiTheme="minorHAnsi"/>
+        </w:rPr>
+        <w:t>AA absolutely conserved</w:t>
+      </w:r>
+      <w:r>
+        <w:rPr>
+          <w:rFonts w:asciiTheme="minorHAnsi" w:hAnsiTheme="minorHAnsi"/>
+        </w:rPr>
+        <w:t xml:space="preserve"> in mammals:</w:t>
+      </w:r>
+      <w:r>
+        <w:rPr>
+          <w:rFonts w:asciiTheme="minorHAnsi" w:hAnsiTheme="minorHAnsi"/>
+          <w:color w:val="FF0000"/>
+        </w:rPr>
+        <w:t xml:space="preserve"> PP3</w:t>
+      </w:r>
+    </w:p>
+    <w:p>
+      <w:pPr>
+        <w:rPr>
+          <w:rFonts w:asciiTheme="minorHAnsi" w:hAnsiTheme="minorHAnsi"/>
+        </w:rPr>
+      </w:pPr>
+      <w:r>
+        <w:rPr>
+          <w:rFonts w:asciiTheme="minorHAnsi" w:hAnsiTheme="minorHAnsi"/>
+        </w:rPr>
+        <w:t>SIFT AND PolyPhen2 AND</w:t>
+      </w:r>
+      <w:r>
+        <w:rPr>
+          <w:rFonts w:asciiTheme="minorHAnsi" w:hAnsiTheme="minorHAnsi"/>
+        </w:rPr>
+        <w:t xml:space="preserve"> </w:t>
+      </w:r>
+      <w:proofErr w:type="spellStart"/>
+      <w:r>
+        <w:rPr>
+          <w:rFonts w:asciiTheme="minorHAnsi" w:hAnsiTheme="minorHAnsi"/>
+        </w:rPr>
+        <w:t>MutationTaster</w:t>
+      </w:r>
+      <w:proofErr w:type="spellEnd"/>
+      <w:r>
+        <w:rPr>
+          <w:rFonts w:asciiTheme="minorHAnsi" w:hAnsiTheme="minorHAnsi"/>
+        </w:rPr>
+        <w:t xml:space="preserve"> = tolerated:</w:t>
+      </w:r>
+      <w:r>
+        <w:rPr>
+          <w:rFonts w:asciiTheme="minorHAnsi" w:hAnsiTheme="minorHAnsi"/>
+          <w:color w:val="FF0000"/>
+        </w:rPr>
+        <w:t xml:space="preserve"> </w:t>
+      </w:r>
+      <w:r>
+        <w:rPr>
+          <w:rFonts w:asciiTheme="minorHAnsi" w:hAnsiTheme="minorHAnsi"/>
+          <w:color w:val="00B050"/>
+        </w:rPr>
+        <w:t xml:space="preserve">BP4 </w:t>
+      </w:r>
+    </w:p>
+    <w:p>
+      <w:pPr>
+        <w:rPr>
+          <w:rFonts w:asciiTheme="minorHAnsi" w:hAnsiTheme="minorHAnsi"/>
+          <w:color w:val="92D050"/>
+        </w:rPr>
+      </w:pPr>
+      <w:r>
+        <w:rPr>
+          <w:rFonts w:asciiTheme="minorHAnsi" w:hAnsiTheme="minorHAnsi"/>
+        </w:rPr>
+        <w:t>Variant amino acid</w:t>
+      </w:r>
+      <w:r>
+        <w:rPr>
+          <w:rFonts w:asciiTheme="minorHAnsi" w:hAnsiTheme="minorHAnsi"/>
+        </w:rPr>
+        <w:t xml:space="preserve"> is</w:t>
+      </w:r>
+      <w:r>
+        <w:rPr>
+          <w:rFonts w:asciiTheme="minorHAnsi" w:hAnsiTheme="minorHAnsi"/>
+        </w:rPr>
+        <w:t xml:space="preserve"> reference in &gt; 1 mammal</w:t>
+      </w:r>
+      <w:r>
+        <w:rPr>
+          <w:rFonts w:asciiTheme="minorHAnsi" w:hAnsiTheme="minorHAnsi"/>
+        </w:rPr>
+        <w:t>:</w:t>
+      </w:r>
+      <w:r>
+        <w:rPr>
+          <w:rFonts w:asciiTheme="minorHAnsi" w:hAnsiTheme="minorHAnsi"/>
+          <w:color w:val="FF0000"/>
+        </w:rPr>
+        <w:t xml:space="preserve"> </w:t>
+      </w:r>
+      <w:r>
+        <w:rPr>
+          <w:rFonts w:asciiTheme="minorHAnsi" w:hAnsiTheme="minorHAnsi"/>
+          <w:color w:val="00B050"/>
+        </w:rPr>
+        <w:t>BP4</w:t>
+      </w:r>
+    </w:p>
+    <w:p>
+      <w:pPr>
+        <w:rPr>
+          <w:rFonts w:asciiTheme="minorHAnsi" w:hAnsiTheme="minorHAnsi"/>
+          <w:color w:val="92D050"/>
+        </w:rPr>
+      </w:pPr>
+    </w:p>
+    <w:p>
+      <w:pPr>
+        <w:rPr>
+          <w:rFonts w:asciiTheme="minorHAnsi" w:hAnsiTheme="minorHAnsi"/>
+          <w:color w:val="FF0000"/>
+        </w:rPr>
+      </w:pPr>
+      <w:r>
+        <w:rPr>
+          <w:rFonts w:asciiTheme="minorHAnsi" w:hAnsiTheme="minorHAnsi"/>
+        </w:rPr>
+        <w:t xml:space="preserve">Same amino acid substitution as pathogenic variant: </w:t>
+      </w:r>
+      <w:r>
+        <w:rPr>
+          <w:rFonts w:asciiTheme="minorHAnsi" w:hAnsiTheme="minorHAnsi"/>
+          <w:color w:val="FF0000"/>
+        </w:rPr>
+        <w:t>PS1</w:t>
+      </w:r>
+    </w:p>
+    <w:p>
+      <w:pPr>
+        <w:rPr>
+          <w:rFonts w:asciiTheme="minorHAnsi" w:hAnsiTheme="minorHAnsi"/>
+          <w:color w:val="FF0000"/>
+        </w:rPr>
+      </w:pPr>
+      <w:r>
+        <w:rPr>
+          <w:rFonts w:asciiTheme="minorHAnsi" w:hAnsiTheme="minorHAnsi"/>
+        </w:rPr>
+        <w:t xml:space="preserve">Same amino acid affected as pathogenic variant </w:t>
+      </w:r>
+      <w:r>
+        <w:rPr>
+          <w:rFonts w:asciiTheme="minorHAnsi" w:hAnsiTheme="minorHAnsi"/>
+        </w:rPr>
+        <w:t xml:space="preserve">and substitution is </w:t>
+      </w:r>
+      <w:r>
+        <w:rPr>
+          <w:rFonts w:asciiTheme="minorHAnsi" w:hAnsiTheme="minorHAnsi"/>
+        </w:rPr>
+        <w:t xml:space="preserve">similar or more </w:t>
+      </w:r>
+      <w:r>
+        <w:rPr>
+          <w:rFonts w:asciiTheme="minorHAnsi" w:hAnsiTheme="minorHAnsi"/>
+        </w:rPr>
+        <w:t>biochemically different</w:t>
+      </w:r>
+      <w:r>
+        <w:rPr>
+          <w:rFonts w:asciiTheme="minorHAnsi" w:hAnsiTheme="minorHAnsi"/>
+        </w:rPr>
+        <w:t>:</w:t>
+      </w:r>
+      <w:r>
+        <w:rPr>
+          <w:rFonts w:asciiTheme="minorHAnsi" w:hAnsiTheme="minorHAnsi"/>
+          <w:color w:val="FF0000"/>
+        </w:rPr>
+        <w:t xml:space="preserve"> PM5</w:t>
+      </w:r>
+      <w:r>
+        <w:rPr>
+          <w:rFonts w:asciiTheme="minorHAnsi" w:hAnsiTheme="minorHAnsi"/>
+          <w:color w:val="FF0000"/>
+        </w:rPr>
+        <w:t xml:space="preserve"> </w:t>
+      </w:r>
+    </w:p>
+    <w:p>
+      <w:pPr>
+        <w:rPr>
+          <w:rFonts w:asciiTheme="minorHAnsi" w:hAnsiTheme="minorHAnsi"/>
+        </w:rPr>
+      </w:pPr>
+    </w:p>
+    <w:p>
+      <w:pPr>
+        <w:rPr>
+          <w:rFonts w:asciiTheme="minorHAnsi" w:hAnsiTheme="minorHAnsi"/>
+          <w:color w:val="FF0000"/>
+        </w:rPr>
+      </w:pPr>
+      <w:r>
+        <w:rPr>
+          <w:rFonts w:asciiTheme="minorHAnsi" w:hAnsiTheme="minorHAnsi"/>
+        </w:rPr>
+        <w:t xml:space="preserve">Present in manually </w:t>
+      </w:r>
+      <w:r>
+        <w:rPr>
+          <w:rFonts w:asciiTheme="minorHAnsi" w:hAnsiTheme="minorHAnsi"/>
+        </w:rPr>
+        <w:t>curated</w:t>
+      </w:r>
+      <w:r>
+        <w:rPr>
+          <w:rFonts w:asciiTheme="minorHAnsi" w:hAnsiTheme="minorHAnsi"/>
+        </w:rPr>
+        <w:t xml:space="preserve"> hotspot </w:t>
+      </w:r>
+      <w:r>
+        <w:rPr>
+          <w:rFonts w:asciiTheme="minorHAnsi" w:hAnsiTheme="minorHAnsi"/>
+        </w:rPr>
+        <w:t>location</w:t>
+      </w:r>
+      <w:r>
+        <w:rPr>
+          <w:rFonts w:asciiTheme="minorHAnsi" w:hAnsiTheme="minorHAnsi"/>
+        </w:rPr>
+        <w:t xml:space="preserve"> from gene information table</w:t>
+      </w:r>
+      <w:r>
+        <w:rPr>
+          <w:rFonts w:asciiTheme="minorHAnsi" w:hAnsiTheme="minorHAnsi"/>
+        </w:rPr>
+        <w:t xml:space="preserve"> (</w:t>
+      </w:r>
+      <w:proofErr w:type="spellStart"/>
+      <w:r>
+        <w:rPr>
+          <w:rFonts w:asciiTheme="minorHAnsi" w:hAnsiTheme="minorHAnsi"/>
+        </w:rPr>
+        <w:t>GlyXY</w:t>
+      </w:r>
+      <w:proofErr w:type="spellEnd"/>
+      <w:r>
+        <w:rPr>
+          <w:rFonts w:asciiTheme="minorHAnsi" w:hAnsiTheme="minorHAnsi"/>
+        </w:rPr>
+        <w:t xml:space="preserve"> motif, </w:t>
+      </w:r>
+      <w:r>
+        <w:rPr>
+          <w:rFonts w:asciiTheme="minorHAnsi" w:hAnsiTheme="minorHAnsi"/>
+        </w:rPr>
+        <w:t>active site</w:t>
+      </w:r>
+      <w:proofErr w:type="gramStart"/>
+      <w:r>
+        <w:rPr>
+          <w:rFonts w:asciiTheme="minorHAnsi" w:hAnsiTheme="minorHAnsi"/>
+        </w:rPr>
+        <w:t>, .bed</w:t>
+      </w:r>
+      <w:proofErr w:type="gramEnd"/>
+      <w:r>
+        <w:rPr>
+          <w:rFonts w:asciiTheme="minorHAnsi" w:hAnsiTheme="minorHAnsi"/>
+        </w:rPr>
+        <w:t xml:space="preserve"> interval of critical residues)</w:t>
+      </w:r>
+      <w:r>
+        <w:rPr>
+          <w:rFonts w:asciiTheme="minorHAnsi" w:hAnsiTheme="minorHAnsi"/>
+        </w:rPr>
+        <w:t xml:space="preserve">: </w:t>
+      </w:r>
+      <w:r>
+        <w:rPr>
+          <w:rFonts w:asciiTheme="minorHAnsi" w:hAnsiTheme="minorHAnsi"/>
+          <w:color w:val="FF0000"/>
+        </w:rPr>
+        <w:t>PM1</w:t>
+      </w:r>
+    </w:p>
+    <w:p>
+      <w:pPr>
+        <w:rPr>
+          <w:rFonts w:asciiTheme="minorHAnsi" w:hAnsiTheme="minorHAnsi"/>
+          <w:color w:val="FF0000"/>
+        </w:rPr>
+      </w:pPr>
+      <w:r>
+        <w:rPr>
+          <w:rFonts w:asciiTheme="minorHAnsi" w:hAnsiTheme="minorHAnsi"/>
+          <w:color w:val="7030A0"/>
+        </w:rPr>
+        <w:t>[Uncertain criteria but ACMG usage excel shows as option]</w:t>
+      </w:r>
+      <w:r>
+        <w:rPr>
+          <w:rFonts w:asciiTheme="minorHAnsi" w:hAnsiTheme="minorHAnsi"/>
+          <w:color w:val="FF0000"/>
+        </w:rPr>
+        <w:t>:</w:t>
+      </w:r>
+      <w:r>
+        <w:rPr>
+          <w:rFonts w:asciiTheme="minorHAnsi" w:hAnsiTheme="minorHAnsi"/>
+          <w:color w:val="FF0000"/>
+        </w:rPr>
+        <w:t xml:space="preserve"> PM1-</w:t>
+      </w:r>
+      <w:r>
+        <w:rPr>
+          <w:rFonts w:asciiTheme="minorHAnsi" w:hAnsiTheme="minorHAnsi"/>
+          <w:color w:val="FF0000"/>
+        </w:rPr>
+        <w:t>S</w:t>
+      </w:r>
+    </w:p>
+    <w:p>
+      <w:pPr>
+        <w:rPr>
+          <w:rFonts w:asciiTheme="minorHAnsi" w:hAnsiTheme="minorHAnsi"/>
+          <w:color w:val="FF0000"/>
+        </w:rPr>
+      </w:pPr>
+    </w:p>
+    <w:p>
+      <w:pPr>
+        <w:rPr>
+          <w:rFonts w:asciiTheme="minorHAnsi" w:hAnsiTheme="minorHAnsi"/>
+        </w:rPr>
+      </w:pPr>
+    </w:p>
+    <w:p>
+      <w:pPr>
+        <w:rPr>
+          <w:rFonts w:asciiTheme="minorHAnsi" w:hAnsiTheme="minorHAnsi"/>
+        </w:rPr>
+      </w:pPr>
+      <w:r>
+        <w:rPr>
+          <w:rFonts w:asciiTheme="minorHAnsi" w:hAnsiTheme="minorHAnsi"/>
+        </w:rPr>
+        <w:t>Gene’s valid disease variant type is “</w:t>
+      </w:r>
+      <w:proofErr w:type="gramStart"/>
+      <w:r>
+        <w:rPr>
+          <w:rFonts w:asciiTheme="minorHAnsi" w:hAnsiTheme="minorHAnsi"/>
+        </w:rPr>
+        <w:t>GOF(</w:t>
+      </w:r>
+      <w:proofErr w:type="gramEnd"/>
+      <w:r>
+        <w:rPr>
+          <w:rFonts w:asciiTheme="minorHAnsi" w:hAnsiTheme="minorHAnsi"/>
+        </w:rPr>
+        <w:t>missense only)”</w:t>
+      </w:r>
+      <w:r>
+        <w:rPr>
+          <w:rFonts w:asciiTheme="minorHAnsi" w:hAnsiTheme="minorHAnsi"/>
+        </w:rPr>
+        <w:t xml:space="preserve">: </w:t>
+      </w:r>
+      <w:r>
+        <w:rPr>
+          <w:rFonts w:asciiTheme="minorHAnsi" w:hAnsiTheme="minorHAnsi"/>
+          <w:color w:val="FF0000"/>
+        </w:rPr>
+        <w:t>PP2</w:t>
+      </w:r>
+    </w:p>
+    <w:p>
+      <w:pPr>
+        <w:rPr>
+          <w:rFonts w:asciiTheme="minorHAnsi" w:hAnsiTheme="minorHAnsi"/>
+          <w:color w:val="00B050"/>
+        </w:rPr>
+      </w:pPr>
+      <w:r>
+        <w:rPr>
+          <w:rFonts w:asciiTheme="minorHAnsi" w:hAnsiTheme="minorHAnsi"/>
+        </w:rPr>
+        <w:t>Gene’s valid disease variant type is “LOF-only”</w:t>
+      </w:r>
+      <w:r>
+        <w:rPr>
+          <w:rFonts w:asciiTheme="minorHAnsi" w:hAnsiTheme="minorHAnsi"/>
+        </w:rPr>
+        <w:t xml:space="preserve">: </w:t>
+      </w:r>
+      <w:r>
+        <w:rPr>
+          <w:rFonts w:asciiTheme="minorHAnsi" w:hAnsiTheme="minorHAnsi"/>
+          <w:color w:val="00B050"/>
+        </w:rPr>
+        <w:t>BP1</w:t>
+      </w:r>
+    </w:p>
+    <w:p>
+      <w:pPr>
+        <w:rPr>
+          <w:rFonts w:asciiTheme="minorHAnsi" w:hAnsiTheme="minorHAnsi"/>
+          <w:color w:val="7030A0"/>
+        </w:rPr>
+      </w:pPr>
+      <w:r>
+        <w:rPr>
+          <w:rFonts w:asciiTheme="minorHAnsi" w:hAnsiTheme="minorHAnsi"/>
+          <w:color w:val="7030A0"/>
+        </w:rPr>
+        <w:t xml:space="preserve">Clarify </w:t>
+      </w:r>
+      <w:r>
+        <w:rPr>
+          <w:rFonts w:asciiTheme="minorHAnsi" w:hAnsiTheme="minorHAnsi"/>
+          <w:color w:val="7030A0"/>
+        </w:rPr>
+        <w:t>satisfactory variants</w:t>
+      </w:r>
+      <w:r>
+        <w:rPr>
+          <w:rFonts w:asciiTheme="minorHAnsi" w:hAnsiTheme="minorHAnsi"/>
+          <w:color w:val="7030A0"/>
+        </w:rPr>
+        <w:t xml:space="preserve"> for </w:t>
+      </w:r>
+      <w:r>
+        <w:rPr>
+          <w:rFonts w:asciiTheme="minorHAnsi" w:hAnsiTheme="minorHAnsi"/>
+          <w:color w:val="00B050"/>
+        </w:rPr>
+        <w:t>BP1</w:t>
+      </w:r>
+      <w:r>
+        <w:rPr>
+          <w:rFonts w:asciiTheme="minorHAnsi" w:hAnsiTheme="minorHAnsi"/>
+          <w:color w:val="7030A0"/>
+        </w:rPr>
+        <w:t>, LOF-only = (</w:t>
+      </w:r>
+      <w:r>
+        <w:rPr>
+          <w:rFonts w:asciiTheme="minorHAnsi" w:hAnsiTheme="minorHAnsi"/>
+          <w:color w:val="7030A0"/>
+        </w:rPr>
+        <w:t xml:space="preserve">From usage probably </w:t>
+      </w:r>
+      <w:proofErr w:type="spellStart"/>
+      <w:r>
+        <w:rPr>
+          <w:rFonts w:asciiTheme="minorHAnsi" w:hAnsiTheme="minorHAnsi"/>
+          <w:color w:val="7030A0"/>
+        </w:rPr>
+        <w:t>stopgain</w:t>
+      </w:r>
+      <w:proofErr w:type="spellEnd"/>
+      <w:r>
+        <w:rPr>
+          <w:rFonts w:asciiTheme="minorHAnsi" w:hAnsiTheme="minorHAnsi"/>
+          <w:color w:val="7030A0"/>
+        </w:rPr>
+        <w:t xml:space="preserve">, CSS, </w:t>
+      </w:r>
+      <w:proofErr w:type="spellStart"/>
+      <w:r>
+        <w:rPr>
+          <w:rFonts w:asciiTheme="minorHAnsi" w:hAnsiTheme="minorHAnsi"/>
+          <w:color w:val="7030A0"/>
+        </w:rPr>
+        <w:t>startloss</w:t>
+      </w:r>
+      <w:proofErr w:type="spellEnd"/>
+      <w:r>
+        <w:rPr>
+          <w:rFonts w:asciiTheme="minorHAnsi" w:hAnsiTheme="minorHAnsi"/>
+          <w:color w:val="7030A0"/>
+        </w:rPr>
+        <w:t xml:space="preserve">, but require PVS1 for </w:t>
+      </w:r>
+      <w:proofErr w:type="spellStart"/>
+      <w:r>
+        <w:rPr>
+          <w:rFonts w:asciiTheme="minorHAnsi" w:hAnsiTheme="minorHAnsi"/>
+          <w:color w:val="7030A0"/>
+        </w:rPr>
+        <w:t>stopgain</w:t>
+      </w:r>
+      <w:proofErr w:type="spellEnd"/>
+      <w:r>
+        <w:rPr>
+          <w:rFonts w:asciiTheme="minorHAnsi" w:hAnsiTheme="minorHAnsi"/>
+          <w:color w:val="7030A0"/>
+        </w:rPr>
+        <w:t>)</w:t>
+      </w:r>
+    </w:p>
+    <w:p>
+      <w:pPr>
+        <w:rPr>
+          <w:rFonts w:asciiTheme="minorHAnsi" w:hAnsiTheme="minorHAnsi"/>
+        </w:rPr>
+      </w:pPr>
+    </w:p>
+    <w:p>
+      <w:pPr>
+        <w:rPr>
+          <w:rFonts w:asciiTheme="minorHAnsi" w:hAnsiTheme="minorHAnsi"/>
+          <w:b/>
+          <w:sz w:val="28"/>
+        </w:rPr>
+      </w:pPr>
+      <w:r>
+        <w:rPr>
+          <w:rFonts w:asciiTheme="minorHAnsi" w:hAnsiTheme="minorHAnsi"/>
+          <w:b/>
+          <w:sz w:val="28"/>
+        </w:rPr>
+        <w:t xml:space="preserve">Synonymous or </w:t>
+      </w:r>
+      <w:proofErr w:type="spellStart"/>
+      <w:r>
+        <w:rPr>
+          <w:rFonts w:asciiTheme="minorHAnsi" w:hAnsiTheme="minorHAnsi"/>
+          <w:b/>
+          <w:sz w:val="28"/>
+        </w:rPr>
+        <w:t>intronic</w:t>
+      </w:r>
+      <w:proofErr w:type="spellEnd"/>
+      <w:r>
+        <w:rPr>
+          <w:rFonts w:asciiTheme="minorHAnsi" w:hAnsiTheme="minorHAnsi"/>
+          <w:b/>
+          <w:sz w:val="28"/>
+        </w:rPr>
+        <w:t xml:space="preserve"> </w:t>
+      </w:r>
+      <w:r>
+        <w:rPr>
+          <w:rFonts w:asciiTheme="minorHAnsi" w:hAnsiTheme="minorHAnsi"/>
+          <w:b/>
+          <w:sz w:val="28"/>
+        </w:rPr>
+        <w:t>(non-canonical</w:t>
+      </w:r>
+      <w:r>
+        <w:rPr>
+          <w:rFonts w:asciiTheme="minorHAnsi" w:hAnsiTheme="minorHAnsi"/>
+          <w:b/>
+          <w:sz w:val="28"/>
+        </w:rPr>
+        <w:t xml:space="preserve"> splicing consensus</w:t>
+      </w:r>
+      <w:r>
+        <w:rPr>
+          <w:rFonts w:asciiTheme="minorHAnsi" w:hAnsiTheme="minorHAnsi"/>
+          <w:b/>
+          <w:sz w:val="28"/>
+        </w:rPr>
+        <w:t>)</w:t>
+      </w:r>
+    </w:p>
+    <w:p>
+      <w:pPr>
+        <w:rPr>
+          <w:rFonts w:asciiTheme="minorHAnsi" w:hAnsiTheme="minorHAnsi"/>
+        </w:rPr>
+      </w:pPr>
+    </w:p>
+    <w:p>
+      <w:pPr>
+        <w:rPr>
+          <w:rFonts w:asciiTheme="minorHAnsi" w:hAnsiTheme="minorHAnsi"/>
+        </w:rPr>
+      </w:pPr>
+      <w:r>
+        <w:rPr>
+          <w:rFonts w:asciiTheme="minorHAnsi" w:hAnsiTheme="minorHAnsi"/>
+          <w:b/>
+        </w:rPr>
+        <w:t>Algorithm:</w:t>
+      </w:r>
+      <w:r>
+        <w:rPr>
+          <w:rFonts w:asciiTheme="minorHAnsi" w:hAnsiTheme="minorHAnsi"/>
+        </w:rPr>
+        <w:t xml:space="preserve"> </w:t>
+      </w:r>
+    </w:p>
+    <w:p>
+      <w:pPr>
+        <w:rPr>
+          <w:rFonts w:asciiTheme="minorHAnsi" w:hAnsiTheme="minorHAnsi"/>
+        </w:rPr>
+      </w:pPr>
+    </w:p>
+    <w:p>
+      <w:pPr>
+        <w:rPr>
+          <w:rFonts w:asciiTheme="minorHAnsi" w:hAnsiTheme="minorHAnsi"/>
+          <w:color w:val="FF0000"/>
+        </w:rPr>
+      </w:pPr>
+      <w:proofErr w:type="spellStart"/>
+      <w:r>
+        <w:rPr>
+          <w:rFonts w:asciiTheme="minorHAnsi" w:hAnsiTheme="minorHAnsi"/>
+        </w:rPr>
+        <w:t>dbscSNV</w:t>
+      </w:r>
+      <w:proofErr w:type="spellEnd"/>
+      <w:r>
+        <w:rPr>
+          <w:rFonts w:asciiTheme="minorHAnsi" w:hAnsiTheme="minorHAnsi"/>
+        </w:rPr>
+        <w:t xml:space="preserve"> </w:t>
+      </w:r>
+      <w:proofErr w:type="spellStart"/>
+      <w:r>
+        <w:rPr>
+          <w:rFonts w:asciiTheme="minorHAnsi" w:hAnsiTheme="minorHAnsi"/>
+        </w:rPr>
+        <w:t>ada_score</w:t>
+      </w:r>
+      <w:proofErr w:type="spellEnd"/>
+      <w:r>
+        <w:rPr>
+          <w:rFonts w:asciiTheme="minorHAnsi" w:hAnsiTheme="minorHAnsi"/>
+        </w:rPr>
+        <w:t xml:space="preserve"> &gt; 0.97: </w:t>
+      </w:r>
+      <w:r>
+        <w:rPr>
+          <w:rFonts w:asciiTheme="minorHAnsi" w:hAnsiTheme="minorHAnsi"/>
+          <w:color w:val="FF0000"/>
+        </w:rPr>
+        <w:t>PP3</w:t>
+      </w:r>
+    </w:p>
+    <w:p>
+      <w:pPr>
+        <w:rPr>
+          <w:rFonts w:asciiTheme="minorHAnsi" w:hAnsiTheme="minorHAnsi"/>
+        </w:rPr>
+      </w:pPr>
+      <w:proofErr w:type="spellStart"/>
+      <w:r>
+        <w:rPr>
+          <w:rFonts w:asciiTheme="minorHAnsi" w:hAnsiTheme="minorHAnsi"/>
+        </w:rPr>
+        <w:t>dbscSNV</w:t>
+      </w:r>
+      <w:proofErr w:type="spellEnd"/>
+      <w:r>
+        <w:rPr>
+          <w:rFonts w:asciiTheme="minorHAnsi" w:hAnsiTheme="minorHAnsi"/>
+        </w:rPr>
+        <w:t xml:space="preserve"> </w:t>
+      </w:r>
+      <w:proofErr w:type="spellStart"/>
+      <w:r>
+        <w:rPr>
+          <w:rFonts w:asciiTheme="minorHAnsi" w:hAnsiTheme="minorHAnsi"/>
+        </w:rPr>
+        <w:t>ada_score</w:t>
+      </w:r>
+      <w:proofErr w:type="spellEnd"/>
+      <w:r>
+        <w:rPr>
+          <w:rFonts w:asciiTheme="minorHAnsi" w:hAnsiTheme="minorHAnsi"/>
+        </w:rPr>
+        <w:t xml:space="preserve"> &lt; </w:t>
+      </w:r>
+      <w:r>
+        <w:rPr>
+          <w:rFonts w:asciiTheme="minorHAnsi" w:hAnsiTheme="minorHAnsi"/>
+        </w:rPr>
+        <w:t>0.6</w:t>
+      </w:r>
+      <w:r>
+        <w:rPr>
+          <w:rFonts w:asciiTheme="minorHAnsi" w:hAnsiTheme="minorHAnsi"/>
+        </w:rPr>
+        <w:t xml:space="preserve">: </w:t>
+      </w:r>
+      <w:r>
+        <w:rPr>
+          <w:rFonts w:asciiTheme="minorHAnsi" w:hAnsiTheme="minorHAnsi"/>
+          <w:color w:val="00B050"/>
+        </w:rPr>
+        <w:t>BP7</w:t>
+      </w:r>
+    </w:p>
+    <w:p>
+      <w:pPr>
+        <w:rPr>
+          <w:rFonts w:asciiTheme="minorHAnsi" w:hAnsiTheme="minorHAnsi"/>
+        </w:rPr>
+      </w:pPr>
+    </w:p>
+    <w:p>
+      <w:pPr>
+        <w:rPr>
+          <w:rFonts w:asciiTheme="minorHAnsi" w:hAnsiTheme="minorHAnsi"/>
+          <w:b/>
+          <w:sz w:val="28"/>
+        </w:rPr>
+      </w:pPr>
+      <w:r>
+        <w:rPr>
+          <w:rFonts w:asciiTheme="minorHAnsi" w:hAnsiTheme="minorHAnsi"/>
+          <w:b/>
+          <w:sz w:val="28"/>
+        </w:rPr>
+        <w:t>Remaining purple:</w:t>
+      </w:r>
+    </w:p>
+    <w:p>
+      <w:pPr>
+        <w:rPr>
+          <w:rFonts w:asciiTheme="minorHAnsi" w:hAnsiTheme="minorHAnsi"/>
+          <w:color w:val="7030A0"/>
+        </w:rPr>
+      </w:pPr>
+      <w:r>
+        <w:rPr>
+          <w:rFonts w:asciiTheme="minorHAnsi" w:hAnsiTheme="minorHAnsi"/>
+          <w:color w:val="7030A0"/>
+        </w:rPr>
+        <w:t>V</w:t>
+      </w:r>
+      <w:r>
+        <w:rPr>
+          <w:rFonts w:asciiTheme="minorHAnsi" w:hAnsiTheme="minorHAnsi"/>
+          <w:color w:val="7030A0"/>
+        </w:rPr>
+        <w:t xml:space="preserve">erify </w:t>
+      </w:r>
+      <w:r>
+        <w:rPr>
+          <w:rFonts w:asciiTheme="minorHAnsi" w:hAnsiTheme="minorHAnsi"/>
+          <w:color w:val="7030A0"/>
+        </w:rPr>
+        <w:t>(</w:t>
+      </w:r>
+      <w:proofErr w:type="spellStart"/>
+      <w:r>
+        <w:rPr>
+          <w:rFonts w:asciiTheme="minorHAnsi" w:hAnsiTheme="minorHAnsi"/>
+          <w:color w:val="7030A0"/>
+        </w:rPr>
+        <w:t>cartagenia</w:t>
+      </w:r>
+      <w:proofErr w:type="spellEnd"/>
+      <w:r>
+        <w:rPr>
+          <w:rFonts w:asciiTheme="minorHAnsi" w:hAnsiTheme="minorHAnsi"/>
+          <w:color w:val="7030A0"/>
+        </w:rPr>
+        <w:t xml:space="preserve">, </w:t>
+      </w:r>
+      <w:proofErr w:type="spellStart"/>
+      <w:r>
+        <w:rPr>
+          <w:rFonts w:asciiTheme="minorHAnsi" w:hAnsiTheme="minorHAnsi"/>
+          <w:color w:val="7030A0"/>
+        </w:rPr>
+        <w:t>snpeff</w:t>
+      </w:r>
+      <w:proofErr w:type="spellEnd"/>
+      <w:r>
+        <w:rPr>
+          <w:rFonts w:asciiTheme="minorHAnsi" w:hAnsiTheme="minorHAnsi"/>
+          <w:color w:val="7030A0"/>
+        </w:rPr>
+        <w:t xml:space="preserve">, </w:t>
+      </w:r>
+      <w:proofErr w:type="spellStart"/>
+      <w:r>
+        <w:rPr>
+          <w:rFonts w:asciiTheme="minorHAnsi" w:hAnsiTheme="minorHAnsi"/>
+          <w:color w:val="7030A0"/>
+        </w:rPr>
+        <w:t>pyhgvs</w:t>
+      </w:r>
+      <w:proofErr w:type="spellEnd"/>
+      <w:r>
+        <w:rPr>
+          <w:rFonts w:asciiTheme="minorHAnsi" w:hAnsiTheme="minorHAnsi"/>
+          <w:color w:val="7030A0"/>
+        </w:rPr>
+        <w:t>)</w:t>
+      </w:r>
+      <w:r>
+        <w:rPr>
+          <w:rFonts w:asciiTheme="minorHAnsi" w:hAnsiTheme="minorHAnsi"/>
+          <w:color w:val="7030A0"/>
+        </w:rPr>
+        <w:t xml:space="preserve"> produce HGVS format, consider, and test possible difference</w:t>
+      </w:r>
+      <w:r>
+        <w:rPr>
+          <w:rFonts w:asciiTheme="minorHAnsi" w:hAnsiTheme="minorHAnsi"/>
+          <w:color w:val="7030A0"/>
+        </w:rPr>
+        <w:t xml:space="preserve">s on MVL for: VEP, </w:t>
+      </w:r>
+      <w:proofErr w:type="spellStart"/>
+      <w:r>
+        <w:rPr>
+          <w:rFonts w:asciiTheme="minorHAnsi" w:hAnsiTheme="minorHAnsi"/>
+          <w:color w:val="7030A0"/>
+        </w:rPr>
+        <w:t>annovar</w:t>
+      </w:r>
+      <w:proofErr w:type="spellEnd"/>
+      <w:r>
+        <w:rPr>
+          <w:rFonts w:asciiTheme="minorHAnsi" w:hAnsiTheme="minorHAnsi"/>
+          <w:color w:val="7030A0"/>
+        </w:rPr>
+        <w:t>, VAT</w:t>
+      </w:r>
+    </w:p>
+    <w:p>
+      <w:pPr>
+        <w:rPr>
+          <w:rFonts w:asciiTheme="minorHAnsi" w:hAnsiTheme="minorHAnsi"/>
+          <w:b/>
+        </w:rPr>
+      </w:pPr>
+    </w:p>
+    <w:p>
+      <w:pPr>
+        <w:rPr>
+          <w:rFonts w:asciiTheme="minorHAnsi" w:hAnsiTheme="minorHAnsi"/>
+          <w:color w:val="7030A0"/>
+        </w:rPr>
+      </w:pPr>
+      <w:r>
+        <w:rPr>
+          <w:rFonts w:asciiTheme="minorHAnsi" w:hAnsiTheme="minorHAnsi"/>
+          <w:color w:val="7030A0"/>
+        </w:rPr>
+        <w:lastRenderedPageBreak/>
+        <w:t>Can we assume a fair disease allele frequency cutoff is ~0.1% more than the most frequent MVL pathogenic variant? (assumes most common disease alleles are already discovered – will require curation of highest AF variants in pathogenic variant database)</w:t>
+      </w:r>
+    </w:p>
+    <w:p>
+      <w:pPr>
+        <w:rPr>
+          <w:rFonts w:asciiTheme="minorHAnsi" w:hAnsiTheme="minorHAnsi"/>
+          <w:color w:val="7030A0"/>
+        </w:rPr>
+      </w:pPr>
+      <w:r>
+        <w:rPr>
+          <w:rFonts w:asciiTheme="minorHAnsi" w:hAnsiTheme="minorHAnsi"/>
+          <w:color w:val="7030A0"/>
+        </w:rPr>
+        <w:t>Or 0.1% more than the assumed carrier AF/RR cutoff?</w:t>
+      </w:r>
+    </w:p>
+    <w:p>
+      <w:pPr>
+        <w:rPr>
+          <w:rFonts w:asciiTheme="minorHAnsi" w:hAnsiTheme="minorHAnsi"/>
+          <w:color w:val="7030A0"/>
+        </w:rPr>
+      </w:pPr>
+      <w:r>
+        <w:rPr>
+          <w:rFonts w:asciiTheme="minorHAnsi" w:hAnsiTheme="minorHAnsi"/>
+          <w:color w:val="7030A0"/>
+        </w:rPr>
+        <w:t xml:space="preserve">Need to compare known </w:t>
+      </w:r>
+      <w:proofErr w:type="spellStart"/>
+      <w:r>
+        <w:rPr>
+          <w:rFonts w:asciiTheme="minorHAnsi" w:hAnsiTheme="minorHAnsi"/>
+          <w:color w:val="7030A0"/>
+        </w:rPr>
+        <w:t>patho</w:t>
+      </w:r>
+      <w:proofErr w:type="spellEnd"/>
+      <w:r>
+        <w:rPr>
+          <w:rFonts w:asciiTheme="minorHAnsi" w:hAnsiTheme="minorHAnsi"/>
+          <w:color w:val="7030A0"/>
+        </w:rPr>
+        <w:t xml:space="preserve"> AF to whatever cutoff is decided based on carrier AF/RR</w:t>
+      </w:r>
+    </w:p>
+    <w:p>
+      <w:pPr>
+        <w:rPr>
+          <w:rFonts w:asciiTheme="minorHAnsi" w:hAnsiTheme="minorHAnsi"/>
+          <w:b/>
+        </w:rPr>
+      </w:pPr>
+    </w:p>
+    <w:p>
+      <w:pPr>
+        <w:rPr>
+          <w:rFonts w:asciiTheme="minorHAnsi" w:hAnsiTheme="minorHAnsi"/>
+          <w:color w:val="7030A0"/>
+        </w:rPr>
+      </w:pPr>
+      <w:r>
+        <w:rPr>
+          <w:rFonts w:asciiTheme="minorHAnsi" w:hAnsiTheme="minorHAnsi"/>
+          <w:color w:val="7030A0"/>
+        </w:rPr>
+        <w:t xml:space="preserve">Which phenotypes should be blacklisted from having </w:t>
+      </w:r>
+      <w:r>
+        <w:rPr>
+          <w:rFonts w:asciiTheme="minorHAnsi" w:hAnsiTheme="minorHAnsi"/>
+          <w:color w:val="00B050"/>
+        </w:rPr>
+        <w:t xml:space="preserve">BS2 </w:t>
+      </w:r>
+      <w:r>
+        <w:rPr>
+          <w:rFonts w:asciiTheme="minorHAnsi" w:hAnsiTheme="minorHAnsi"/>
+          <w:color w:val="7030A0"/>
+        </w:rPr>
+        <w:t xml:space="preserve">applied from </w:t>
+      </w:r>
+      <w:proofErr w:type="spellStart"/>
+      <w:r>
+        <w:rPr>
+          <w:rFonts w:asciiTheme="minorHAnsi" w:hAnsiTheme="minorHAnsi"/>
+          <w:color w:val="7030A0"/>
+        </w:rPr>
+        <w:t>gnomAD</w:t>
+      </w:r>
+      <w:proofErr w:type="spellEnd"/>
+      <w:r>
+        <w:rPr>
+          <w:rFonts w:asciiTheme="minorHAnsi" w:hAnsiTheme="minorHAnsi"/>
+          <w:color w:val="7030A0"/>
+        </w:rPr>
+        <w:t>?</w:t>
+      </w:r>
+    </w:p>
+    <w:p>
+      <w:pPr>
+        <w:rPr>
+          <w:rFonts w:asciiTheme="minorHAnsi" w:hAnsiTheme="minorHAnsi"/>
+          <w:color w:val="7030A0"/>
+        </w:rPr>
+      </w:pPr>
+      <w:r>
+        <w:rPr>
+          <w:rFonts w:asciiTheme="minorHAnsi" w:hAnsiTheme="minorHAnsi"/>
+          <w:color w:val="7030A0"/>
+        </w:rPr>
+        <w:tab/>
+      </w:r>
+      <w:r>
+        <w:rPr>
+          <w:rFonts w:asciiTheme="minorHAnsi" w:hAnsiTheme="minorHAnsi"/>
+          <w:color w:val="7030A0"/>
+        </w:rPr>
+        <w:t>Because</w:t>
+      </w:r>
+      <w:r>
+        <w:rPr>
+          <w:rFonts w:asciiTheme="minorHAnsi" w:hAnsiTheme="minorHAnsi"/>
+          <w:color w:val="7030A0"/>
+        </w:rPr>
+        <w:t xml:space="preserve"> of the inclusion of affected individuals i</w:t>
+      </w:r>
+      <w:r>
+        <w:rPr>
+          <w:rFonts w:asciiTheme="minorHAnsi" w:hAnsiTheme="minorHAnsi"/>
+          <w:color w:val="7030A0"/>
+        </w:rPr>
+        <w:t xml:space="preserve">n </w:t>
+      </w:r>
+      <w:proofErr w:type="spellStart"/>
+      <w:r>
+        <w:rPr>
+          <w:rFonts w:asciiTheme="minorHAnsi" w:hAnsiTheme="minorHAnsi"/>
+          <w:color w:val="7030A0"/>
+        </w:rPr>
+        <w:t>gnomAD</w:t>
+      </w:r>
+      <w:proofErr w:type="spellEnd"/>
+    </w:p>
+    <w:p>
+      <w:pPr>
+        <w:rPr>
+          <w:rFonts w:asciiTheme="minorHAnsi" w:hAnsiTheme="minorHAnsi"/>
+          <w:color w:val="7030A0"/>
+        </w:rPr>
+      </w:pPr>
+      <w:r>
+        <w:rPr>
+          <w:rFonts w:asciiTheme="minorHAnsi" w:hAnsiTheme="minorHAnsi"/>
+          <w:color w:val="7030A0"/>
+        </w:rPr>
+        <w:tab/>
+        <w:t>Because of inappropriate age of onset or penetrance</w:t>
+      </w:r>
+    </w:p>
+    <w:p>
+      <w:pPr>
+        <w:rPr>
+          <w:rFonts w:asciiTheme="minorHAnsi" w:hAnsiTheme="minorHAnsi"/>
+          <w:b/>
+        </w:rPr>
+      </w:pPr>
+    </w:p>
+    <w:p>
+      <w:pPr>
+        <w:rPr>
+          <w:rFonts w:asciiTheme="minorHAnsi" w:hAnsiTheme="minorHAnsi"/>
+          <w:color w:val="FF0000"/>
+        </w:rPr>
+      </w:pPr>
+      <w:r>
+        <w:rPr>
+          <w:rFonts w:asciiTheme="minorHAnsi" w:hAnsiTheme="minorHAnsi"/>
+          <w:color w:val="7030A0"/>
+        </w:rPr>
+        <w:t>[Uncertain criteria but ACMG usage excel shows as option]</w:t>
+      </w:r>
+      <w:r>
+        <w:rPr>
+          <w:rFonts w:asciiTheme="minorHAnsi" w:hAnsiTheme="minorHAnsi"/>
+          <w:color w:val="FF0000"/>
+        </w:rPr>
+        <w:t>: PS4-P</w:t>
+      </w:r>
+    </w:p>
+    <w:p>
+      <w:pPr>
+        <w:rPr>
+          <w:rFonts w:asciiTheme="minorHAnsi" w:hAnsiTheme="minorHAnsi"/>
+          <w:b/>
+        </w:rPr>
+      </w:pPr>
+    </w:p>
+    <w:p>
+      <w:pPr>
+        <w:rPr>
+          <w:rFonts w:asciiTheme="minorHAnsi" w:hAnsiTheme="minorHAnsi"/>
+          <w:color w:val="FF0000"/>
+        </w:rPr>
+      </w:pPr>
+      <w:r>
+        <w:rPr>
+          <w:rFonts w:asciiTheme="minorHAnsi" w:hAnsiTheme="minorHAnsi"/>
+          <w:color w:val="7030A0"/>
+        </w:rPr>
+        <w:t>[Uncertain criteria but ACMG usage excel shows as option]</w:t>
+      </w:r>
+      <w:r>
+        <w:rPr>
+          <w:rFonts w:asciiTheme="minorHAnsi" w:hAnsiTheme="minorHAnsi"/>
+          <w:color w:val="FF0000"/>
+        </w:rPr>
+        <w:t>: PM4-S</w:t>
+      </w:r>
+    </w:p>
+    <w:p>
+      <w:pPr>
+        <w:rPr>
+          <w:rFonts w:asciiTheme="minorHAnsi" w:hAnsiTheme="minorHAnsi"/>
+          <w:color w:val="FF0000"/>
+        </w:rPr>
+      </w:pPr>
+      <w:r>
+        <w:rPr>
+          <w:rFonts w:asciiTheme="minorHAnsi" w:hAnsiTheme="minorHAnsi"/>
+          <w:color w:val="7030A0"/>
+        </w:rPr>
+        <w:t>[Uncertain criteria but ACMG usage excel shows as option]</w:t>
+      </w:r>
+      <w:r>
+        <w:rPr>
+          <w:rFonts w:asciiTheme="minorHAnsi" w:hAnsiTheme="minorHAnsi"/>
+          <w:color w:val="FF0000"/>
+        </w:rPr>
+        <w:t>: PM4-VS</w:t>
+      </w:r>
+    </w:p>
+    <w:p>
+      <w:pPr>
+        <w:rPr>
+          <w:rFonts w:asciiTheme="minorHAnsi" w:hAnsiTheme="minorHAnsi"/>
+          <w:b/>
+        </w:rPr>
+      </w:pPr>
+    </w:p>
+    <w:p>
+      <w:pPr>
+        <w:rPr>
+          <w:rFonts w:asciiTheme="minorHAnsi" w:hAnsiTheme="minorHAnsi"/>
+          <w:color w:val="7030A0"/>
+        </w:rPr>
+      </w:pPr>
+      <w:r>
+        <w:rPr>
+          <w:rFonts w:asciiTheme="minorHAnsi" w:hAnsiTheme="minorHAnsi"/>
+          <w:color w:val="7030A0"/>
+        </w:rPr>
+        <w:t xml:space="preserve">Use SIFT, PolyPhen2, </w:t>
+      </w:r>
+      <w:proofErr w:type="spellStart"/>
+      <w:r>
+        <w:rPr>
+          <w:rFonts w:asciiTheme="minorHAnsi" w:hAnsiTheme="minorHAnsi"/>
+          <w:color w:val="7030A0"/>
+        </w:rPr>
+        <w:t>MutationTaster</w:t>
+      </w:r>
+      <w:proofErr w:type="spellEnd"/>
+      <w:r>
+        <w:rPr>
+          <w:rFonts w:asciiTheme="minorHAnsi" w:hAnsiTheme="minorHAnsi"/>
+          <w:color w:val="7030A0"/>
+        </w:rPr>
+        <w:t xml:space="preserve"> for v1 </w:t>
+      </w:r>
+      <w:proofErr w:type="spellStart"/>
+      <w:r>
+        <w:rPr>
+          <w:rFonts w:asciiTheme="minorHAnsi" w:hAnsiTheme="minorHAnsi"/>
+          <w:color w:val="7030A0"/>
+        </w:rPr>
+        <w:t>preds</w:t>
+      </w:r>
+      <w:proofErr w:type="spellEnd"/>
+      <w:r>
+        <w:rPr>
+          <w:rFonts w:asciiTheme="minorHAnsi" w:hAnsiTheme="minorHAnsi"/>
+          <w:color w:val="7030A0"/>
+        </w:rPr>
+        <w:t xml:space="preserve">, </w:t>
+      </w:r>
+      <w:r>
+        <w:rPr>
+          <w:rFonts w:asciiTheme="minorHAnsi" w:hAnsiTheme="minorHAnsi"/>
+          <w:color w:val="7030A0"/>
+        </w:rPr>
+        <w:t xml:space="preserve">recommend update </w:t>
+      </w:r>
+      <w:r>
+        <w:rPr>
+          <w:rFonts w:asciiTheme="minorHAnsi" w:hAnsiTheme="minorHAnsi"/>
+          <w:color w:val="7030A0"/>
+        </w:rPr>
+        <w:t>after performance assessment</w:t>
+      </w:r>
+      <w:r>
+        <w:rPr>
+          <w:rFonts w:asciiTheme="minorHAnsi" w:hAnsiTheme="minorHAnsi"/>
+          <w:color w:val="7030A0"/>
+        </w:rPr>
+        <w:t xml:space="preserve"> of REVEL, </w:t>
+      </w:r>
+      <w:proofErr w:type="spellStart"/>
+      <w:r>
+        <w:rPr>
+          <w:rFonts w:asciiTheme="minorHAnsi" w:hAnsiTheme="minorHAnsi"/>
+          <w:color w:val="7030A0"/>
+        </w:rPr>
+        <w:t>metaSVM</w:t>
+      </w:r>
+      <w:proofErr w:type="spellEnd"/>
+      <w:r>
+        <w:rPr>
+          <w:rFonts w:asciiTheme="minorHAnsi" w:hAnsiTheme="minorHAnsi"/>
+          <w:color w:val="7030A0"/>
+        </w:rPr>
+        <w:t>, CADD.</w:t>
+      </w:r>
+      <w:r>
+        <w:rPr>
+          <w:rFonts w:asciiTheme="minorHAnsi" w:hAnsiTheme="minorHAnsi"/>
+          <w:color w:val="7030A0"/>
+        </w:rPr>
+        <w:t xml:space="preserve"> </w:t>
+      </w:r>
+    </w:p>
+    <w:p>
+      <w:pPr>
+        <w:rPr>
+          <w:rFonts w:asciiTheme="minorHAnsi" w:hAnsiTheme="minorHAnsi"/>
+          <w:b/>
+        </w:rPr>
+      </w:pPr>
+    </w:p>
+    <w:p>
+      <w:pPr>
+        <w:rPr>
+          <w:rFonts w:asciiTheme="minorHAnsi" w:hAnsiTheme="minorHAnsi"/>
+          <w:color w:val="FF0000"/>
+        </w:rPr>
+      </w:pPr>
+      <w:r>
+        <w:rPr>
+          <w:rFonts w:asciiTheme="minorHAnsi" w:hAnsiTheme="minorHAnsi"/>
+          <w:color w:val="7030A0"/>
+        </w:rPr>
+        <w:t>[Uncertain criteria but ACMG usage excel shows as option]</w:t>
+      </w:r>
+      <w:r>
+        <w:rPr>
+          <w:rFonts w:asciiTheme="minorHAnsi" w:hAnsiTheme="minorHAnsi"/>
+          <w:color w:val="FF0000"/>
+        </w:rPr>
+        <w:t>:</w:t>
+      </w:r>
+      <w:r>
+        <w:rPr>
+          <w:rFonts w:asciiTheme="minorHAnsi" w:hAnsiTheme="minorHAnsi"/>
+          <w:color w:val="FF0000"/>
+        </w:rPr>
+        <w:t xml:space="preserve"> PM1-</w:t>
+      </w:r>
+      <w:r>
+        <w:rPr>
+          <w:rFonts w:asciiTheme="minorHAnsi" w:hAnsiTheme="minorHAnsi"/>
+          <w:color w:val="FF0000"/>
+        </w:rPr>
+        <w:t>S</w:t>
+      </w:r>
+    </w:p>
+    <w:p>
+      <w:pPr>
+        <w:rPr>
+          <w:rFonts w:asciiTheme="minorHAnsi" w:hAnsiTheme="minorHAnsi"/>
+          <w:b/>
+        </w:rPr>
+      </w:pPr>
+    </w:p>
+    <w:p>
+      <w:pPr>
+        <w:rPr>
+          <w:rFonts w:asciiTheme="minorHAnsi" w:hAnsiTheme="minorHAnsi"/>
+          <w:color w:val="7030A0"/>
+        </w:rPr>
+      </w:pPr>
+      <w:r>
+        <w:rPr>
+          <w:rFonts w:asciiTheme="minorHAnsi" w:hAnsiTheme="minorHAnsi"/>
+          <w:color w:val="7030A0"/>
+        </w:rPr>
+        <w:t xml:space="preserve">Clarify </w:t>
+      </w:r>
+      <w:r>
+        <w:rPr>
+          <w:rFonts w:asciiTheme="minorHAnsi" w:hAnsiTheme="minorHAnsi"/>
+          <w:color w:val="7030A0"/>
+        </w:rPr>
+        <w:t>satisfactory variants</w:t>
+      </w:r>
+      <w:r>
+        <w:rPr>
+          <w:rFonts w:asciiTheme="minorHAnsi" w:hAnsiTheme="minorHAnsi"/>
+          <w:color w:val="7030A0"/>
+        </w:rPr>
+        <w:t xml:space="preserve"> for </w:t>
+      </w:r>
+      <w:r>
+        <w:rPr>
+          <w:rFonts w:asciiTheme="minorHAnsi" w:hAnsiTheme="minorHAnsi"/>
+          <w:color w:val="00B050"/>
+        </w:rPr>
+        <w:t>BP1</w:t>
+      </w:r>
+      <w:r>
+        <w:rPr>
+          <w:rFonts w:asciiTheme="minorHAnsi" w:hAnsiTheme="minorHAnsi"/>
+          <w:color w:val="7030A0"/>
+        </w:rPr>
+        <w:t>, LOF-only = (</w:t>
+      </w:r>
+      <w:r>
+        <w:rPr>
+          <w:rFonts w:asciiTheme="minorHAnsi" w:hAnsiTheme="minorHAnsi"/>
+          <w:color w:val="7030A0"/>
+        </w:rPr>
+        <w:t xml:space="preserve">From usage probably </w:t>
+      </w:r>
+      <w:proofErr w:type="spellStart"/>
+      <w:r>
+        <w:rPr>
+          <w:rFonts w:asciiTheme="minorHAnsi" w:hAnsiTheme="minorHAnsi"/>
+          <w:color w:val="7030A0"/>
+        </w:rPr>
+        <w:t>stopgain</w:t>
+      </w:r>
+      <w:proofErr w:type="spellEnd"/>
+      <w:r>
+        <w:rPr>
+          <w:rFonts w:asciiTheme="minorHAnsi" w:hAnsiTheme="minorHAnsi"/>
+          <w:color w:val="7030A0"/>
+        </w:rPr>
+        <w:t xml:space="preserve">, CSS, </w:t>
+      </w:r>
+      <w:proofErr w:type="spellStart"/>
+      <w:r>
+        <w:rPr>
+          <w:rFonts w:asciiTheme="minorHAnsi" w:hAnsiTheme="minorHAnsi"/>
+          <w:color w:val="7030A0"/>
+        </w:rPr>
+        <w:t>startloss</w:t>
+      </w:r>
+      <w:proofErr w:type="spellEnd"/>
+      <w:r>
+        <w:rPr>
+          <w:rFonts w:asciiTheme="minorHAnsi" w:hAnsiTheme="minorHAnsi"/>
+          <w:color w:val="7030A0"/>
+        </w:rPr>
+        <w:t xml:space="preserve">, but require PVS1 for </w:t>
+      </w:r>
+      <w:proofErr w:type="spellStart"/>
+      <w:r>
+        <w:rPr>
+          <w:rFonts w:asciiTheme="minorHAnsi" w:hAnsiTheme="minorHAnsi"/>
+          <w:color w:val="7030A0"/>
+        </w:rPr>
+        <w:t>stopgain</w:t>
+      </w:r>
+      <w:proofErr w:type="spellEnd"/>
+      <w:r>
+        <w:rPr>
+          <w:rFonts w:asciiTheme="minorHAnsi" w:hAnsiTheme="minorHAnsi"/>
+          <w:color w:val="7030A0"/>
+        </w:rPr>
+        <w:t>)</w:t>
+      </w:r>
+    </w:p>
+    <w:p>
+      <w:pPr>
+        <w:rPr>
+          <w:rFonts w:asciiTheme="minorHAnsi" w:hAnsiTheme="minorHAnsi"/>
+          <w:b/>
+        </w:rPr>
+      </w:pPr>
+    </w:p>
+    <w:p>
+      <w:pPr>
+        <w:rPr>
+          <w:rFonts w:asciiTheme="minorHAnsi" w:hAnsiTheme="minorHAnsi"/>
+          <w:b/>
+        </w:rPr>
+      </w:pPr>
+      <w:r>
+        <w:rPr>
+          <w:rFonts w:asciiTheme="minorHAnsi" w:hAnsiTheme="minorHAnsi"/>
+          <w:b/>
+        </w:rPr>
+        <w:br w:type="page"/>
+      </w:r>
+    </w:p>
+    <w:p>
+      <w:pPr>
+        <w:rPr>
+          <w:rFonts w:asciiTheme="minorHAnsi" w:hAnsiTheme="minorHAnsi"/>
+          <w:b/>
+        </w:rPr>
+      </w:pPr>
+      <w:proofErr w:type="spellStart"/>
+      <w:r>
+        <w:rPr>
+          <w:rFonts w:asciiTheme="minorHAnsi" w:hAnsiTheme="minorHAnsi"/>
+          <w:b/>
+        </w:rPr>
+        <w:lastRenderedPageBreak/>
+        <w:t>ClinVar</w:t>
+      </w:r>
+      <w:proofErr w:type="spellEnd"/>
+      <w:r>
+        <w:rPr>
+          <w:rFonts w:asciiTheme="minorHAnsi" w:hAnsiTheme="minorHAnsi"/>
+          <w:b/>
+        </w:rPr>
+        <w:t xml:space="preserve"> stats from </w:t>
+      </w:r>
+      <w:r>
+        <w:rPr>
+          <w:rFonts w:asciiTheme="minorHAnsi" w:hAnsiTheme="minorHAnsi"/>
+          <w:b/>
+        </w:rPr>
+        <w:t>proj_VISta.ClinVar_201710_VISta_32Fields</w:t>
+      </w:r>
+    </w:p>
+    <w:p>
+      <w:pPr>
+        <w:rPr>
+          <w:rFonts w:asciiTheme="minorHAnsi" w:hAnsiTheme="minorHAnsi"/>
+          <w:b/>
+        </w:rPr>
+      </w:pPr>
       <w:bookmarkStart w:id="0" w:name="_GoBack"/>
       <w:bookmarkEnd w:id="0"/>
-    </w:p>
-    <w:p>
-      <w:pPr>
-        <w:outlineLvl w:val="0"/>
-        <w:rPr>
-          <w:rFonts w:asciiTheme="minorHAnsi" w:hAnsiTheme="minorHAnsi"/>
-        </w:rPr>
-      </w:pPr>
-      <w:r>
-        <w:rPr>
-          <w:rFonts w:asciiTheme="minorHAnsi" w:hAnsiTheme="minorHAnsi"/>
-        </w:rPr>
-        <w:t>LOF disease mechanism</w:t>
-      </w:r>
-    </w:p>
-    <w:p>
-      <w:pPr>
-        <w:outlineLvl w:val="0"/>
-        <w:rPr>
-          <w:rFonts w:asciiTheme="minorHAnsi" w:hAnsiTheme="minorHAnsi"/>
-        </w:rPr>
-      </w:pPr>
-      <w:r>
-        <w:rPr>
-          <w:rFonts w:asciiTheme="minorHAnsi" w:hAnsiTheme="minorHAnsi"/>
-        </w:rPr>
-        <w:t>Not dispensable exon from gene information table</w:t>
-      </w:r>
-    </w:p>
-    <w:p>
-      <w:pPr>
-        <w:outlineLvl w:val="0"/>
-        <w:rPr>
-          <w:rFonts w:asciiTheme="minorHAnsi" w:hAnsiTheme="minorHAnsi"/>
-          <w:color w:val="7030A0"/>
-        </w:rPr>
-      </w:pPr>
-      <w:r>
-        <w:rPr>
-          <w:rFonts w:asciiTheme="minorHAnsi" w:hAnsiTheme="minorHAnsi"/>
-          <w:color w:val="7030A0"/>
-        </w:rPr>
-        <w:t xml:space="preserve">: </w:t>
-      </w:r>
-      <w:r>
-        <w:rPr>
-          <w:rFonts w:asciiTheme="minorHAnsi" w:hAnsiTheme="minorHAnsi"/>
-          <w:color w:val="FF0000"/>
-        </w:rPr>
-        <w:t>PVS1</w:t>
-      </w:r>
-    </w:p>
-    <w:p>
-      <w:pPr>
-        <w:rPr>
-          <w:rFonts w:asciiTheme="minorHAnsi" w:hAnsiTheme="minorHAnsi"/>
-          <w:b/>
-          <w:sz w:val="28"/>
-        </w:rPr>
-      </w:pPr>
-    </w:p>
-    <w:p>
-      <w:pPr>
-        <w:rPr>
-          <w:rFonts w:asciiTheme="minorHAnsi" w:hAnsiTheme="minorHAnsi"/>
-          <w:b/>
-          <w:sz w:val="28"/>
-        </w:rPr>
-      </w:pPr>
-      <w:r>
-        <w:rPr>
-          <w:rFonts w:asciiTheme="minorHAnsi" w:hAnsiTheme="minorHAnsi"/>
-          <w:b/>
-          <w:sz w:val="28"/>
-        </w:rPr>
-        <w:t>Start</w:t>
-      </w:r>
-      <w:r>
-        <w:rPr>
-          <w:rFonts w:asciiTheme="minorHAnsi" w:hAnsiTheme="minorHAnsi"/>
-          <w:b/>
-          <w:sz w:val="28"/>
-        </w:rPr>
-        <w:t>-</w:t>
-      </w:r>
-      <w:r>
-        <w:rPr>
-          <w:rFonts w:asciiTheme="minorHAnsi" w:hAnsiTheme="minorHAnsi"/>
-          <w:b/>
-          <w:sz w:val="28"/>
-        </w:rPr>
-        <w:t>loss</w:t>
-      </w:r>
-    </w:p>
-    <w:p>
-      <w:pPr>
-        <w:rPr>
-          <w:rFonts w:asciiTheme="minorHAnsi" w:hAnsiTheme="minorHAnsi"/>
-        </w:rPr>
-      </w:pPr>
-    </w:p>
-    <w:p>
-      <w:pPr>
-        <w:rPr>
-          <w:rFonts w:asciiTheme="minorHAnsi" w:hAnsiTheme="minorHAnsi"/>
-        </w:rPr>
-      </w:pPr>
-      <w:r>
-        <w:rPr>
-          <w:rFonts w:asciiTheme="minorHAnsi" w:hAnsiTheme="minorHAnsi"/>
-          <w:b/>
-        </w:rPr>
-        <w:t>Algorithm:</w:t>
-      </w:r>
-      <w:r>
-        <w:rPr>
-          <w:rFonts w:asciiTheme="minorHAnsi" w:hAnsiTheme="minorHAnsi"/>
-        </w:rPr>
-        <w:t xml:space="preserve"> </w:t>
-      </w:r>
-    </w:p>
-    <w:p>
-      <w:pPr>
-        <w:rPr>
-          <w:rFonts w:asciiTheme="minorHAnsi" w:hAnsiTheme="minorHAnsi"/>
-        </w:rPr>
-      </w:pPr>
-    </w:p>
-    <w:p>
-      <w:pPr>
-        <w:outlineLvl w:val="0"/>
-        <w:rPr>
-          <w:rFonts w:asciiTheme="minorHAnsi" w:hAnsiTheme="minorHAnsi"/>
-        </w:rPr>
-      </w:pPr>
-      <w:r>
-        <w:rPr>
-          <w:rFonts w:asciiTheme="minorHAnsi" w:hAnsiTheme="minorHAnsi"/>
-        </w:rPr>
-        <w:t>LOF disease mechanism</w:t>
-      </w:r>
-      <w:r>
-        <w:rPr>
-          <w:rFonts w:asciiTheme="minorHAnsi" w:hAnsiTheme="minorHAnsi"/>
-        </w:rPr>
-        <w:t xml:space="preserve">: </w:t>
-      </w:r>
-      <w:r>
-        <w:rPr>
-          <w:rFonts w:asciiTheme="minorHAnsi" w:hAnsiTheme="minorHAnsi"/>
-          <w:color w:val="FF0000"/>
-        </w:rPr>
-        <w:t>PVS1</w:t>
-      </w:r>
-    </w:p>
-    <w:p>
-      <w:pPr>
-        <w:outlineLvl w:val="0"/>
-        <w:rPr>
-          <w:rFonts w:asciiTheme="minorHAnsi" w:hAnsiTheme="minorHAnsi"/>
-        </w:rPr>
-      </w:pPr>
-      <w:r>
-        <w:rPr>
-          <w:rFonts w:asciiTheme="minorHAnsi" w:hAnsiTheme="minorHAnsi"/>
-        </w:rPr>
-        <w:t xml:space="preserve"> </w:t>
-      </w:r>
-    </w:p>
-    <w:p>
-      <w:pPr>
-        <w:outlineLvl w:val="0"/>
-        <w:rPr>
-          <w:rFonts w:asciiTheme="minorHAnsi" w:hAnsiTheme="minorHAnsi"/>
-        </w:rPr>
-      </w:pPr>
-      <w:r>
-        <w:rPr>
-          <w:rFonts w:asciiTheme="minorHAnsi" w:hAnsiTheme="minorHAnsi"/>
-        </w:rPr>
-        <w:t>Other start-loss variants in the same codon reported as pathogenic:</w:t>
-      </w:r>
-      <w:r>
-        <w:rPr>
-          <w:rFonts w:asciiTheme="minorHAnsi" w:hAnsiTheme="minorHAnsi"/>
-          <w:color w:val="FF0000"/>
-        </w:rPr>
-        <w:t xml:space="preserve"> PS1</w:t>
-      </w:r>
-    </w:p>
-    <w:p>
-      <w:pPr>
-        <w:rPr>
-          <w:rFonts w:asciiTheme="minorHAnsi" w:hAnsiTheme="minorHAnsi"/>
-          <w:b/>
-        </w:rPr>
-      </w:pPr>
-    </w:p>
-    <w:p>
-      <w:pPr>
-        <w:rPr>
-          <w:rFonts w:asciiTheme="minorHAnsi" w:hAnsiTheme="minorHAnsi"/>
-          <w:b/>
-          <w:sz w:val="28"/>
-        </w:rPr>
-      </w:pPr>
-      <w:r>
-        <w:rPr>
-          <w:rFonts w:asciiTheme="minorHAnsi" w:hAnsiTheme="minorHAnsi"/>
-          <w:b/>
-          <w:sz w:val="28"/>
-        </w:rPr>
-        <w:t>Stop</w:t>
-      </w:r>
-      <w:r>
-        <w:rPr>
-          <w:rFonts w:asciiTheme="minorHAnsi" w:hAnsiTheme="minorHAnsi"/>
-          <w:b/>
-          <w:sz w:val="28"/>
-        </w:rPr>
-        <w:t>-</w:t>
-      </w:r>
-      <w:r>
-        <w:rPr>
-          <w:rFonts w:asciiTheme="minorHAnsi" w:hAnsiTheme="minorHAnsi"/>
-          <w:b/>
-          <w:sz w:val="28"/>
-        </w:rPr>
-        <w:t>loss</w:t>
-      </w:r>
-    </w:p>
-    <w:p>
-      <w:pPr>
-        <w:rPr>
-          <w:rFonts w:asciiTheme="minorHAnsi" w:hAnsiTheme="minorHAnsi"/>
-        </w:rPr>
-      </w:pPr>
-    </w:p>
-    <w:p>
-      <w:pPr>
-        <w:rPr>
-          <w:rFonts w:asciiTheme="minorHAnsi" w:hAnsiTheme="minorHAnsi"/>
-        </w:rPr>
-      </w:pPr>
-      <w:r>
-        <w:rPr>
-          <w:rFonts w:asciiTheme="minorHAnsi" w:hAnsiTheme="minorHAnsi"/>
-          <w:b/>
-        </w:rPr>
-        <w:t>Algorithm:</w:t>
-      </w:r>
-    </w:p>
-    <w:p>
-      <w:pPr>
-        <w:rPr>
-          <w:rFonts w:asciiTheme="minorHAnsi" w:hAnsiTheme="minorHAnsi"/>
-        </w:rPr>
-      </w:pPr>
-    </w:p>
-    <w:p>
-      <w:pPr>
-        <w:rPr>
-          <w:rFonts w:asciiTheme="minorHAnsi" w:hAnsiTheme="minorHAnsi"/>
-        </w:rPr>
-      </w:pPr>
-      <w:r>
-        <w:rPr>
-          <w:rFonts w:asciiTheme="minorHAnsi" w:hAnsiTheme="minorHAnsi"/>
-          <w:color w:val="FF0000"/>
-        </w:rPr>
-        <w:t>PM4</w:t>
-      </w:r>
-    </w:p>
-    <w:p>
-      <w:pPr>
-        <w:rPr>
-          <w:rFonts w:asciiTheme="minorHAnsi" w:hAnsiTheme="minorHAnsi"/>
-          <w:color w:val="FF0000"/>
-        </w:rPr>
-      </w:pPr>
-      <w:r>
-        <w:rPr>
-          <w:rFonts w:asciiTheme="minorHAnsi" w:hAnsiTheme="minorHAnsi"/>
-          <w:color w:val="7030A0"/>
-        </w:rPr>
-        <w:t>[Uncertain criteria but ACMG usage excel shows as option]</w:t>
-      </w:r>
-      <w:r>
-        <w:rPr>
-          <w:rFonts w:asciiTheme="minorHAnsi" w:hAnsiTheme="minorHAnsi"/>
-          <w:color w:val="FF0000"/>
-        </w:rPr>
-        <w:t>:</w:t>
-      </w:r>
-      <w:r>
-        <w:rPr>
-          <w:rFonts w:asciiTheme="minorHAnsi" w:hAnsiTheme="minorHAnsi"/>
-          <w:color w:val="FF0000"/>
-        </w:rPr>
-        <w:t xml:space="preserve"> PM4-S</w:t>
-      </w:r>
-    </w:p>
-    <w:p>
-      <w:pPr>
-        <w:rPr>
-          <w:rFonts w:asciiTheme="minorHAnsi" w:hAnsiTheme="minorHAnsi"/>
-          <w:color w:val="FF0000"/>
-        </w:rPr>
-      </w:pPr>
-      <w:r>
-        <w:rPr>
-          <w:rFonts w:asciiTheme="minorHAnsi" w:hAnsiTheme="minorHAnsi"/>
-          <w:color w:val="7030A0"/>
-        </w:rPr>
-        <w:t>[Uncertain criteria but ACMG usage excel shows as option]</w:t>
-      </w:r>
-      <w:r>
-        <w:rPr>
-          <w:rFonts w:asciiTheme="minorHAnsi" w:hAnsiTheme="minorHAnsi"/>
-          <w:color w:val="FF0000"/>
-        </w:rPr>
-        <w:t>: PM4-VS</w:t>
-      </w:r>
-    </w:p>
-    <w:p>
-      <w:pPr>
-        <w:rPr>
-          <w:rFonts w:asciiTheme="minorHAnsi" w:hAnsiTheme="minorHAnsi"/>
-          <w:color w:val="FF0000"/>
-        </w:rPr>
-      </w:pPr>
-    </w:p>
-    <w:p>
-      <w:pPr>
-        <w:outlineLvl w:val="0"/>
-        <w:rPr>
-          <w:rFonts w:asciiTheme="minorHAnsi" w:hAnsiTheme="minorHAnsi"/>
-        </w:rPr>
-      </w:pPr>
-      <w:r>
-        <w:rPr>
-          <w:rFonts w:asciiTheme="minorHAnsi" w:hAnsiTheme="minorHAnsi"/>
-        </w:rPr>
-        <w:t>Other stop-loss variants in the same codon reported as pathogenic:</w:t>
-      </w:r>
-      <w:r>
-        <w:rPr>
-          <w:rFonts w:asciiTheme="minorHAnsi" w:hAnsiTheme="minorHAnsi"/>
-          <w:color w:val="FF0000"/>
-        </w:rPr>
-        <w:t xml:space="preserve"> PS1</w:t>
-      </w:r>
-    </w:p>
-    <w:p>
-      <w:pPr>
-        <w:rPr>
-          <w:rFonts w:asciiTheme="minorHAnsi" w:hAnsiTheme="minorHAnsi"/>
-          <w:b/>
-          <w:sz w:val="28"/>
-        </w:rPr>
-      </w:pPr>
-    </w:p>
-    <w:p>
-      <w:pPr>
-        <w:rPr>
-          <w:rFonts w:asciiTheme="minorHAnsi" w:hAnsiTheme="minorHAnsi"/>
-          <w:b/>
-          <w:sz w:val="28"/>
-        </w:rPr>
-      </w:pPr>
-      <w:r>
-        <w:rPr>
-          <w:rFonts w:asciiTheme="minorHAnsi" w:hAnsiTheme="minorHAnsi"/>
-          <w:b/>
-          <w:sz w:val="28"/>
-        </w:rPr>
-        <w:t xml:space="preserve">In-frame </w:t>
-      </w:r>
-      <w:proofErr w:type="spellStart"/>
-      <w:r>
-        <w:rPr>
-          <w:rFonts w:asciiTheme="minorHAnsi" w:hAnsiTheme="minorHAnsi"/>
-          <w:b/>
-          <w:sz w:val="28"/>
-        </w:rPr>
-        <w:t>InDel</w:t>
-      </w:r>
-      <w:proofErr w:type="spellEnd"/>
-    </w:p>
-    <w:p>
-      <w:pPr>
-        <w:rPr>
-          <w:rFonts w:asciiTheme="minorHAnsi" w:hAnsiTheme="minorHAnsi"/>
-        </w:rPr>
-      </w:pPr>
-    </w:p>
-    <w:p>
-      <w:pPr>
-        <w:rPr>
-          <w:rFonts w:asciiTheme="minorHAnsi" w:hAnsiTheme="minorHAnsi"/>
-        </w:rPr>
-      </w:pPr>
-      <w:r>
-        <w:rPr>
-          <w:rFonts w:asciiTheme="minorHAnsi" w:hAnsiTheme="minorHAnsi"/>
-          <w:b/>
-        </w:rPr>
-        <w:t>Algorithm:</w:t>
-      </w:r>
-    </w:p>
-    <w:p>
-      <w:pPr>
-        <w:rPr>
-          <w:rFonts w:asciiTheme="minorHAnsi" w:hAnsiTheme="minorHAnsi"/>
-        </w:rPr>
-      </w:pPr>
-    </w:p>
-    <w:p>
-      <w:pPr>
-        <w:rPr>
-          <w:rFonts w:asciiTheme="minorHAnsi" w:hAnsiTheme="minorHAnsi"/>
-        </w:rPr>
-      </w:pPr>
-      <w:r>
-        <w:rPr>
-          <w:rFonts w:asciiTheme="minorHAnsi" w:hAnsiTheme="minorHAnsi"/>
-        </w:rPr>
-        <w:t xml:space="preserve">Not in </w:t>
-      </w:r>
-      <w:r>
-        <w:rPr>
-          <w:rFonts w:asciiTheme="minorHAnsi" w:hAnsiTheme="minorHAnsi"/>
-        </w:rPr>
-        <w:t xml:space="preserve">simple </w:t>
-      </w:r>
-      <w:r>
-        <w:rPr>
-          <w:rFonts w:asciiTheme="minorHAnsi" w:hAnsiTheme="minorHAnsi"/>
-        </w:rPr>
-        <w:t xml:space="preserve">repeat by </w:t>
-      </w:r>
-      <w:proofErr w:type="spellStart"/>
-      <w:r>
-        <w:rPr>
-          <w:rFonts w:asciiTheme="minorHAnsi" w:hAnsiTheme="minorHAnsi"/>
-        </w:rPr>
-        <w:t>repeatmasker</w:t>
-      </w:r>
-      <w:proofErr w:type="spellEnd"/>
-      <w:r>
-        <w:rPr>
-          <w:rFonts w:asciiTheme="minorHAnsi" w:hAnsiTheme="minorHAnsi"/>
-        </w:rPr>
-        <w:t xml:space="preserve">: </w:t>
-      </w:r>
-      <w:r>
-        <w:rPr>
-          <w:rFonts w:asciiTheme="minorHAnsi" w:hAnsiTheme="minorHAnsi"/>
-          <w:color w:val="FF0000"/>
-        </w:rPr>
-        <w:t>PM4</w:t>
-      </w:r>
-    </w:p>
-    <w:p>
-      <w:pPr>
-        <w:rPr>
-          <w:rFonts w:asciiTheme="minorHAnsi" w:hAnsiTheme="minorHAnsi"/>
-          <w:color w:val="FF0000"/>
-        </w:rPr>
-      </w:pPr>
-      <w:r>
-        <w:rPr>
-          <w:rFonts w:asciiTheme="minorHAnsi" w:hAnsiTheme="minorHAnsi"/>
-          <w:color w:val="7030A0"/>
-        </w:rPr>
-        <w:t>[Uncertain criteria but ACMG usage excel shows as option]</w:t>
-      </w:r>
-      <w:r>
-        <w:rPr>
-          <w:rFonts w:asciiTheme="minorHAnsi" w:hAnsiTheme="minorHAnsi"/>
-          <w:color w:val="FF0000"/>
-        </w:rPr>
-        <w:t>: PM4-S</w:t>
-      </w:r>
-    </w:p>
-    <w:p>
-      <w:pPr>
-        <w:rPr>
-          <w:rFonts w:asciiTheme="minorHAnsi" w:hAnsiTheme="minorHAnsi"/>
-          <w:color w:val="FF0000"/>
-        </w:rPr>
-      </w:pPr>
-      <w:r>
-        <w:rPr>
-          <w:rFonts w:asciiTheme="minorHAnsi" w:hAnsiTheme="minorHAnsi"/>
-          <w:color w:val="7030A0"/>
-        </w:rPr>
-        <w:t>[Uncertain criteria but ACMG usage excel shows as option]</w:t>
-      </w:r>
-      <w:r>
-        <w:rPr>
-          <w:rFonts w:asciiTheme="minorHAnsi" w:hAnsiTheme="minorHAnsi"/>
-          <w:color w:val="FF0000"/>
-        </w:rPr>
-        <w:t>: PM4-VS</w:t>
-      </w:r>
-    </w:p>
-    <w:p>
-      <w:pPr>
-        <w:rPr>
-          <w:rFonts w:asciiTheme="minorHAnsi" w:hAnsiTheme="minorHAnsi"/>
-          <w:color w:val="FF0000"/>
-        </w:rPr>
-      </w:pPr>
-    </w:p>
-    <w:p>
-      <w:pPr>
-        <w:rPr>
-          <w:rFonts w:asciiTheme="minorHAnsi" w:hAnsiTheme="minorHAnsi"/>
-          <w:color w:val="FF0000"/>
-        </w:rPr>
-      </w:pPr>
-      <w:r>
-        <w:rPr>
-          <w:rFonts w:asciiTheme="minorHAnsi" w:hAnsiTheme="minorHAnsi"/>
-        </w:rPr>
-        <w:t xml:space="preserve">In </w:t>
-      </w:r>
-      <w:r>
-        <w:rPr>
-          <w:rFonts w:asciiTheme="minorHAnsi" w:hAnsiTheme="minorHAnsi"/>
-        </w:rPr>
-        <w:t xml:space="preserve">simple </w:t>
-      </w:r>
-      <w:r>
-        <w:rPr>
-          <w:rFonts w:asciiTheme="minorHAnsi" w:hAnsiTheme="minorHAnsi"/>
-        </w:rPr>
-        <w:t xml:space="preserve">repeat by </w:t>
-      </w:r>
-      <w:proofErr w:type="spellStart"/>
-      <w:r>
-        <w:rPr>
-          <w:rFonts w:asciiTheme="minorHAnsi" w:hAnsiTheme="minorHAnsi"/>
-        </w:rPr>
-        <w:t>repeatmasker</w:t>
-      </w:r>
-      <w:proofErr w:type="spellEnd"/>
-      <w:r>
-        <w:rPr>
-          <w:rFonts w:asciiTheme="minorHAnsi" w:hAnsiTheme="minorHAnsi"/>
-        </w:rPr>
-        <w:t xml:space="preserve">: </w:t>
-      </w:r>
-      <w:r>
-        <w:rPr>
-          <w:rFonts w:asciiTheme="minorHAnsi" w:hAnsiTheme="minorHAnsi"/>
-          <w:color w:val="00B050"/>
-        </w:rPr>
-        <w:t>BP3</w:t>
-      </w:r>
-    </w:p>
-    <w:p>
-      <w:pPr>
-        <w:rPr>
-          <w:rFonts w:asciiTheme="minorHAnsi" w:hAnsiTheme="minorHAnsi"/>
-        </w:rPr>
-      </w:pPr>
-    </w:p>
-    <w:p>
-      <w:pPr>
-        <w:rPr>
-          <w:rFonts w:asciiTheme="minorHAnsi" w:hAnsiTheme="minorHAnsi"/>
-          <w:b/>
-          <w:sz w:val="28"/>
-        </w:rPr>
-      </w:pPr>
-      <w:r>
-        <w:rPr>
-          <w:rFonts w:asciiTheme="minorHAnsi" w:hAnsiTheme="minorHAnsi"/>
-          <w:b/>
-          <w:sz w:val="28"/>
-        </w:rPr>
-        <w:t>Nonsynonymous</w:t>
-      </w:r>
-    </w:p>
-    <w:p>
-      <w:pPr>
-        <w:rPr>
-          <w:rFonts w:asciiTheme="minorHAnsi" w:hAnsiTheme="minorHAnsi"/>
-        </w:rPr>
-      </w:pPr>
-    </w:p>
-    <w:p>
-      <w:pPr>
-        <w:rPr>
-          <w:rFonts w:asciiTheme="minorHAnsi" w:hAnsiTheme="minorHAnsi"/>
-          <w:b/>
-        </w:rPr>
-      </w:pPr>
-      <w:r>
-        <w:rPr>
-          <w:rFonts w:asciiTheme="minorHAnsi" w:hAnsiTheme="minorHAnsi"/>
-          <w:b/>
-        </w:rPr>
-        <w:t>Algorithm:</w:t>
-      </w:r>
-    </w:p>
-    <w:p>
-      <w:pPr>
-        <w:rPr>
-          <w:rFonts w:asciiTheme="minorHAnsi" w:hAnsiTheme="minorHAnsi"/>
-        </w:rPr>
-      </w:pPr>
-    </w:p>
-    <w:p>
-      <w:pPr>
-        <w:rPr>
-          <w:rFonts w:asciiTheme="minorHAnsi" w:eastAsia="Times New Roman" w:hAnsiTheme="minorHAnsi"/>
-          <w:color w:val="0070C0"/>
-        </w:rPr>
-      </w:pPr>
-      <w:r>
-        <w:rPr>
-          <w:rFonts w:asciiTheme="minorHAnsi" w:hAnsiTheme="minorHAnsi"/>
-          <w:i/>
-          <w:color w:val="0070C0"/>
-        </w:rPr>
-        <w:t>ACMG</w:t>
-      </w:r>
-      <w:r>
-        <w:rPr>
-          <w:rFonts w:asciiTheme="minorHAnsi" w:hAnsiTheme="minorHAnsi"/>
-          <w:i/>
-          <w:color w:val="0070C0"/>
-        </w:rPr>
-        <w:t>: “</w:t>
-      </w:r>
-      <w:r>
-        <w:rPr>
-          <w:rFonts w:asciiTheme="minorHAnsi" w:eastAsia="Times New Roman" w:hAnsiTheme="minorHAnsi"/>
-          <w:i/>
-          <w:color w:val="0070C0"/>
-        </w:rPr>
-        <w:t xml:space="preserve">The variant amino acid change being present in multiple nonhuman mammalian species in an otherwise well-conserved region, suggesting the amino acid change would not compromise function, </w:t>
-      </w:r>
-      <w:r>
-        <w:rPr>
-          <w:rFonts w:asciiTheme="minorHAnsi" w:eastAsia="Times New Roman" w:hAnsiTheme="minorHAnsi"/>
-          <w:b/>
-          <w:i/>
-          <w:color w:val="0070C0"/>
-        </w:rPr>
-        <w:t>can be considered strong evidence for a benign interpretation</w:t>
-      </w:r>
-      <w:r>
-        <w:rPr>
-          <w:rFonts w:asciiTheme="minorHAnsi" w:eastAsia="Times New Roman" w:hAnsiTheme="minorHAnsi"/>
-          <w:i/>
-          <w:color w:val="0070C0"/>
-        </w:rPr>
-        <w:t xml:space="preserve">” </w:t>
-      </w:r>
-      <w:r>
-        <w:rPr>
-          <w:rFonts w:asciiTheme="minorHAnsi" w:eastAsia="Times New Roman" w:hAnsiTheme="minorHAnsi"/>
-          <w:color w:val="0070C0"/>
-        </w:rPr>
-        <w:t>clear example where a manual override to benign is recommended which doesn’t necessarily fit into guideline scoring</w:t>
-      </w:r>
-    </w:p>
-    <w:p>
-      <w:pPr>
-        <w:rPr>
-          <w:rFonts w:asciiTheme="minorHAnsi" w:hAnsiTheme="minorHAnsi"/>
-          <w:color w:val="0070C0"/>
-        </w:rPr>
-      </w:pPr>
-      <w:r>
-        <w:rPr>
-          <w:rFonts w:asciiTheme="minorHAnsi" w:hAnsiTheme="minorHAnsi"/>
-          <w:color w:val="0070C0"/>
-        </w:rPr>
-        <w:t xml:space="preserve">PP3 BP4 </w:t>
-      </w:r>
-      <w:r>
-        <w:rPr>
-          <w:rFonts w:asciiTheme="minorHAnsi" w:hAnsiTheme="minorHAnsi"/>
-          <w:i/>
-          <w:color w:val="0070C0"/>
-        </w:rPr>
-        <w:t xml:space="preserve">“Ex: missense/splicing/conservation </w:t>
-      </w:r>
-      <w:proofErr w:type="spellStart"/>
-      <w:r>
-        <w:rPr>
-          <w:rFonts w:asciiTheme="minorHAnsi" w:hAnsiTheme="minorHAnsi"/>
-          <w:i/>
-          <w:color w:val="0070C0"/>
-        </w:rPr>
-        <w:t>preds</w:t>
-      </w:r>
-      <w:proofErr w:type="spellEnd"/>
-      <w:r>
-        <w:rPr>
-          <w:rFonts w:asciiTheme="minorHAnsi" w:hAnsiTheme="minorHAnsi"/>
-          <w:i/>
-          <w:color w:val="0070C0"/>
-        </w:rPr>
-        <w:t xml:space="preserve"> must be 100% concordant”</w:t>
-      </w:r>
-    </w:p>
-    <w:p>
-      <w:pPr>
-        <w:rPr>
-          <w:rFonts w:asciiTheme="minorHAnsi" w:hAnsiTheme="minorHAnsi"/>
-          <w:color w:val="0070C0"/>
-        </w:rPr>
-      </w:pPr>
-      <w:r>
-        <w:rPr>
-          <w:rFonts w:asciiTheme="minorHAnsi" w:hAnsiTheme="minorHAnsi"/>
-          <w:color w:val="0070C0"/>
-        </w:rPr>
-        <w:t xml:space="preserve">PM5 </w:t>
-      </w:r>
-      <w:r>
-        <w:rPr>
-          <w:rFonts w:asciiTheme="minorHAnsi" w:hAnsiTheme="minorHAnsi"/>
-          <w:color w:val="0070C0"/>
-        </w:rPr>
-        <w:t>[</w:t>
-      </w:r>
-      <w:r>
-        <w:rPr>
-          <w:rFonts w:asciiTheme="minorHAnsi" w:hAnsiTheme="minorHAnsi"/>
-          <w:color w:val="0070C0"/>
-        </w:rPr>
-        <w:t xml:space="preserve">missense where </w:t>
-      </w:r>
-      <w:r>
-        <w:rPr>
-          <w:rFonts w:asciiTheme="minorHAnsi" w:hAnsiTheme="minorHAnsi"/>
-          <w:color w:val="0070C0"/>
-        </w:rPr>
-        <w:t xml:space="preserve">same AA affected </w:t>
-      </w:r>
-      <w:r>
-        <w:rPr>
-          <w:rFonts w:asciiTheme="minorHAnsi" w:hAnsiTheme="minorHAnsi"/>
-          <w:color w:val="0070C0"/>
-        </w:rPr>
-        <w:t xml:space="preserve">as </w:t>
-      </w:r>
-      <w:proofErr w:type="spellStart"/>
-      <w:r>
-        <w:rPr>
-          <w:rFonts w:asciiTheme="minorHAnsi" w:hAnsiTheme="minorHAnsi"/>
-          <w:color w:val="0070C0"/>
-        </w:rPr>
-        <w:t>patho</w:t>
-      </w:r>
-      <w:proofErr w:type="spellEnd"/>
-      <w:r>
-        <w:rPr>
-          <w:rFonts w:asciiTheme="minorHAnsi" w:hAnsiTheme="minorHAnsi"/>
-          <w:color w:val="0070C0"/>
-        </w:rPr>
-        <w:t>]</w:t>
-      </w:r>
-    </w:p>
-    <w:p>
-      <w:pPr>
-        <w:rPr>
-          <w:rFonts w:asciiTheme="minorHAnsi" w:hAnsiTheme="minorHAnsi"/>
-          <w:color w:val="0070C0"/>
-        </w:rPr>
-      </w:pPr>
-      <w:r>
-        <w:rPr>
-          <w:rFonts w:asciiTheme="minorHAnsi" w:hAnsiTheme="minorHAnsi"/>
-          <w:color w:val="0070C0"/>
-        </w:rPr>
-        <w:t xml:space="preserve">PS1 </w:t>
-      </w:r>
-      <w:r>
-        <w:rPr>
-          <w:rFonts w:asciiTheme="minorHAnsi" w:hAnsiTheme="minorHAnsi"/>
-          <w:color w:val="0070C0"/>
-        </w:rPr>
-        <w:t>[</w:t>
-      </w:r>
-      <w:r>
-        <w:rPr>
-          <w:rFonts w:asciiTheme="minorHAnsi" w:hAnsiTheme="minorHAnsi"/>
-          <w:color w:val="0070C0"/>
-        </w:rPr>
-        <w:t xml:space="preserve">same </w:t>
-      </w:r>
-      <w:r>
-        <w:rPr>
-          <w:rFonts w:asciiTheme="minorHAnsi" w:hAnsiTheme="minorHAnsi"/>
-          <w:color w:val="0070C0"/>
-        </w:rPr>
-        <w:t>(</w:t>
-      </w:r>
-      <w:r>
-        <w:rPr>
-          <w:rFonts w:asciiTheme="minorHAnsi" w:hAnsiTheme="minorHAnsi"/>
-          <w:color w:val="0070C0"/>
-        </w:rPr>
-        <w:t xml:space="preserve">ex: </w:t>
-      </w:r>
-      <w:r>
-        <w:rPr>
-          <w:rFonts w:asciiTheme="minorHAnsi" w:hAnsiTheme="minorHAnsi"/>
-          <w:color w:val="0070C0"/>
-        </w:rPr>
-        <w:t xml:space="preserve">missense) </w:t>
-      </w:r>
-      <w:r>
-        <w:rPr>
-          <w:rFonts w:asciiTheme="minorHAnsi" w:hAnsiTheme="minorHAnsi"/>
-          <w:color w:val="0070C0"/>
-        </w:rPr>
-        <w:t xml:space="preserve">AA sub as </w:t>
-      </w:r>
-      <w:proofErr w:type="spellStart"/>
-      <w:r>
-        <w:rPr>
-          <w:rFonts w:asciiTheme="minorHAnsi" w:hAnsiTheme="minorHAnsi"/>
-          <w:color w:val="0070C0"/>
-        </w:rPr>
-        <w:t>patho</w:t>
-      </w:r>
-      <w:proofErr w:type="spellEnd"/>
-      <w:r>
-        <w:rPr>
-          <w:rFonts w:asciiTheme="minorHAnsi" w:hAnsiTheme="minorHAnsi"/>
-          <w:color w:val="0070C0"/>
-        </w:rPr>
-        <w:t>]</w:t>
-      </w:r>
-    </w:p>
-    <w:p>
-      <w:pPr>
-        <w:rPr>
-          <w:rFonts w:asciiTheme="minorHAnsi" w:hAnsiTheme="minorHAnsi"/>
-        </w:rPr>
-      </w:pPr>
-    </w:p>
-    <w:p>
-      <w:pPr>
-        <w:rPr>
-          <w:rFonts w:asciiTheme="minorHAnsi" w:hAnsiTheme="minorHAnsi"/>
-          <w:color w:val="FF0000"/>
-        </w:rPr>
-      </w:pPr>
-      <w:proofErr w:type="spellStart"/>
-      <w:r>
-        <w:rPr>
-          <w:rFonts w:asciiTheme="minorHAnsi" w:hAnsiTheme="minorHAnsi"/>
-        </w:rPr>
-        <w:t>dbscSNV</w:t>
-      </w:r>
-      <w:proofErr w:type="spellEnd"/>
-      <w:r>
-        <w:rPr>
-          <w:rFonts w:asciiTheme="minorHAnsi" w:hAnsiTheme="minorHAnsi"/>
-        </w:rPr>
-        <w:t xml:space="preserve"> </w:t>
-      </w:r>
-      <w:proofErr w:type="spellStart"/>
-      <w:r>
-        <w:rPr>
-          <w:rFonts w:asciiTheme="minorHAnsi" w:hAnsiTheme="minorHAnsi"/>
-        </w:rPr>
-        <w:t>ada_score</w:t>
-      </w:r>
-      <w:proofErr w:type="spellEnd"/>
-      <w:r>
-        <w:rPr>
-          <w:rFonts w:asciiTheme="minorHAnsi" w:hAnsiTheme="minorHAnsi"/>
-        </w:rPr>
-        <w:t xml:space="preserve"> &gt; 0.97: </w:t>
-      </w:r>
-      <w:r>
-        <w:rPr>
-          <w:rFonts w:asciiTheme="minorHAnsi" w:hAnsiTheme="minorHAnsi"/>
-          <w:color w:val="FF0000"/>
-        </w:rPr>
-        <w:t>PP3</w:t>
-      </w:r>
-    </w:p>
-    <w:p>
-      <w:pPr>
-        <w:rPr>
-          <w:rFonts w:asciiTheme="minorHAnsi" w:hAnsiTheme="minorHAnsi"/>
-          <w:color w:val="7030A0"/>
-        </w:rPr>
-      </w:pPr>
-      <w:r>
-        <w:rPr>
-          <w:rFonts w:asciiTheme="minorHAnsi" w:hAnsiTheme="minorHAnsi"/>
-          <w:color w:val="7030A0"/>
-        </w:rPr>
-        <w:t xml:space="preserve">Use SIFT, PolyPhen2, </w:t>
-      </w:r>
-      <w:proofErr w:type="spellStart"/>
-      <w:r>
-        <w:rPr>
-          <w:rFonts w:asciiTheme="minorHAnsi" w:hAnsiTheme="minorHAnsi"/>
-          <w:color w:val="7030A0"/>
-        </w:rPr>
-        <w:t>MutationTaster</w:t>
-      </w:r>
-      <w:proofErr w:type="spellEnd"/>
-      <w:r>
-        <w:rPr>
-          <w:rFonts w:asciiTheme="minorHAnsi" w:hAnsiTheme="minorHAnsi"/>
-          <w:color w:val="7030A0"/>
-        </w:rPr>
-        <w:t xml:space="preserve"> for v1 </w:t>
-      </w:r>
-      <w:proofErr w:type="spellStart"/>
-      <w:r>
-        <w:rPr>
-          <w:rFonts w:asciiTheme="minorHAnsi" w:hAnsiTheme="minorHAnsi"/>
-          <w:color w:val="7030A0"/>
-        </w:rPr>
-        <w:t>preds</w:t>
-      </w:r>
-      <w:proofErr w:type="spellEnd"/>
-      <w:r>
-        <w:rPr>
-          <w:rFonts w:asciiTheme="minorHAnsi" w:hAnsiTheme="minorHAnsi"/>
-          <w:color w:val="7030A0"/>
-        </w:rPr>
-        <w:t xml:space="preserve">, </w:t>
-      </w:r>
-      <w:r>
-        <w:rPr>
-          <w:rFonts w:asciiTheme="minorHAnsi" w:hAnsiTheme="minorHAnsi"/>
-          <w:color w:val="7030A0"/>
-        </w:rPr>
-        <w:t xml:space="preserve">recommend update </w:t>
-      </w:r>
-      <w:r>
-        <w:rPr>
-          <w:rFonts w:asciiTheme="minorHAnsi" w:hAnsiTheme="minorHAnsi"/>
-          <w:color w:val="7030A0"/>
-        </w:rPr>
-        <w:t>after performance assessment</w:t>
-      </w:r>
-      <w:r>
-        <w:rPr>
-          <w:rFonts w:asciiTheme="minorHAnsi" w:hAnsiTheme="minorHAnsi"/>
-          <w:color w:val="7030A0"/>
-        </w:rPr>
-        <w:t xml:space="preserve"> of REVEL, </w:t>
-      </w:r>
-      <w:proofErr w:type="spellStart"/>
-      <w:r>
-        <w:rPr>
-          <w:rFonts w:asciiTheme="minorHAnsi" w:hAnsiTheme="minorHAnsi"/>
-          <w:color w:val="7030A0"/>
-        </w:rPr>
-        <w:t>metaSVM</w:t>
-      </w:r>
-      <w:proofErr w:type="spellEnd"/>
-      <w:r>
-        <w:rPr>
-          <w:rFonts w:asciiTheme="minorHAnsi" w:hAnsiTheme="minorHAnsi"/>
-          <w:color w:val="7030A0"/>
-        </w:rPr>
-        <w:t>, CADD.</w:t>
-      </w:r>
-      <w:r>
-        <w:rPr>
-          <w:rFonts w:asciiTheme="minorHAnsi" w:hAnsiTheme="minorHAnsi"/>
-          <w:color w:val="7030A0"/>
-        </w:rPr>
-        <w:t xml:space="preserve"> </w:t>
-      </w:r>
-    </w:p>
-    <w:p>
-      <w:pPr>
-        <w:rPr>
-          <w:rFonts w:asciiTheme="minorHAnsi" w:hAnsiTheme="minorHAnsi"/>
-          <w:color w:val="FF0000"/>
-        </w:rPr>
-      </w:pPr>
-      <w:r>
-        <w:rPr>
-          <w:rFonts w:asciiTheme="minorHAnsi" w:hAnsiTheme="minorHAnsi"/>
-        </w:rPr>
-        <w:t>SIFT AND PolyPhen2 AND</w:t>
-      </w:r>
-      <w:r>
-        <w:rPr>
-          <w:rFonts w:asciiTheme="minorHAnsi" w:hAnsiTheme="minorHAnsi"/>
-        </w:rPr>
-        <w:t xml:space="preserve"> </w:t>
-      </w:r>
-      <w:proofErr w:type="spellStart"/>
-      <w:r>
-        <w:rPr>
-          <w:rFonts w:asciiTheme="minorHAnsi" w:hAnsiTheme="minorHAnsi"/>
-        </w:rPr>
-        <w:t>MutationTaster</w:t>
-      </w:r>
-      <w:proofErr w:type="spellEnd"/>
-      <w:r>
-        <w:rPr>
-          <w:rFonts w:asciiTheme="minorHAnsi" w:hAnsiTheme="minorHAnsi"/>
-        </w:rPr>
-        <w:t xml:space="preserve"> = deleterious</w:t>
-      </w:r>
-      <w:r>
-        <w:rPr>
-          <w:rFonts w:asciiTheme="minorHAnsi" w:hAnsiTheme="minorHAnsi"/>
-        </w:rPr>
-        <w:t>:</w:t>
-      </w:r>
-      <w:r>
-        <w:rPr>
-          <w:rFonts w:asciiTheme="minorHAnsi" w:hAnsiTheme="minorHAnsi"/>
-          <w:color w:val="FF0000"/>
-        </w:rPr>
-        <w:t xml:space="preserve"> PP3</w:t>
-      </w:r>
-      <w:r>
-        <w:rPr>
-          <w:rFonts w:asciiTheme="minorHAnsi" w:hAnsiTheme="minorHAnsi"/>
-        </w:rPr>
-        <w:t xml:space="preserve"> </w:t>
-      </w:r>
-    </w:p>
-    <w:p>
-      <w:pPr>
-        <w:rPr>
-          <w:rFonts w:asciiTheme="minorHAnsi" w:hAnsiTheme="minorHAnsi"/>
-          <w:color w:val="FF0000"/>
-        </w:rPr>
-      </w:pPr>
-      <w:r>
-        <w:rPr>
-          <w:rFonts w:asciiTheme="minorHAnsi" w:hAnsiTheme="minorHAnsi"/>
-        </w:rPr>
-        <w:t>AA absolutely conserved</w:t>
-      </w:r>
-      <w:r>
-        <w:rPr>
-          <w:rFonts w:asciiTheme="minorHAnsi" w:hAnsiTheme="minorHAnsi"/>
-        </w:rPr>
-        <w:t xml:space="preserve"> in mammals:</w:t>
-      </w:r>
-      <w:r>
-        <w:rPr>
-          <w:rFonts w:asciiTheme="minorHAnsi" w:hAnsiTheme="minorHAnsi"/>
-          <w:color w:val="FF0000"/>
-        </w:rPr>
-        <w:t xml:space="preserve"> PP3</w:t>
-      </w:r>
-    </w:p>
-    <w:p>
-      <w:pPr>
-        <w:rPr>
-          <w:rFonts w:asciiTheme="minorHAnsi" w:hAnsiTheme="minorHAnsi"/>
-        </w:rPr>
-      </w:pPr>
-      <w:r>
-        <w:rPr>
-          <w:rFonts w:asciiTheme="minorHAnsi" w:hAnsiTheme="minorHAnsi"/>
-        </w:rPr>
-        <w:t>SIFT AND PolyPhen2 AND</w:t>
-      </w:r>
-      <w:r>
-        <w:rPr>
-          <w:rFonts w:asciiTheme="minorHAnsi" w:hAnsiTheme="minorHAnsi"/>
-        </w:rPr>
-        <w:t xml:space="preserve"> </w:t>
-      </w:r>
-      <w:proofErr w:type="spellStart"/>
-      <w:r>
-        <w:rPr>
-          <w:rFonts w:asciiTheme="minorHAnsi" w:hAnsiTheme="minorHAnsi"/>
-        </w:rPr>
-        <w:t>MutationTaster</w:t>
-      </w:r>
-      <w:proofErr w:type="spellEnd"/>
-      <w:r>
-        <w:rPr>
-          <w:rFonts w:asciiTheme="minorHAnsi" w:hAnsiTheme="minorHAnsi"/>
-        </w:rPr>
-        <w:t xml:space="preserve"> = tolerated:</w:t>
-      </w:r>
-      <w:r>
-        <w:rPr>
-          <w:rFonts w:asciiTheme="minorHAnsi" w:hAnsiTheme="minorHAnsi"/>
-          <w:color w:val="FF0000"/>
-        </w:rPr>
-        <w:t xml:space="preserve"> </w:t>
-      </w:r>
-      <w:r>
-        <w:rPr>
-          <w:rFonts w:asciiTheme="minorHAnsi" w:hAnsiTheme="minorHAnsi"/>
-          <w:color w:val="00B050"/>
-        </w:rPr>
-        <w:t xml:space="preserve">BP4 </w:t>
-      </w:r>
-    </w:p>
-    <w:p>
-      <w:pPr>
-        <w:rPr>
-          <w:rFonts w:asciiTheme="minorHAnsi" w:hAnsiTheme="minorHAnsi"/>
-          <w:color w:val="92D050"/>
-        </w:rPr>
-      </w:pPr>
-      <w:r>
-        <w:rPr>
-          <w:rFonts w:asciiTheme="minorHAnsi" w:hAnsiTheme="minorHAnsi"/>
-        </w:rPr>
-        <w:t>Variant amino acid</w:t>
-      </w:r>
-      <w:r>
-        <w:rPr>
-          <w:rFonts w:asciiTheme="minorHAnsi" w:hAnsiTheme="minorHAnsi"/>
-        </w:rPr>
-        <w:t xml:space="preserve"> is</w:t>
-      </w:r>
-      <w:r>
-        <w:rPr>
-          <w:rFonts w:asciiTheme="minorHAnsi" w:hAnsiTheme="minorHAnsi"/>
-        </w:rPr>
-        <w:t xml:space="preserve"> reference in &gt; 1 mammal</w:t>
-      </w:r>
-      <w:r>
-        <w:rPr>
-          <w:rFonts w:asciiTheme="minorHAnsi" w:hAnsiTheme="minorHAnsi"/>
-        </w:rPr>
-        <w:t>:</w:t>
-      </w:r>
-      <w:r>
-        <w:rPr>
-          <w:rFonts w:asciiTheme="minorHAnsi" w:hAnsiTheme="minorHAnsi"/>
-          <w:color w:val="FF0000"/>
-        </w:rPr>
-        <w:t xml:space="preserve"> </w:t>
-      </w:r>
-      <w:r>
-        <w:rPr>
-          <w:rFonts w:asciiTheme="minorHAnsi" w:hAnsiTheme="minorHAnsi"/>
-          <w:color w:val="00B050"/>
-        </w:rPr>
-        <w:t>BP4</w:t>
-      </w:r>
-    </w:p>
-    <w:p>
-      <w:pPr>
-        <w:rPr>
-          <w:rFonts w:asciiTheme="minorHAnsi" w:hAnsiTheme="minorHAnsi"/>
-          <w:color w:val="92D050"/>
-        </w:rPr>
-      </w:pPr>
-    </w:p>
-    <w:p>
-      <w:pPr>
-        <w:rPr>
-          <w:rFonts w:asciiTheme="minorHAnsi" w:hAnsiTheme="minorHAnsi"/>
-          <w:color w:val="FF0000"/>
-        </w:rPr>
-      </w:pPr>
-      <w:r>
-        <w:rPr>
-          <w:rFonts w:asciiTheme="minorHAnsi" w:hAnsiTheme="minorHAnsi"/>
-        </w:rPr>
-        <w:t xml:space="preserve">Same amino acid substitution as pathogenic variant: </w:t>
-      </w:r>
-      <w:r>
-        <w:rPr>
-          <w:rFonts w:asciiTheme="minorHAnsi" w:hAnsiTheme="minorHAnsi"/>
-          <w:color w:val="FF0000"/>
-        </w:rPr>
-        <w:t>PS1</w:t>
-      </w:r>
-    </w:p>
-    <w:p>
-      <w:pPr>
-        <w:rPr>
-          <w:rFonts w:asciiTheme="minorHAnsi" w:hAnsiTheme="minorHAnsi"/>
-          <w:color w:val="FF0000"/>
-        </w:rPr>
-      </w:pPr>
-      <w:r>
-        <w:rPr>
-          <w:rFonts w:asciiTheme="minorHAnsi" w:hAnsiTheme="minorHAnsi"/>
-        </w:rPr>
-        <w:t xml:space="preserve">Same amino acid affected as pathogenic variant </w:t>
-      </w:r>
-      <w:r>
-        <w:rPr>
-          <w:rFonts w:asciiTheme="minorHAnsi" w:hAnsiTheme="minorHAnsi"/>
-        </w:rPr>
-        <w:t xml:space="preserve">and substitution is </w:t>
-      </w:r>
-      <w:r>
-        <w:rPr>
-          <w:rFonts w:asciiTheme="minorHAnsi" w:hAnsiTheme="minorHAnsi"/>
-        </w:rPr>
-        <w:t xml:space="preserve">similar or more </w:t>
-      </w:r>
-      <w:r>
-        <w:rPr>
-          <w:rFonts w:asciiTheme="minorHAnsi" w:hAnsiTheme="minorHAnsi"/>
-        </w:rPr>
-        <w:t>biochemically different</w:t>
-      </w:r>
-      <w:r>
-        <w:rPr>
-          <w:rFonts w:asciiTheme="minorHAnsi" w:hAnsiTheme="minorHAnsi"/>
-        </w:rPr>
-        <w:t>:</w:t>
-      </w:r>
-      <w:r>
-        <w:rPr>
-          <w:rFonts w:asciiTheme="minorHAnsi" w:hAnsiTheme="minorHAnsi"/>
-          <w:color w:val="FF0000"/>
-        </w:rPr>
-        <w:t xml:space="preserve"> PM5</w:t>
-      </w:r>
-      <w:r>
-        <w:rPr>
-          <w:rFonts w:asciiTheme="minorHAnsi" w:hAnsiTheme="minorHAnsi"/>
-          <w:color w:val="FF0000"/>
-        </w:rPr>
-        <w:t xml:space="preserve"> </w:t>
-      </w:r>
-    </w:p>
-    <w:p>
-      <w:pPr>
-        <w:rPr>
-          <w:rFonts w:asciiTheme="minorHAnsi" w:hAnsiTheme="minorHAnsi"/>
-        </w:rPr>
-      </w:pPr>
-    </w:p>
-    <w:p>
-      <w:pPr>
-        <w:rPr>
-          <w:rFonts w:asciiTheme="minorHAnsi" w:hAnsiTheme="minorHAnsi"/>
-          <w:color w:val="FF0000"/>
-        </w:rPr>
-      </w:pPr>
-      <w:r>
-        <w:rPr>
-          <w:rFonts w:asciiTheme="minorHAnsi" w:hAnsiTheme="minorHAnsi"/>
-        </w:rPr>
-        <w:t xml:space="preserve">Present in manually </w:t>
-      </w:r>
-      <w:r>
-        <w:rPr>
-          <w:rFonts w:asciiTheme="minorHAnsi" w:hAnsiTheme="minorHAnsi"/>
-        </w:rPr>
-        <w:t>curated</w:t>
-      </w:r>
-      <w:r>
-        <w:rPr>
-          <w:rFonts w:asciiTheme="minorHAnsi" w:hAnsiTheme="minorHAnsi"/>
-        </w:rPr>
-        <w:t xml:space="preserve"> hotspot </w:t>
-      </w:r>
-      <w:r>
-        <w:rPr>
-          <w:rFonts w:asciiTheme="minorHAnsi" w:hAnsiTheme="minorHAnsi"/>
-        </w:rPr>
-        <w:t>location</w:t>
-      </w:r>
-      <w:r>
-        <w:rPr>
-          <w:rFonts w:asciiTheme="minorHAnsi" w:hAnsiTheme="minorHAnsi"/>
-        </w:rPr>
-        <w:t xml:space="preserve"> from gene information table</w:t>
-      </w:r>
-      <w:r>
-        <w:rPr>
-          <w:rFonts w:asciiTheme="minorHAnsi" w:hAnsiTheme="minorHAnsi"/>
-        </w:rPr>
-        <w:t xml:space="preserve"> (</w:t>
-      </w:r>
-      <w:proofErr w:type="spellStart"/>
-      <w:r>
-        <w:rPr>
-          <w:rFonts w:asciiTheme="minorHAnsi" w:hAnsiTheme="minorHAnsi"/>
-        </w:rPr>
-        <w:t>GlyXY</w:t>
-      </w:r>
-      <w:proofErr w:type="spellEnd"/>
-      <w:r>
-        <w:rPr>
-          <w:rFonts w:asciiTheme="minorHAnsi" w:hAnsiTheme="minorHAnsi"/>
-        </w:rPr>
-        <w:t xml:space="preserve"> motif, </w:t>
-      </w:r>
-      <w:r>
-        <w:rPr>
-          <w:rFonts w:asciiTheme="minorHAnsi" w:hAnsiTheme="minorHAnsi"/>
-        </w:rPr>
-        <w:t>active site</w:t>
-      </w:r>
-      <w:proofErr w:type="gramStart"/>
-      <w:r>
-        <w:rPr>
-          <w:rFonts w:asciiTheme="minorHAnsi" w:hAnsiTheme="minorHAnsi"/>
-        </w:rPr>
-        <w:t>, .bed</w:t>
-      </w:r>
-      <w:proofErr w:type="gramEnd"/>
-      <w:r>
-        <w:rPr>
-          <w:rFonts w:asciiTheme="minorHAnsi" w:hAnsiTheme="minorHAnsi"/>
-        </w:rPr>
-        <w:t xml:space="preserve"> interval of critical residues)</w:t>
-      </w:r>
-      <w:r>
-        <w:rPr>
-          <w:rFonts w:asciiTheme="minorHAnsi" w:hAnsiTheme="minorHAnsi"/>
-        </w:rPr>
-        <w:t xml:space="preserve">: </w:t>
-      </w:r>
-      <w:r>
-        <w:rPr>
-          <w:rFonts w:asciiTheme="minorHAnsi" w:hAnsiTheme="minorHAnsi"/>
-          <w:color w:val="FF0000"/>
-        </w:rPr>
-        <w:t>PM1</w:t>
-      </w:r>
-    </w:p>
-    <w:p>
-      <w:pPr>
-        <w:rPr>
-          <w:rFonts w:asciiTheme="minorHAnsi" w:hAnsiTheme="minorHAnsi"/>
-          <w:color w:val="FF0000"/>
-        </w:rPr>
-      </w:pPr>
-      <w:r>
-        <w:rPr>
-          <w:rFonts w:asciiTheme="minorHAnsi" w:hAnsiTheme="minorHAnsi"/>
-          <w:color w:val="7030A0"/>
-        </w:rPr>
-        <w:t>[Uncertain criteria but ACMG usage excel shows as option]</w:t>
-      </w:r>
-      <w:r>
-        <w:rPr>
-          <w:rFonts w:asciiTheme="minorHAnsi" w:hAnsiTheme="minorHAnsi"/>
-          <w:color w:val="FF0000"/>
-        </w:rPr>
-        <w:t>:</w:t>
-      </w:r>
-      <w:r>
-        <w:rPr>
-          <w:rFonts w:asciiTheme="minorHAnsi" w:hAnsiTheme="minorHAnsi"/>
-          <w:color w:val="FF0000"/>
-        </w:rPr>
-        <w:t xml:space="preserve"> PM1-</w:t>
-      </w:r>
-      <w:r>
-        <w:rPr>
-          <w:rFonts w:asciiTheme="minorHAnsi" w:hAnsiTheme="minorHAnsi"/>
-          <w:color w:val="FF0000"/>
-        </w:rPr>
-        <w:t>S</w:t>
-      </w:r>
-    </w:p>
-    <w:p>
-      <w:pPr>
-        <w:rPr>
-          <w:rFonts w:asciiTheme="minorHAnsi" w:hAnsiTheme="minorHAnsi"/>
-          <w:color w:val="FF0000"/>
-        </w:rPr>
-      </w:pPr>
-    </w:p>
-    <w:p>
-      <w:pPr>
-        <w:rPr>
-          <w:rFonts w:asciiTheme="minorHAnsi" w:hAnsiTheme="minorHAnsi"/>
-        </w:rPr>
-      </w:pPr>
-    </w:p>
-    <w:p>
-      <w:pPr>
-        <w:rPr>
-          <w:rFonts w:asciiTheme="minorHAnsi" w:hAnsiTheme="minorHAnsi"/>
-        </w:rPr>
-      </w:pPr>
-      <w:r>
-        <w:rPr>
-          <w:rFonts w:asciiTheme="minorHAnsi" w:hAnsiTheme="minorHAnsi"/>
-        </w:rPr>
-        <w:t>Gene’s valid disease variant type is “</w:t>
-      </w:r>
-      <w:proofErr w:type="gramStart"/>
-      <w:r>
-        <w:rPr>
-          <w:rFonts w:asciiTheme="minorHAnsi" w:hAnsiTheme="minorHAnsi"/>
-        </w:rPr>
-        <w:t>GOF(</w:t>
-      </w:r>
-      <w:proofErr w:type="gramEnd"/>
-      <w:r>
-        <w:rPr>
-          <w:rFonts w:asciiTheme="minorHAnsi" w:hAnsiTheme="minorHAnsi"/>
-        </w:rPr>
-        <w:t>missense only)”</w:t>
-      </w:r>
-      <w:r>
-        <w:rPr>
-          <w:rFonts w:asciiTheme="minorHAnsi" w:hAnsiTheme="minorHAnsi"/>
-        </w:rPr>
-        <w:t xml:space="preserve">: </w:t>
-      </w:r>
-      <w:r>
-        <w:rPr>
-          <w:rFonts w:asciiTheme="minorHAnsi" w:hAnsiTheme="minorHAnsi"/>
-          <w:color w:val="FF0000"/>
-        </w:rPr>
-        <w:t>PP2</w:t>
-      </w:r>
-    </w:p>
-    <w:p>
-      <w:pPr>
-        <w:rPr>
-          <w:rFonts w:asciiTheme="minorHAnsi" w:hAnsiTheme="minorHAnsi"/>
-          <w:color w:val="00B050"/>
-        </w:rPr>
-      </w:pPr>
-      <w:r>
-        <w:rPr>
-          <w:rFonts w:asciiTheme="minorHAnsi" w:hAnsiTheme="minorHAnsi"/>
-        </w:rPr>
-        <w:t>Gene’s valid disease variant type is “LOF-only”</w:t>
-      </w:r>
-      <w:r>
-        <w:rPr>
-          <w:rFonts w:asciiTheme="minorHAnsi" w:hAnsiTheme="minorHAnsi"/>
-        </w:rPr>
-        <w:t xml:space="preserve">: </w:t>
-      </w:r>
-      <w:r>
-        <w:rPr>
-          <w:rFonts w:asciiTheme="minorHAnsi" w:hAnsiTheme="minorHAnsi"/>
-          <w:color w:val="00B050"/>
-        </w:rPr>
-        <w:t>BP1</w:t>
-      </w:r>
-    </w:p>
-    <w:p>
-      <w:pPr>
-        <w:rPr>
-          <w:rFonts w:asciiTheme="minorHAnsi" w:hAnsiTheme="minorHAnsi"/>
-          <w:color w:val="7030A0"/>
-        </w:rPr>
-      </w:pPr>
-      <w:r>
-        <w:rPr>
-          <w:rFonts w:asciiTheme="minorHAnsi" w:hAnsiTheme="minorHAnsi"/>
-          <w:color w:val="7030A0"/>
-        </w:rPr>
-        <w:t xml:space="preserve">Clarify </w:t>
-      </w:r>
-      <w:r>
-        <w:rPr>
-          <w:rFonts w:asciiTheme="minorHAnsi" w:hAnsiTheme="minorHAnsi"/>
-          <w:color w:val="7030A0"/>
-        </w:rPr>
-        <w:t>satisfactory variants</w:t>
-      </w:r>
-      <w:r>
-        <w:rPr>
-          <w:rFonts w:asciiTheme="minorHAnsi" w:hAnsiTheme="minorHAnsi"/>
-          <w:color w:val="7030A0"/>
-        </w:rPr>
-        <w:t xml:space="preserve"> for </w:t>
-      </w:r>
-      <w:r>
-        <w:rPr>
-          <w:rFonts w:asciiTheme="minorHAnsi" w:hAnsiTheme="minorHAnsi"/>
-          <w:color w:val="00B050"/>
-        </w:rPr>
-        <w:t>BP1</w:t>
-      </w:r>
-      <w:r>
-        <w:rPr>
-          <w:rFonts w:asciiTheme="minorHAnsi" w:hAnsiTheme="minorHAnsi"/>
-          <w:color w:val="7030A0"/>
-        </w:rPr>
-        <w:t>, LOF-only = (</w:t>
-      </w:r>
-      <w:r>
-        <w:rPr>
-          <w:rFonts w:asciiTheme="minorHAnsi" w:hAnsiTheme="minorHAnsi"/>
-          <w:color w:val="7030A0"/>
-        </w:rPr>
-        <w:t xml:space="preserve">From usage probably </w:t>
-      </w:r>
-      <w:proofErr w:type="spellStart"/>
-      <w:r>
-        <w:rPr>
-          <w:rFonts w:asciiTheme="minorHAnsi" w:hAnsiTheme="minorHAnsi"/>
-          <w:color w:val="7030A0"/>
-        </w:rPr>
-        <w:t>stopgain</w:t>
-      </w:r>
-      <w:proofErr w:type="spellEnd"/>
-      <w:r>
-        <w:rPr>
-          <w:rFonts w:asciiTheme="minorHAnsi" w:hAnsiTheme="minorHAnsi"/>
-          <w:color w:val="7030A0"/>
-        </w:rPr>
-        <w:t xml:space="preserve">, CSS, </w:t>
-      </w:r>
-      <w:proofErr w:type="spellStart"/>
-      <w:r>
-        <w:rPr>
-          <w:rFonts w:asciiTheme="minorHAnsi" w:hAnsiTheme="minorHAnsi"/>
-          <w:color w:val="7030A0"/>
-        </w:rPr>
-        <w:t>startloss</w:t>
-      </w:r>
-      <w:proofErr w:type="spellEnd"/>
-      <w:r>
-        <w:rPr>
-          <w:rFonts w:asciiTheme="minorHAnsi" w:hAnsiTheme="minorHAnsi"/>
-          <w:color w:val="7030A0"/>
-        </w:rPr>
-        <w:t xml:space="preserve">, but require PVS1 for </w:t>
-      </w:r>
-      <w:proofErr w:type="spellStart"/>
-      <w:r>
-        <w:rPr>
-          <w:rFonts w:asciiTheme="minorHAnsi" w:hAnsiTheme="minorHAnsi"/>
-          <w:color w:val="7030A0"/>
-        </w:rPr>
-        <w:t>stopgain</w:t>
-      </w:r>
-      <w:proofErr w:type="spellEnd"/>
-      <w:r>
-        <w:rPr>
-          <w:rFonts w:asciiTheme="minorHAnsi" w:hAnsiTheme="minorHAnsi"/>
-          <w:color w:val="7030A0"/>
-        </w:rPr>
-        <w:t>)</w:t>
-      </w:r>
-    </w:p>
-    <w:p>
-      <w:pPr>
-        <w:rPr>
-          <w:rFonts w:asciiTheme="minorHAnsi" w:hAnsiTheme="minorHAnsi"/>
-        </w:rPr>
-      </w:pPr>
-    </w:p>
-    <w:p>
-      <w:pPr>
-        <w:rPr>
-          <w:rFonts w:asciiTheme="minorHAnsi" w:hAnsiTheme="minorHAnsi"/>
-          <w:b/>
-          <w:sz w:val="28"/>
-        </w:rPr>
-      </w:pPr>
-      <w:r>
-        <w:rPr>
-          <w:rFonts w:asciiTheme="minorHAnsi" w:hAnsiTheme="minorHAnsi"/>
-          <w:b/>
-          <w:sz w:val="28"/>
-        </w:rPr>
-        <w:t xml:space="preserve">Synonymous or </w:t>
-      </w:r>
-      <w:proofErr w:type="spellStart"/>
-      <w:r>
-        <w:rPr>
-          <w:rFonts w:asciiTheme="minorHAnsi" w:hAnsiTheme="minorHAnsi"/>
-          <w:b/>
-          <w:sz w:val="28"/>
-        </w:rPr>
-        <w:t>intronic</w:t>
-      </w:r>
-      <w:proofErr w:type="spellEnd"/>
-      <w:r>
-        <w:rPr>
-          <w:rFonts w:asciiTheme="minorHAnsi" w:hAnsiTheme="minorHAnsi"/>
-          <w:b/>
-          <w:sz w:val="28"/>
-        </w:rPr>
-        <w:t xml:space="preserve"> </w:t>
-      </w:r>
-      <w:r>
-        <w:rPr>
-          <w:rFonts w:asciiTheme="minorHAnsi" w:hAnsiTheme="minorHAnsi"/>
-          <w:b/>
-          <w:sz w:val="28"/>
-        </w:rPr>
-        <w:t>(non-canonical</w:t>
-      </w:r>
-      <w:r>
-        <w:rPr>
-          <w:rFonts w:asciiTheme="minorHAnsi" w:hAnsiTheme="minorHAnsi"/>
-          <w:b/>
-          <w:sz w:val="28"/>
-        </w:rPr>
-        <w:t xml:space="preserve"> splicing consensus</w:t>
-      </w:r>
-      <w:r>
-        <w:rPr>
-          <w:rFonts w:asciiTheme="minorHAnsi" w:hAnsiTheme="minorHAnsi"/>
-          <w:b/>
-          <w:sz w:val="28"/>
-        </w:rPr>
-        <w:t>)</w:t>
-      </w:r>
-    </w:p>
-    <w:p>
-      <w:pPr>
-        <w:rPr>
-          <w:rFonts w:asciiTheme="minorHAnsi" w:hAnsiTheme="minorHAnsi"/>
-        </w:rPr>
-      </w:pPr>
-    </w:p>
-    <w:p>
-      <w:pPr>
-        <w:rPr>
-          <w:rFonts w:asciiTheme="minorHAnsi" w:hAnsiTheme="minorHAnsi"/>
-        </w:rPr>
-      </w:pPr>
-      <w:r>
-        <w:rPr>
-          <w:rFonts w:asciiTheme="minorHAnsi" w:hAnsiTheme="minorHAnsi"/>
-          <w:b/>
-        </w:rPr>
-        <w:t>Algorithm:</w:t>
-      </w:r>
-      <w:r>
-        <w:rPr>
-          <w:rFonts w:asciiTheme="minorHAnsi" w:hAnsiTheme="minorHAnsi"/>
-        </w:rPr>
-        <w:t xml:space="preserve"> </w:t>
-      </w:r>
-    </w:p>
-    <w:p>
-      <w:pPr>
-        <w:rPr>
-          <w:rFonts w:asciiTheme="minorHAnsi" w:hAnsiTheme="minorHAnsi"/>
-        </w:rPr>
-      </w:pPr>
-    </w:p>
-    <w:p>
-      <w:pPr>
-        <w:rPr>
-          <w:rFonts w:asciiTheme="minorHAnsi" w:hAnsiTheme="minorHAnsi"/>
-          <w:color w:val="FF0000"/>
-        </w:rPr>
-      </w:pPr>
-      <w:proofErr w:type="spellStart"/>
-      <w:r>
-        <w:rPr>
-          <w:rFonts w:asciiTheme="minorHAnsi" w:hAnsiTheme="minorHAnsi"/>
-        </w:rPr>
-        <w:t>dbscSNV</w:t>
-      </w:r>
-      <w:proofErr w:type="spellEnd"/>
-      <w:r>
-        <w:rPr>
-          <w:rFonts w:asciiTheme="minorHAnsi" w:hAnsiTheme="minorHAnsi"/>
-        </w:rPr>
-        <w:t xml:space="preserve"> </w:t>
-      </w:r>
-      <w:proofErr w:type="spellStart"/>
-      <w:r>
-        <w:rPr>
-          <w:rFonts w:asciiTheme="minorHAnsi" w:hAnsiTheme="minorHAnsi"/>
-        </w:rPr>
-        <w:t>ada_score</w:t>
-      </w:r>
-      <w:proofErr w:type="spellEnd"/>
-      <w:r>
-        <w:rPr>
-          <w:rFonts w:asciiTheme="minorHAnsi" w:hAnsiTheme="minorHAnsi"/>
-        </w:rPr>
-        <w:t xml:space="preserve"> &gt; 0.97: </w:t>
-      </w:r>
-      <w:r>
-        <w:rPr>
-          <w:rFonts w:asciiTheme="minorHAnsi" w:hAnsiTheme="minorHAnsi"/>
-          <w:color w:val="FF0000"/>
-        </w:rPr>
-        <w:t>PP3</w:t>
-      </w:r>
-    </w:p>
-    <w:p>
-      <w:pPr>
-        <w:rPr>
-          <w:rFonts w:asciiTheme="minorHAnsi" w:hAnsiTheme="minorHAnsi"/>
-        </w:rPr>
-      </w:pPr>
-      <w:proofErr w:type="spellStart"/>
-      <w:r>
-        <w:rPr>
-          <w:rFonts w:asciiTheme="minorHAnsi" w:hAnsiTheme="minorHAnsi"/>
-        </w:rPr>
-        <w:t>dbscSNV</w:t>
-      </w:r>
-      <w:proofErr w:type="spellEnd"/>
-      <w:r>
-        <w:rPr>
-          <w:rFonts w:asciiTheme="minorHAnsi" w:hAnsiTheme="minorHAnsi"/>
-        </w:rPr>
-        <w:t xml:space="preserve"> </w:t>
-      </w:r>
-      <w:proofErr w:type="spellStart"/>
-      <w:r>
-        <w:rPr>
-          <w:rFonts w:asciiTheme="minorHAnsi" w:hAnsiTheme="minorHAnsi"/>
-        </w:rPr>
-        <w:t>ada_score</w:t>
-      </w:r>
-      <w:proofErr w:type="spellEnd"/>
-      <w:r>
-        <w:rPr>
-          <w:rFonts w:asciiTheme="minorHAnsi" w:hAnsiTheme="minorHAnsi"/>
-        </w:rPr>
-        <w:t xml:space="preserve"> &lt; </w:t>
-      </w:r>
-      <w:r>
-        <w:rPr>
-          <w:rFonts w:asciiTheme="minorHAnsi" w:hAnsiTheme="minorHAnsi"/>
-        </w:rPr>
-        <w:t>0.6</w:t>
-      </w:r>
-      <w:r>
-        <w:rPr>
-          <w:rFonts w:asciiTheme="minorHAnsi" w:hAnsiTheme="minorHAnsi"/>
-        </w:rPr>
-        <w:t xml:space="preserve">: </w:t>
-      </w:r>
-      <w:r>
-        <w:rPr>
-          <w:rFonts w:asciiTheme="minorHAnsi" w:hAnsiTheme="minorHAnsi"/>
-          <w:color w:val="00B050"/>
-        </w:rPr>
-        <w:t>BP7</w:t>
-      </w:r>
-    </w:p>
-    <w:p>
-      <w:pPr>
-        <w:rPr>
-          <w:rFonts w:asciiTheme="minorHAnsi" w:hAnsiTheme="minorHAnsi"/>
-        </w:rPr>
-      </w:pPr>
-    </w:p>
-    <w:p>
-      <w:pPr>
-        <w:rPr>
-          <w:rFonts w:asciiTheme="minorHAnsi" w:hAnsiTheme="minorHAnsi"/>
-          <w:b/>
-          <w:sz w:val="28"/>
-        </w:rPr>
-      </w:pPr>
-      <w:r>
-        <w:rPr>
-          <w:rFonts w:asciiTheme="minorHAnsi" w:hAnsiTheme="minorHAnsi"/>
-          <w:b/>
-          <w:sz w:val="28"/>
-        </w:rPr>
-        <w:t>Remaining purple:</w:t>
-      </w:r>
-    </w:p>
-    <w:p>
-      <w:pPr>
-        <w:rPr>
-          <w:rFonts w:asciiTheme="minorHAnsi" w:hAnsiTheme="minorHAnsi"/>
-          <w:color w:val="7030A0"/>
-        </w:rPr>
-      </w:pPr>
-      <w:r>
-        <w:rPr>
-          <w:rFonts w:asciiTheme="minorHAnsi" w:hAnsiTheme="minorHAnsi"/>
-          <w:color w:val="7030A0"/>
-        </w:rPr>
-        <w:t>V</w:t>
-      </w:r>
-      <w:r>
-        <w:rPr>
-          <w:rFonts w:asciiTheme="minorHAnsi" w:hAnsiTheme="minorHAnsi"/>
-          <w:color w:val="7030A0"/>
-        </w:rPr>
-        <w:t xml:space="preserve">erify </w:t>
-      </w:r>
-      <w:r>
-        <w:rPr>
-          <w:rFonts w:asciiTheme="minorHAnsi" w:hAnsiTheme="minorHAnsi"/>
-          <w:color w:val="7030A0"/>
-        </w:rPr>
-        <w:t>(</w:t>
-      </w:r>
-      <w:proofErr w:type="spellStart"/>
-      <w:r>
-        <w:rPr>
-          <w:rFonts w:asciiTheme="minorHAnsi" w:hAnsiTheme="minorHAnsi"/>
-          <w:color w:val="7030A0"/>
-        </w:rPr>
-        <w:t>cartagenia</w:t>
-      </w:r>
-      <w:proofErr w:type="spellEnd"/>
-      <w:r>
-        <w:rPr>
-          <w:rFonts w:asciiTheme="minorHAnsi" w:hAnsiTheme="minorHAnsi"/>
-          <w:color w:val="7030A0"/>
-        </w:rPr>
-        <w:t xml:space="preserve">, </w:t>
-      </w:r>
-      <w:proofErr w:type="spellStart"/>
-      <w:r>
-        <w:rPr>
-          <w:rFonts w:asciiTheme="minorHAnsi" w:hAnsiTheme="minorHAnsi"/>
-          <w:color w:val="7030A0"/>
-        </w:rPr>
-        <w:t>snpeff</w:t>
-      </w:r>
-      <w:proofErr w:type="spellEnd"/>
-      <w:r>
-        <w:rPr>
-          <w:rFonts w:asciiTheme="minorHAnsi" w:hAnsiTheme="minorHAnsi"/>
-          <w:color w:val="7030A0"/>
-        </w:rPr>
-        <w:t xml:space="preserve">, </w:t>
-      </w:r>
-      <w:proofErr w:type="spellStart"/>
-      <w:r>
-        <w:rPr>
-          <w:rFonts w:asciiTheme="minorHAnsi" w:hAnsiTheme="minorHAnsi"/>
-          <w:color w:val="7030A0"/>
-        </w:rPr>
-        <w:t>pyhgvs</w:t>
-      </w:r>
-      <w:proofErr w:type="spellEnd"/>
-      <w:r>
-        <w:rPr>
-          <w:rFonts w:asciiTheme="minorHAnsi" w:hAnsiTheme="minorHAnsi"/>
-          <w:color w:val="7030A0"/>
-        </w:rPr>
-        <w:t>)</w:t>
-      </w:r>
-      <w:r>
-        <w:rPr>
-          <w:rFonts w:asciiTheme="minorHAnsi" w:hAnsiTheme="minorHAnsi"/>
-          <w:color w:val="7030A0"/>
-        </w:rPr>
-        <w:t xml:space="preserve"> produce HGVS format, consider, and test possible difference</w:t>
-      </w:r>
-      <w:r>
-        <w:rPr>
-          <w:rFonts w:asciiTheme="minorHAnsi" w:hAnsiTheme="minorHAnsi"/>
-          <w:color w:val="7030A0"/>
-        </w:rPr>
-        <w:t xml:space="preserve">s on MVL for: VEP, </w:t>
-      </w:r>
-      <w:proofErr w:type="spellStart"/>
-      <w:r>
-        <w:rPr>
-          <w:rFonts w:asciiTheme="minorHAnsi" w:hAnsiTheme="minorHAnsi"/>
-          <w:color w:val="7030A0"/>
-        </w:rPr>
-        <w:t>annovar</w:t>
-      </w:r>
-      <w:proofErr w:type="spellEnd"/>
-      <w:r>
-        <w:rPr>
-          <w:rFonts w:asciiTheme="minorHAnsi" w:hAnsiTheme="minorHAnsi"/>
-          <w:color w:val="7030A0"/>
-        </w:rPr>
-        <w:t>, VAT</w:t>
-      </w:r>
-    </w:p>
-    <w:p>
-      <w:pPr>
-        <w:rPr>
-          <w:rFonts w:asciiTheme="minorHAnsi" w:hAnsiTheme="minorHAnsi"/>
-          <w:b/>
-        </w:rPr>
-      </w:pPr>
-    </w:p>
-    <w:p>
-      <w:pPr>
-        <w:rPr>
-          <w:rFonts w:asciiTheme="minorHAnsi" w:hAnsiTheme="minorHAnsi"/>
-          <w:color w:val="7030A0"/>
-        </w:rPr>
-      </w:pPr>
-      <w:r>
-        <w:rPr>
-          <w:rFonts w:asciiTheme="minorHAnsi" w:hAnsiTheme="minorHAnsi"/>
-          <w:color w:val="7030A0"/>
-        </w:rPr>
-        <w:lastRenderedPageBreak/>
-        <w:t>Can we assume a fair disease allele frequency cutoff is ~0.1% more than the most frequent MVL pathogenic variant? (assumes most common disease alleles are already discovered – will require curation of highest AF variants in pathogenic variant database)</w:t>
-      </w:r>
-    </w:p>
-    <w:p>
-      <w:pPr>
-        <w:rPr>
-          <w:rFonts w:asciiTheme="minorHAnsi" w:hAnsiTheme="minorHAnsi"/>
-          <w:color w:val="7030A0"/>
-        </w:rPr>
-      </w:pPr>
-      <w:r>
-        <w:rPr>
-          <w:rFonts w:asciiTheme="minorHAnsi" w:hAnsiTheme="minorHAnsi"/>
-          <w:color w:val="7030A0"/>
-        </w:rPr>
-        <w:t>Or 0.1% more than the assumed carrier AF/RR cutoff?</w:t>
-      </w:r>
-    </w:p>
-    <w:p>
-      <w:pPr>
-        <w:rPr>
-          <w:rFonts w:asciiTheme="minorHAnsi" w:hAnsiTheme="minorHAnsi"/>
-          <w:color w:val="7030A0"/>
-        </w:rPr>
-      </w:pPr>
-      <w:r>
-        <w:rPr>
-          <w:rFonts w:asciiTheme="minorHAnsi" w:hAnsiTheme="minorHAnsi"/>
-          <w:color w:val="7030A0"/>
-        </w:rPr>
-        <w:t xml:space="preserve">Need to compare known </w:t>
-      </w:r>
-      <w:proofErr w:type="spellStart"/>
-      <w:r>
-        <w:rPr>
-          <w:rFonts w:asciiTheme="minorHAnsi" w:hAnsiTheme="minorHAnsi"/>
-          <w:color w:val="7030A0"/>
-        </w:rPr>
-        <w:t>patho</w:t>
-      </w:r>
-      <w:proofErr w:type="spellEnd"/>
-      <w:r>
-        <w:rPr>
-          <w:rFonts w:asciiTheme="minorHAnsi" w:hAnsiTheme="minorHAnsi"/>
-          <w:color w:val="7030A0"/>
-        </w:rPr>
-        <w:t xml:space="preserve"> AF to whatever cutoff is decided based on carrier AF/RR</w:t>
-      </w:r>
-    </w:p>
-    <w:p>
-      <w:pPr>
-        <w:rPr>
-          <w:rFonts w:asciiTheme="minorHAnsi" w:hAnsiTheme="minorHAnsi"/>
-          <w:b/>
-        </w:rPr>
-      </w:pPr>
-    </w:p>
-    <w:p>
-      <w:pPr>
-        <w:rPr>
-          <w:rFonts w:asciiTheme="minorHAnsi" w:hAnsiTheme="minorHAnsi"/>
-          <w:color w:val="7030A0"/>
-        </w:rPr>
-      </w:pPr>
-      <w:r>
-        <w:rPr>
-          <w:rFonts w:asciiTheme="minorHAnsi" w:hAnsiTheme="minorHAnsi"/>
-          <w:color w:val="7030A0"/>
-        </w:rPr>
-        <w:t xml:space="preserve">Which phenotypes should be blacklisted from having </w:t>
-      </w:r>
-      <w:r>
-        <w:rPr>
-          <w:rFonts w:asciiTheme="minorHAnsi" w:hAnsiTheme="minorHAnsi"/>
-          <w:color w:val="00B050"/>
-        </w:rPr>
-        <w:t xml:space="preserve">BS2 </w:t>
-      </w:r>
-      <w:r>
-        <w:rPr>
-          <w:rFonts w:asciiTheme="minorHAnsi" w:hAnsiTheme="minorHAnsi"/>
-          <w:color w:val="7030A0"/>
-        </w:rPr>
-        <w:t xml:space="preserve">applied from </w:t>
-      </w:r>
-      <w:proofErr w:type="spellStart"/>
-      <w:r>
-        <w:rPr>
-          <w:rFonts w:asciiTheme="minorHAnsi" w:hAnsiTheme="minorHAnsi"/>
-          <w:color w:val="7030A0"/>
-        </w:rPr>
-        <w:t>gnomAD</w:t>
-      </w:r>
-      <w:proofErr w:type="spellEnd"/>
-      <w:r>
-        <w:rPr>
-          <w:rFonts w:asciiTheme="minorHAnsi" w:hAnsiTheme="minorHAnsi"/>
-          <w:color w:val="7030A0"/>
-        </w:rPr>
-        <w:t>?</w:t>
-      </w:r>
-    </w:p>
-    <w:p>
-      <w:pPr>
-        <w:rPr>
-          <w:rFonts w:asciiTheme="minorHAnsi" w:hAnsiTheme="minorHAnsi"/>
-          <w:color w:val="7030A0"/>
-        </w:rPr>
-      </w:pPr>
-      <w:r>
-        <w:rPr>
-          <w:rFonts w:asciiTheme="minorHAnsi" w:hAnsiTheme="minorHAnsi"/>
-          <w:color w:val="7030A0"/>
-        </w:rPr>
-        <w:tab/>
-      </w:r>
-      <w:r>
-        <w:rPr>
-          <w:rFonts w:asciiTheme="minorHAnsi" w:hAnsiTheme="minorHAnsi"/>
-          <w:color w:val="7030A0"/>
-        </w:rPr>
-        <w:t>Because</w:t>
-      </w:r>
-      <w:r>
-        <w:rPr>
-          <w:rFonts w:asciiTheme="minorHAnsi" w:hAnsiTheme="minorHAnsi"/>
-          <w:color w:val="7030A0"/>
-        </w:rPr>
-        <w:t xml:space="preserve"> of the inclusion of affected individuals i</w:t>
-      </w:r>
-      <w:r>
-        <w:rPr>
-          <w:rFonts w:asciiTheme="minorHAnsi" w:hAnsiTheme="minorHAnsi"/>
-          <w:color w:val="7030A0"/>
-        </w:rPr>
-        <w:t xml:space="preserve">n </w:t>
-      </w:r>
-      <w:proofErr w:type="spellStart"/>
-      <w:r>
-        <w:rPr>
-          <w:rFonts w:asciiTheme="minorHAnsi" w:hAnsiTheme="minorHAnsi"/>
-          <w:color w:val="7030A0"/>
-        </w:rPr>
-        <w:t>gnomAD</w:t>
-      </w:r>
-      <w:proofErr w:type="spellEnd"/>
-    </w:p>
-    <w:p>
-      <w:pPr>
-        <w:rPr>
-          <w:rFonts w:asciiTheme="minorHAnsi" w:hAnsiTheme="minorHAnsi"/>
-          <w:color w:val="7030A0"/>
-        </w:rPr>
-      </w:pPr>
-      <w:r>
-        <w:rPr>
-          <w:rFonts w:asciiTheme="minorHAnsi" w:hAnsiTheme="minorHAnsi"/>
-          <w:color w:val="7030A0"/>
-        </w:rPr>
-        <w:tab/>
-        <w:t>Because of inappropriate age of onset or penetrance</w:t>
-      </w:r>
-    </w:p>
-    <w:p>
-      <w:pPr>
-        <w:rPr>
-          <w:rFonts w:asciiTheme="minorHAnsi" w:hAnsiTheme="minorHAnsi"/>
-          <w:b/>
-        </w:rPr>
-      </w:pPr>
-    </w:p>
-    <w:p>
-      <w:pPr>
-        <w:rPr>
-          <w:rFonts w:asciiTheme="minorHAnsi" w:hAnsiTheme="minorHAnsi"/>
-          <w:color w:val="FF0000"/>
-        </w:rPr>
-      </w:pPr>
-      <w:r>
-        <w:rPr>
-          <w:rFonts w:asciiTheme="minorHAnsi" w:hAnsiTheme="minorHAnsi"/>
-          <w:color w:val="7030A0"/>
-        </w:rPr>
-        <w:t>[Uncertain criteria but ACMG usage excel shows as option]</w:t>
-      </w:r>
-      <w:r>
-        <w:rPr>
-          <w:rFonts w:asciiTheme="minorHAnsi" w:hAnsiTheme="minorHAnsi"/>
-          <w:color w:val="FF0000"/>
-        </w:rPr>
-        <w:t>: PS4-P</w:t>
-      </w:r>
-    </w:p>
-    <w:p>
-      <w:pPr>
-        <w:rPr>
-          <w:rFonts w:asciiTheme="minorHAnsi" w:hAnsiTheme="minorHAnsi"/>
-          <w:b/>
-        </w:rPr>
-      </w:pPr>
-    </w:p>
-    <w:p>
-      <w:pPr>
-        <w:rPr>
-          <w:rFonts w:asciiTheme="minorHAnsi" w:hAnsiTheme="minorHAnsi"/>
-          <w:color w:val="FF0000"/>
-        </w:rPr>
-      </w:pPr>
-      <w:r>
-        <w:rPr>
-          <w:rFonts w:asciiTheme="minorHAnsi" w:hAnsiTheme="minorHAnsi"/>
-          <w:color w:val="7030A0"/>
-        </w:rPr>
-        <w:t>[Uncertain criteria but ACMG usage excel shows as option]</w:t>
-      </w:r>
-      <w:r>
-        <w:rPr>
-          <w:rFonts w:asciiTheme="minorHAnsi" w:hAnsiTheme="minorHAnsi"/>
-          <w:color w:val="FF0000"/>
-        </w:rPr>
-        <w:t>: PM4-S</w:t>
-      </w:r>
-    </w:p>
-    <w:p>
-      <w:pPr>
-        <w:rPr>
-          <w:rFonts w:asciiTheme="minorHAnsi" w:hAnsiTheme="minorHAnsi"/>
-          <w:color w:val="FF0000"/>
-        </w:rPr>
-      </w:pPr>
-      <w:r>
-        <w:rPr>
-          <w:rFonts w:asciiTheme="minorHAnsi" w:hAnsiTheme="minorHAnsi"/>
-          <w:color w:val="7030A0"/>
-        </w:rPr>
-        <w:t>[Uncertain criteria but ACMG usage excel shows as option]</w:t>
-      </w:r>
-      <w:r>
-        <w:rPr>
-          <w:rFonts w:asciiTheme="minorHAnsi" w:hAnsiTheme="minorHAnsi"/>
-          <w:color w:val="FF0000"/>
-        </w:rPr>
-        <w:t>: PM4-VS</w:t>
-      </w:r>
-    </w:p>
-    <w:p>
-      <w:pPr>
-        <w:rPr>
-          <w:rFonts w:asciiTheme="minorHAnsi" w:hAnsiTheme="minorHAnsi"/>
-          <w:b/>
-        </w:rPr>
-      </w:pPr>
-    </w:p>
-    <w:p>
-      <w:pPr>
-        <w:rPr>
-          <w:rFonts w:asciiTheme="minorHAnsi" w:hAnsiTheme="minorHAnsi"/>
-          <w:color w:val="7030A0"/>
-        </w:rPr>
-      </w:pPr>
-      <w:r>
-        <w:rPr>
-          <w:rFonts w:asciiTheme="minorHAnsi" w:hAnsiTheme="minorHAnsi"/>
-          <w:color w:val="7030A0"/>
-        </w:rPr>
-        <w:t xml:space="preserve">Use SIFT, PolyPhen2, </w:t>
-      </w:r>
-      <w:proofErr w:type="spellStart"/>
-      <w:r>
-        <w:rPr>
-          <w:rFonts w:asciiTheme="minorHAnsi" w:hAnsiTheme="minorHAnsi"/>
-          <w:color w:val="7030A0"/>
-        </w:rPr>
-        <w:t>MutationTaster</w:t>
-      </w:r>
-      <w:proofErr w:type="spellEnd"/>
-      <w:r>
-        <w:rPr>
-          <w:rFonts w:asciiTheme="minorHAnsi" w:hAnsiTheme="minorHAnsi"/>
-          <w:color w:val="7030A0"/>
-        </w:rPr>
-        <w:t xml:space="preserve"> for v1 </w:t>
-      </w:r>
-      <w:proofErr w:type="spellStart"/>
-      <w:r>
-        <w:rPr>
-          <w:rFonts w:asciiTheme="minorHAnsi" w:hAnsiTheme="minorHAnsi"/>
-          <w:color w:val="7030A0"/>
-        </w:rPr>
-        <w:t>preds</w:t>
-      </w:r>
-      <w:proofErr w:type="spellEnd"/>
-      <w:r>
-        <w:rPr>
-          <w:rFonts w:asciiTheme="minorHAnsi" w:hAnsiTheme="minorHAnsi"/>
-          <w:color w:val="7030A0"/>
-        </w:rPr>
-        <w:t xml:space="preserve">, </w:t>
-      </w:r>
-      <w:r>
-        <w:rPr>
-          <w:rFonts w:asciiTheme="minorHAnsi" w:hAnsiTheme="minorHAnsi"/>
-          <w:color w:val="7030A0"/>
-        </w:rPr>
-        <w:t xml:space="preserve">recommend update </w:t>
-      </w:r>
-      <w:r>
-        <w:rPr>
-          <w:rFonts w:asciiTheme="minorHAnsi" w:hAnsiTheme="minorHAnsi"/>
-          <w:color w:val="7030A0"/>
-        </w:rPr>
-        <w:t>after performance assessment</w:t>
-      </w:r>
-      <w:r>
-        <w:rPr>
-          <w:rFonts w:asciiTheme="minorHAnsi" w:hAnsiTheme="minorHAnsi"/>
-          <w:color w:val="7030A0"/>
-        </w:rPr>
-        <w:t xml:space="preserve"> of REVEL, </w:t>
-      </w:r>
-      <w:proofErr w:type="spellStart"/>
-      <w:r>
-        <w:rPr>
-          <w:rFonts w:asciiTheme="minorHAnsi" w:hAnsiTheme="minorHAnsi"/>
-          <w:color w:val="7030A0"/>
-        </w:rPr>
-        <w:t>metaSVM</w:t>
-      </w:r>
-      <w:proofErr w:type="spellEnd"/>
-      <w:r>
-        <w:rPr>
-          <w:rFonts w:asciiTheme="minorHAnsi" w:hAnsiTheme="minorHAnsi"/>
-          <w:color w:val="7030A0"/>
-        </w:rPr>
-        <w:t>, CADD.</w:t>
-      </w:r>
-      <w:r>
-        <w:rPr>
-          <w:rFonts w:asciiTheme="minorHAnsi" w:hAnsiTheme="minorHAnsi"/>
-          <w:color w:val="7030A0"/>
-        </w:rPr>
-        <w:t xml:space="preserve"> </w:t>
-      </w:r>
-    </w:p>
-    <w:p>
-      <w:pPr>
-        <w:rPr>
-          <w:rFonts w:asciiTheme="minorHAnsi" w:hAnsiTheme="minorHAnsi"/>
-          <w:b/>
-        </w:rPr>
-      </w:pPr>
-    </w:p>
-    <w:p>
-      <w:pPr>
-        <w:rPr>
-          <w:rFonts w:asciiTheme="minorHAnsi" w:hAnsiTheme="minorHAnsi"/>
-          <w:color w:val="FF0000"/>
-        </w:rPr>
-      </w:pPr>
-      <w:r>
-        <w:rPr>
-          <w:rFonts w:asciiTheme="minorHAnsi" w:hAnsiTheme="minorHAnsi"/>
-          <w:color w:val="7030A0"/>
-        </w:rPr>
-        <w:t>[Uncertain criteria but ACMG usage excel shows as option]</w:t>
-      </w:r>
-      <w:r>
-        <w:rPr>
-          <w:rFonts w:asciiTheme="minorHAnsi" w:hAnsiTheme="minorHAnsi"/>
-          <w:color w:val="FF0000"/>
-        </w:rPr>
-        <w:t>:</w:t>
-      </w:r>
-      <w:r>
-        <w:rPr>
-          <w:rFonts w:asciiTheme="minorHAnsi" w:hAnsiTheme="minorHAnsi"/>
-          <w:color w:val="FF0000"/>
-        </w:rPr>
-        <w:t xml:space="preserve"> PM1-</w:t>
-      </w:r>
-      <w:r>
-        <w:rPr>
-          <w:rFonts w:asciiTheme="minorHAnsi" w:hAnsiTheme="minorHAnsi"/>
-          <w:color w:val="FF0000"/>
-        </w:rPr>
-        <w:t>S</w:t>
-      </w:r>
-    </w:p>
-    <w:p>
-      <w:pPr>
-        <w:rPr>
-          <w:rFonts w:asciiTheme="minorHAnsi" w:hAnsiTheme="minorHAnsi"/>
-          <w:b/>
-        </w:rPr>
-      </w:pPr>
-    </w:p>
-    <w:p>
-      <w:pPr>
-        <w:rPr>
-          <w:rFonts w:asciiTheme="minorHAnsi" w:hAnsiTheme="minorHAnsi"/>
-          <w:color w:val="7030A0"/>
-        </w:rPr>
-      </w:pPr>
-      <w:r>
-        <w:rPr>
-          <w:rFonts w:asciiTheme="minorHAnsi" w:hAnsiTheme="minorHAnsi"/>
-          <w:color w:val="7030A0"/>
-        </w:rPr>
-        <w:t xml:space="preserve">Clarify </w:t>
-      </w:r>
-      <w:r>
-        <w:rPr>
-          <w:rFonts w:asciiTheme="minorHAnsi" w:hAnsiTheme="minorHAnsi"/>
-          <w:color w:val="7030A0"/>
-        </w:rPr>
-        <w:t>satisfactory variants</w:t>
-      </w:r>
-      <w:r>
-        <w:rPr>
-          <w:rFonts w:asciiTheme="minorHAnsi" w:hAnsiTheme="minorHAnsi"/>
-          <w:color w:val="7030A0"/>
-        </w:rPr>
-        <w:t xml:space="preserve"> for </w:t>
-      </w:r>
-      <w:r>
-        <w:rPr>
-          <w:rFonts w:asciiTheme="minorHAnsi" w:hAnsiTheme="minorHAnsi"/>
-          <w:color w:val="00B050"/>
-        </w:rPr>
-        <w:t>BP1</w:t>
-      </w:r>
-      <w:r>
-        <w:rPr>
-          <w:rFonts w:asciiTheme="minorHAnsi" w:hAnsiTheme="minorHAnsi"/>
-          <w:color w:val="7030A0"/>
-        </w:rPr>
-        <w:t>, LOF-only = (</w:t>
-      </w:r>
-      <w:r>
-        <w:rPr>
-          <w:rFonts w:asciiTheme="minorHAnsi" w:hAnsiTheme="minorHAnsi"/>
-          <w:color w:val="7030A0"/>
-        </w:rPr>
-        <w:t xml:space="preserve">From usage probably </w:t>
-      </w:r>
-      <w:proofErr w:type="spellStart"/>
-      <w:r>
-        <w:rPr>
-          <w:rFonts w:asciiTheme="minorHAnsi" w:hAnsiTheme="minorHAnsi"/>
-          <w:color w:val="7030A0"/>
-        </w:rPr>
-        <w:t>stopgain</w:t>
-      </w:r>
-      <w:proofErr w:type="spellEnd"/>
-      <w:r>
-        <w:rPr>
-          <w:rFonts w:asciiTheme="minorHAnsi" w:hAnsiTheme="minorHAnsi"/>
-          <w:color w:val="7030A0"/>
-        </w:rPr>
-        <w:t xml:space="preserve">, CSS, </w:t>
-      </w:r>
-      <w:proofErr w:type="spellStart"/>
-      <w:r>
-        <w:rPr>
-          <w:rFonts w:asciiTheme="minorHAnsi" w:hAnsiTheme="minorHAnsi"/>
-          <w:color w:val="7030A0"/>
-        </w:rPr>
-        <w:t>startloss</w:t>
-      </w:r>
-      <w:proofErr w:type="spellEnd"/>
-      <w:r>
-        <w:rPr>
-          <w:rFonts w:asciiTheme="minorHAnsi" w:hAnsiTheme="minorHAnsi"/>
-          <w:color w:val="7030A0"/>
-        </w:rPr>
-        <w:t xml:space="preserve">, but require PVS1 for </w:t>
-      </w:r>
-      <w:proofErr w:type="spellStart"/>
-      <w:r>
-        <w:rPr>
-          <w:rFonts w:asciiTheme="minorHAnsi" w:hAnsiTheme="minorHAnsi"/>
-          <w:color w:val="7030A0"/>
-        </w:rPr>
-        <w:t>stopgain</w:t>
-      </w:r>
-      <w:proofErr w:type="spellEnd"/>
-      <w:r>
-        <w:rPr>
-          <w:rFonts w:asciiTheme="minorHAnsi" w:hAnsiTheme="minorHAnsi"/>
-          <w:color w:val="7030A0"/>
-        </w:rPr>
-        <w:t>)</w:t>
-      </w:r>
-    </w:p>
-    <w:p>
-      <w:pPr>
-        <w:rPr>
-          <w:rFonts w:asciiTheme="minorHAnsi" w:hAnsiTheme="minorHAnsi"/>
-          <w:b/>
-        </w:rPr>
-      </w:pPr>
     </w:p>
     <w:sectPr>
       <w:pgSz w:w="12240" w:h="15840"/>

</xml_diff>